<commit_message>
Ajout des requêtes au model
Mise à jours des requêtes au model des sensors (page information),
Mise à jours de view tpl correspondante
mise à jours de la documentation
</commit_message>
<xml_diff>
--- a/sources/SiteNAOBOX/pdf/Manuel Administration_v1.docx
+++ b/sources/SiteNAOBOX/pdf/Manuel Administration_v1.docx
@@ -1,6 +1,6 @@
 
 <file path=word/document.xml><?xml version="1.0" encoding="utf-8"?>
-<w:document xmlns:wpc="http://schemas.microsoft.com/office/word/2010/wordprocessingCanvas" xmlns:mc="http://schemas.openxmlformats.org/markup-compatibility/2006" xmlns:o="urn:schemas-microsoft-com:office:office" xmlns:r="http://schemas.openxmlformats.org/officeDocument/2006/relationships" xmlns:m="http://schemas.openxmlformats.org/officeDocument/2006/math" xmlns:v="urn:schemas-microsoft-com:vml" xmlns:wp14="http://schemas.microsoft.com/office/word/2010/wordprocessingDrawing" xmlns:wp="http://schemas.openxmlformats.org/drawingml/2006/wordprocessingDrawing" xmlns:w10="urn:schemas-microsoft-com:office:word" xmlns:w="http://schemas.openxmlformats.org/wordprocessingml/2006/main" xmlns:w14="http://schemas.microsoft.com/office/word/2010/wordml" xmlns:wpg="http://schemas.microsoft.com/office/word/2010/wordprocessingGroup" xmlns:wpi="http://schemas.microsoft.com/office/word/2010/wordprocessingInk" xmlns:wne="http://schemas.microsoft.com/office/word/2006/wordml" xmlns:wps="http://schemas.microsoft.com/office/word/2010/wordprocessingShape" mc:Ignorable="w14 wp14">
+<w:document xmlns:wpc="http://schemas.microsoft.com/office/word/2010/wordprocessingCanvas" xmlns:mc="http://schemas.openxmlformats.org/markup-compatibility/2006" xmlns:o="urn:schemas-microsoft-com:office:office" xmlns:r="http://schemas.openxmlformats.org/officeDocument/2006/relationships" xmlns:m="http://schemas.openxmlformats.org/officeDocument/2006/math" xmlns:v="urn:schemas-microsoft-com:vml" xmlns:wp14="http://schemas.microsoft.com/office/word/2010/wordprocessingDrawing" xmlns:wp="http://schemas.openxmlformats.org/drawingml/2006/wordprocessingDrawing" xmlns:w10="urn:schemas-microsoft-com:office:word" xmlns:w="http://schemas.openxmlformats.org/wordprocessingml/2006/main" xmlns:w14="http://schemas.microsoft.com/office/word/2010/wordml" xmlns:w15="http://schemas.microsoft.com/office/word/2012/wordml" xmlns:wpg="http://schemas.microsoft.com/office/word/2010/wordprocessingGroup" xmlns:wpi="http://schemas.microsoft.com/office/word/2010/wordprocessingInk" xmlns:wne="http://schemas.microsoft.com/office/word/2006/wordml" xmlns:wps="http://schemas.microsoft.com/office/word/2010/wordprocessingShape" mc:Ignorable="w14 w15 wp14">
   <w:body>
     <w:p>
       <w:pPr>
@@ -378,7 +378,7 @@
                     </pic:cNvPicPr>
                   </pic:nvPicPr>
                   <pic:blipFill>
-                    <a:blip r:embed="rId9">
+                    <a:blip r:embed="rId8">
                       <a:extLst>
                         <a:ext uri="{28A0092B-C50C-407E-A947-70E740481C1C}">
                           <a14:useLocalDpi xmlns:a14="http://schemas.microsoft.com/office/drawing/2010/main" val="0"/>
@@ -496,22 +496,22 @@
     </w:p>
     <w:p>
       <w:pPr>
-        <w:jc w:val="center"/>
-      </w:pPr>
-    </w:p>
-    <w:p>
-      <w:pPr>
-        <w:jc w:val="center"/>
-      </w:pPr>
-    </w:p>
-    <w:p>
-      <w:pPr>
-        <w:jc w:val="center"/>
-      </w:pPr>
-    </w:p>
-    <w:p>
-      <w:pPr>
-        <w:jc w:val="center"/>
+        <w:jc w:val="left"/>
+      </w:pPr>
+    </w:p>
+    <w:p>
+      <w:pPr>
+        <w:jc w:val="left"/>
+      </w:pPr>
+    </w:p>
+    <w:p>
+      <w:pPr>
+        <w:jc w:val="left"/>
+      </w:pPr>
+    </w:p>
+    <w:p>
+      <w:pPr>
+        <w:jc w:val="left"/>
       </w:pPr>
     </w:p>
     <w:sdt>
@@ -537,12 +537,11 @@
       <w:sdtContent>
         <w:p>
           <w:pPr>
-            <w:pStyle w:val="En-ttedetabledesmatires"/>
+            <w:pStyle w:val="Titre1"/>
             <w:numPr>
               <w:ilvl w:val="0"/>
               <w:numId w:val="0"/>
             </w:numPr>
-            <w:ind w:left="720"/>
             <w:rPr>
               <w:rStyle w:val="TitreCar"/>
             </w:rPr>
@@ -560,6 +559,7 @@
             <w:tabs>
               <w:tab w:val="right" w:leader="dot" w:pos="9062"/>
             </w:tabs>
+            <w:jc w:val="left"/>
             <w:rPr>
               <w:noProof/>
               <w:sz w:val="22"/>
@@ -574,7 +574,7 @@
           <w:r>
             <w:fldChar w:fldCharType="separate"/>
           </w:r>
-          <w:hyperlink w:anchor="_Toc439867779" w:history="1">
+          <w:hyperlink w:anchor="_Toc440364578" w:history="1">
             <w:r>
               <w:rPr>
                 <w:rStyle w:val="Lienhypertexte"/>
@@ -601,7 +601,7 @@
                 <w:noProof/>
                 <w:webHidden/>
               </w:rPr>
-              <w:instrText xml:space="preserve"> PAGEREF _Toc439867779 \h </w:instrText>
+              <w:instrText xml:space="preserve"> PAGEREF _Toc440364578 \h </w:instrText>
             </w:r>
             <w:r>
               <w:rPr>
@@ -638,12 +638,13 @@
             <w:tabs>
               <w:tab w:val="right" w:leader="dot" w:pos="9062"/>
             </w:tabs>
+            <w:jc w:val="left"/>
             <w:rPr>
               <w:noProof/>
               <w:sz w:val="22"/>
             </w:rPr>
           </w:pPr>
-          <w:hyperlink w:anchor="_Toc439867780" w:history="1">
+          <w:hyperlink w:anchor="_Toc440364579" w:history="1">
             <w:r>
               <w:rPr>
                 <w:rStyle w:val="Lienhypertexte"/>
@@ -670,7 +671,7 @@
                 <w:noProof/>
                 <w:webHidden/>
               </w:rPr>
-              <w:instrText xml:space="preserve"> PAGEREF _Toc439867780 \h </w:instrText>
+              <w:instrText xml:space="preserve"> PAGEREF _Toc440364579 \h </w:instrText>
             </w:r>
             <w:r>
               <w:rPr>
@@ -708,12 +709,13 @@
               <w:tab w:val="left" w:pos="480"/>
               <w:tab w:val="right" w:leader="dot" w:pos="9062"/>
             </w:tabs>
+            <w:jc w:val="left"/>
             <w:rPr>
               <w:noProof/>
               <w:sz w:val="22"/>
             </w:rPr>
           </w:pPr>
-          <w:hyperlink w:anchor="_Toc439867781" w:history="1">
+          <w:hyperlink w:anchor="_Toc440364580" w:history="1">
             <w:r>
               <w:rPr>
                 <w:rStyle w:val="Lienhypertexte"/>
@@ -754,7 +756,7 @@
                 <w:noProof/>
                 <w:webHidden/>
               </w:rPr>
-              <w:instrText xml:space="preserve"> PAGEREF _Toc439867781 \h </w:instrText>
+              <w:instrText xml:space="preserve"> PAGEREF _Toc440364580 \h </w:instrText>
             </w:r>
             <w:r>
               <w:rPr>
@@ -791,18 +793,19 @@
             <w:tabs>
               <w:tab w:val="right" w:leader="dot" w:pos="9062"/>
             </w:tabs>
+            <w:jc w:val="left"/>
             <w:rPr>
               <w:noProof/>
               <w:sz w:val="22"/>
             </w:rPr>
           </w:pPr>
-          <w:hyperlink w:anchor="_Toc439867782" w:history="1">
+          <w:hyperlink w:anchor="_Toc440364581" w:history="1">
             <w:r>
               <w:rPr>
                 <w:rStyle w:val="Lienhypertexte"/>
                 <w:noProof/>
               </w:rPr>
-              <w:t>Actions</w:t>
+              <w:t>Page d’accueil de l’administrateur</w:t>
             </w:r>
             <w:r>
               <w:rPr>
@@ -823,7 +826,7 @@
                 <w:noProof/>
                 <w:webHidden/>
               </w:rPr>
-              <w:instrText xml:space="preserve"> PAGEREF _Toc439867782 \h </w:instrText>
+              <w:instrText xml:space="preserve"> PAGEREF _Toc440364581 \h </w:instrText>
             </w:r>
             <w:r>
               <w:rPr>
@@ -861,18 +864,19 @@
               <w:tab w:val="left" w:pos="480"/>
               <w:tab w:val="right" w:leader="dot" w:pos="9062"/>
             </w:tabs>
+            <w:jc w:val="left"/>
             <w:rPr>
               <w:noProof/>
               <w:sz w:val="22"/>
             </w:rPr>
           </w:pPr>
-          <w:hyperlink w:anchor="_Toc439867783" w:history="1">
+          <w:hyperlink w:anchor="_Toc440364582" w:history="1">
             <w:r>
               <w:rPr>
                 <w:rStyle w:val="Lienhypertexte"/>
                 <w:noProof/>
               </w:rPr>
-              <w:t>II.</w:t>
+              <w:t>I.</w:t>
             </w:r>
             <w:r>
               <w:rPr>
@@ -907,7 +911,7 @@
                 <w:noProof/>
                 <w:webHidden/>
               </w:rPr>
-              <w:instrText xml:space="preserve"> PAGEREF _Toc439867783 \h </w:instrText>
+              <w:instrText xml:space="preserve"> PAGEREF _Toc440364582 \h </w:instrText>
             </w:r>
             <w:r>
               <w:rPr>
@@ -944,12 +948,13 @@
             <w:tabs>
               <w:tab w:val="right" w:leader="dot" w:pos="9062"/>
             </w:tabs>
+            <w:jc w:val="left"/>
             <w:rPr>
               <w:noProof/>
               <w:sz w:val="22"/>
             </w:rPr>
           </w:pPr>
-          <w:hyperlink w:anchor="_Toc439867784" w:history="1">
+          <w:hyperlink w:anchor="_Toc440364583" w:history="1">
             <w:r>
               <w:rPr>
                 <w:rStyle w:val="Lienhypertexte"/>
@@ -976,7 +981,7 @@
                 <w:noProof/>
                 <w:webHidden/>
               </w:rPr>
-              <w:instrText xml:space="preserve"> PAGEREF _Toc439867784 \h </w:instrText>
+              <w:instrText xml:space="preserve"> PAGEREF _Toc440364583 \h </w:instrText>
             </w:r>
             <w:r>
               <w:rPr>
@@ -1014,18 +1019,19 @@
               <w:tab w:val="left" w:pos="480"/>
               <w:tab w:val="right" w:leader="dot" w:pos="9062"/>
             </w:tabs>
+            <w:jc w:val="left"/>
             <w:rPr>
               <w:noProof/>
               <w:sz w:val="22"/>
             </w:rPr>
           </w:pPr>
-          <w:hyperlink w:anchor="_Toc439867785" w:history="1">
+          <w:hyperlink w:anchor="_Toc440364584" w:history="1">
             <w:r>
               <w:rPr>
                 <w:rStyle w:val="Lienhypertexte"/>
                 <w:noProof/>
               </w:rPr>
-              <w:t>III.</w:t>
+              <w:t>II.</w:t>
             </w:r>
             <w:r>
               <w:rPr>
@@ -1060,7 +1066,7 @@
                 <w:noProof/>
                 <w:webHidden/>
               </w:rPr>
-              <w:instrText xml:space="preserve"> PAGEREF _Toc439867785 \h </w:instrText>
+              <w:instrText xml:space="preserve"> PAGEREF _Toc440364584 \h </w:instrText>
             </w:r>
             <w:r>
               <w:rPr>
@@ -1097,12 +1103,13 @@
             <w:tabs>
               <w:tab w:val="right" w:leader="dot" w:pos="9062"/>
             </w:tabs>
+            <w:jc w:val="left"/>
             <w:rPr>
               <w:noProof/>
               <w:sz w:val="22"/>
             </w:rPr>
           </w:pPr>
-          <w:hyperlink w:anchor="_Toc439867786" w:history="1">
+          <w:hyperlink w:anchor="_Toc440364585" w:history="1">
             <w:r>
               <w:rPr>
                 <w:rStyle w:val="Lienhypertexte"/>
@@ -1129,7 +1136,7 @@
                 <w:noProof/>
                 <w:webHidden/>
               </w:rPr>
-              <w:instrText xml:space="preserve"> PAGEREF _Toc439867786 \h </w:instrText>
+              <w:instrText xml:space="preserve"> PAGEREF _Toc440364585 \h </w:instrText>
             </w:r>
             <w:r>
               <w:rPr>
@@ -1167,18 +1174,19 @@
               <w:tab w:val="left" w:pos="480"/>
               <w:tab w:val="right" w:leader="dot" w:pos="9062"/>
             </w:tabs>
+            <w:jc w:val="left"/>
             <w:rPr>
               <w:noProof/>
               <w:sz w:val="22"/>
             </w:rPr>
           </w:pPr>
-          <w:hyperlink w:anchor="_Toc439867787" w:history="1">
+          <w:hyperlink w:anchor="_Toc440364586" w:history="1">
             <w:r>
               <w:rPr>
                 <w:rStyle w:val="Lienhypertexte"/>
                 <w:noProof/>
               </w:rPr>
-              <w:t>IV.</w:t>
+              <w:t>III.</w:t>
             </w:r>
             <w:r>
               <w:rPr>
@@ -1213,7 +1221,7 @@
                 <w:noProof/>
                 <w:webHidden/>
               </w:rPr>
-              <w:instrText xml:space="preserve"> PAGEREF _Toc439867787 \h </w:instrText>
+              <w:instrText xml:space="preserve"> PAGEREF _Toc440364586 \h </w:instrText>
             </w:r>
             <w:r>
               <w:rPr>
@@ -1251,18 +1259,19 @@
               <w:tab w:val="left" w:pos="480"/>
               <w:tab w:val="right" w:leader="dot" w:pos="9062"/>
             </w:tabs>
+            <w:jc w:val="left"/>
             <w:rPr>
               <w:noProof/>
               <w:sz w:val="22"/>
             </w:rPr>
           </w:pPr>
-          <w:hyperlink w:anchor="_Toc439867788" w:history="1">
+          <w:hyperlink w:anchor="_Toc440364587" w:history="1">
             <w:r>
               <w:rPr>
                 <w:rStyle w:val="Lienhypertexte"/>
                 <w:noProof/>
               </w:rPr>
-              <w:t>V.</w:t>
+              <w:t>IV.</w:t>
             </w:r>
             <w:r>
               <w:rPr>
@@ -1297,7 +1306,7 @@
                 <w:noProof/>
                 <w:webHidden/>
               </w:rPr>
-              <w:instrText xml:space="preserve"> PAGEREF _Toc439867788 \h </w:instrText>
+              <w:instrText xml:space="preserve"> PAGEREF _Toc440364587 \h </w:instrText>
             </w:r>
             <w:r>
               <w:rPr>
@@ -1335,18 +1344,19 @@
               <w:tab w:val="left" w:pos="480"/>
               <w:tab w:val="right" w:leader="dot" w:pos="9062"/>
             </w:tabs>
+            <w:jc w:val="left"/>
             <w:rPr>
               <w:noProof/>
               <w:sz w:val="22"/>
             </w:rPr>
           </w:pPr>
-          <w:hyperlink w:anchor="_Toc439867789" w:history="1">
+          <w:hyperlink w:anchor="_Toc440364588" w:history="1">
             <w:r>
               <w:rPr>
                 <w:rStyle w:val="Lienhypertexte"/>
                 <w:noProof/>
               </w:rPr>
-              <w:t>VI.</w:t>
+              <w:t>V.</w:t>
             </w:r>
             <w:r>
               <w:rPr>
@@ -1381,7 +1391,7 @@
                 <w:noProof/>
                 <w:webHidden/>
               </w:rPr>
-              <w:instrText xml:space="preserve"> PAGEREF _Toc439867789 \h </w:instrText>
+              <w:instrText xml:space="preserve"> PAGEREF _Toc440364588 \h </w:instrText>
             </w:r>
             <w:r>
               <w:rPr>
@@ -1413,6 +1423,94 @@
           </w:hyperlink>
         </w:p>
         <w:p>
+          <w:pPr>
+            <w:pStyle w:val="TM1"/>
+            <w:tabs>
+              <w:tab w:val="left" w:pos="480"/>
+              <w:tab w:val="right" w:leader="dot" w:pos="9062"/>
+            </w:tabs>
+            <w:jc w:val="left"/>
+            <w:rPr>
+              <w:noProof/>
+              <w:sz w:val="22"/>
+            </w:rPr>
+          </w:pPr>
+          <w:hyperlink w:anchor="_Toc440364589" w:history="1">
+            <w:r>
+              <w:rPr>
+                <w:rStyle w:val="Lienhypertexte"/>
+                <w:noProof/>
+              </w:rPr>
+              <w:t>VI.</w:t>
+            </w:r>
+            <w:r>
+              <w:rPr>
+                <w:noProof/>
+                <w:sz w:val="22"/>
+              </w:rPr>
+              <w:tab/>
+            </w:r>
+            <w:r>
+              <w:rPr>
+                <w:rStyle w:val="Lienhypertexte"/>
+                <w:noProof/>
+              </w:rPr>
+              <w:t>Administration de la base de donnée</w:t>
+            </w:r>
+            <w:r>
+              <w:rPr>
+                <w:noProof/>
+                <w:webHidden/>
+              </w:rPr>
+              <w:tab/>
+            </w:r>
+            <w:r>
+              <w:rPr>
+                <w:noProof/>
+                <w:webHidden/>
+              </w:rPr>
+              <w:fldChar w:fldCharType="begin"/>
+            </w:r>
+            <w:r>
+              <w:rPr>
+                <w:noProof/>
+                <w:webHidden/>
+              </w:rPr>
+              <w:instrText xml:space="preserve"> PAGEREF _Toc440364589 \h </w:instrText>
+            </w:r>
+            <w:r>
+              <w:rPr>
+                <w:noProof/>
+                <w:webHidden/>
+              </w:rPr>
+            </w:r>
+            <w:r>
+              <w:rPr>
+                <w:noProof/>
+                <w:webHidden/>
+              </w:rPr>
+              <w:fldChar w:fldCharType="separate"/>
+            </w:r>
+            <w:r>
+              <w:rPr>
+                <w:noProof/>
+                <w:webHidden/>
+              </w:rPr>
+              <w:t>14</w:t>
+            </w:r>
+            <w:r>
+              <w:rPr>
+                <w:noProof/>
+                <w:webHidden/>
+              </w:rPr>
+              <w:fldChar w:fldCharType="end"/>
+            </w:r>
+          </w:hyperlink>
+        </w:p>
+        <w:p>
+          <w:pPr>
+            <w:jc w:val="left"/>
+          </w:pPr>
           <w:r>
             <w:rPr>
               <w:b/>
@@ -1425,120 +1523,129 @@
     </w:sdt>
     <w:p>
       <w:pPr>
-        <w:jc w:val="center"/>
-      </w:pPr>
-    </w:p>
-    <w:p>
-      <w:pPr>
-        <w:jc w:val="center"/>
-      </w:pPr>
-    </w:p>
-    <w:p>
-      <w:pPr>
-        <w:jc w:val="center"/>
-      </w:pPr>
-    </w:p>
-    <w:p>
-      <w:pPr>
-        <w:jc w:val="center"/>
-      </w:pPr>
-    </w:p>
-    <w:p>
-      <w:pPr>
-        <w:jc w:val="center"/>
-      </w:pPr>
-    </w:p>
-    <w:p>
-      <w:pPr>
-        <w:jc w:val="center"/>
-      </w:pPr>
-    </w:p>
-    <w:p>
-      <w:pPr>
-        <w:jc w:val="center"/>
-      </w:pPr>
-    </w:p>
-    <w:p>
-      <w:pPr>
-        <w:jc w:val="center"/>
-      </w:pPr>
-    </w:p>
-    <w:p>
-      <w:pPr>
-        <w:jc w:val="center"/>
-      </w:pPr>
-    </w:p>
-    <w:p>
-      <w:pPr>
-        <w:jc w:val="center"/>
-      </w:pPr>
-    </w:p>
-    <w:p>
-      <w:pPr>
-        <w:jc w:val="center"/>
-      </w:pPr>
-    </w:p>
-    <w:p>
-      <w:pPr>
-        <w:jc w:val="center"/>
-      </w:pPr>
-    </w:p>
-    <w:p>
-      <w:pPr>
-        <w:jc w:val="center"/>
-      </w:pPr>
-    </w:p>
-    <w:p>
-      <w:pPr>
-        <w:jc w:val="center"/>
-      </w:pPr>
-    </w:p>
-    <w:p>
-      <w:pPr>
-        <w:jc w:val="center"/>
-      </w:pPr>
-    </w:p>
-    <w:p>
-      <w:pPr>
-        <w:jc w:val="center"/>
-      </w:pPr>
-    </w:p>
-    <w:p/>
+        <w:jc w:val="left"/>
+      </w:pPr>
+    </w:p>
+    <w:p>
+      <w:pPr>
+        <w:jc w:val="left"/>
+      </w:pPr>
+    </w:p>
+    <w:p>
+      <w:pPr>
+        <w:jc w:val="left"/>
+      </w:pPr>
+    </w:p>
+    <w:p>
+      <w:pPr>
+        <w:jc w:val="left"/>
+      </w:pPr>
+    </w:p>
+    <w:p>
+      <w:pPr>
+        <w:jc w:val="left"/>
+      </w:pPr>
+    </w:p>
+    <w:p>
+      <w:pPr>
+        <w:jc w:val="left"/>
+      </w:pPr>
+    </w:p>
+    <w:p>
+      <w:pPr>
+        <w:jc w:val="left"/>
+      </w:pPr>
+    </w:p>
+    <w:p>
+      <w:pPr>
+        <w:jc w:val="left"/>
+      </w:pPr>
+    </w:p>
+    <w:p>
+      <w:pPr>
+        <w:jc w:val="left"/>
+      </w:pPr>
+    </w:p>
     <w:p>
       <w:pPr>
         <w:pStyle w:val="Titre1"/>
+      </w:pPr>
+      <w:bookmarkStart w:id="1" w:name="_Toc440364578"/>
+      <w:r>
+        <w:lastRenderedPageBreak/>
+        <w:t xml:space="preserve">Mise </w:t>
+      </w:r>
+      <w:r>
+        <w:t>à</w:t>
+      </w:r>
+      <w:r>
+        <w:t xml:space="preserve"> jours de</w:t>
+      </w:r>
+      <w:r>
+        <w:t>s</w:t>
+      </w:r>
+      <w:r>
+        <w:t xml:space="preserve"> fichier</w:t>
+      </w:r>
+      <w:r>
+        <w:t xml:space="preserve">s </w:t>
+      </w:r>
+      <w:bookmarkEnd w:id="1"/>
+      <w:r>
+        <w:t>de l’application sur le Raspberry</w:t>
+      </w:r>
+    </w:p>
+    <w:p>
+      <w:r>
+        <w:t>Pour mettre à jour les fichiers modifiés de l’application sur le Raspberry, l’utilisation du protocole FTP est recommandée.</w:t>
+      </w:r>
+    </w:p>
+    <w:p>
+      <w:r>
+        <w:t xml:space="preserve">La procédure qui va suivre explique la démarche depuis le </w:t>
+      </w:r>
+      <w:r>
+        <w:t xml:space="preserve">logiciel  </w:t>
+      </w:r>
+      <w:r>
+        <w:rPr>
+          <w:b/>
+        </w:rPr>
+        <w:t>Filezilla</w:t>
+      </w:r>
+      <w:r>
+        <w:t>.</w:t>
+      </w:r>
+    </w:p>
+    <w:p>
+      <w:pPr>
+        <w:pStyle w:val="Titre2"/>
         <w:numPr>
           <w:ilvl w:val="0"/>
-          <w:numId w:val="0"/>
+          <w:numId w:val="22"/>
         </w:numPr>
       </w:pPr>
-      <w:bookmarkStart w:id="1" w:name="_Toc439867779"/>
-      <w:r>
-        <w:t xml:space="preserve">Mise </w:t>
-      </w:r>
-      <w:r>
-        <w:t>à</w:t>
-      </w:r>
-      <w:r>
-        <w:t xml:space="preserve"> jours de fichier </w:t>
-      </w:r>
-      <w:r>
-        <w:t>via un logiciel en FTP</w:t>
-      </w:r>
-      <w:bookmarkEnd w:id="1"/>
-    </w:p>
-    <w:p>
-      <w:r>
-        <w:t>Un logiciel utile afin de partager des fichiers via le File Transfer Protocol est Filezilla :</w:t>
-      </w:r>
-    </w:p>
+      <w:bookmarkStart w:id="2" w:name="OLE_LINK1"/>
+      <w:r>
+        <w:t>Installation du logiciel et connexion sur le Raspberry</w:t>
+      </w:r>
+    </w:p>
+    <w:bookmarkEnd w:id="2"/>
     <w:p>
       <w:r>
         <w:t>Il est téléchargeable via ce lien :</w:t>
       </w:r>
     </w:p>
     <w:p>
-      <w:r>
+      <w:pPr>
+        <w:rPr>
+          <w:rStyle w:val="Lienhypertexte"/>
+        </w:rPr>
+      </w:pPr>
+      <w:r>
+        <w:rPr>
+          <w:rStyle w:val="Lienhypertexte"/>
+        </w:rPr>
         <w:t>https://filezilla-project.org/download.php?type=client</w:t>
       </w:r>
     </w:p>
@@ -1547,16 +1654,19 @@
         <w:t xml:space="preserve">Une fois </w:t>
       </w:r>
       <w:r>
-        <w:t>installé pour pouvoir</w:t>
-      </w:r>
-      <w:r>
-        <w:t xml:space="preserve"> </w:t>
-      </w:r>
-      <w:r>
-        <w:t xml:space="preserve">se </w:t>
-      </w:r>
-      <w:r>
-        <w:t>connecter il faut renseigner les champs suivant :</w:t>
+        <w:t xml:space="preserve">installé </w:t>
+      </w:r>
+      <w:r>
+        <w:t>afin de se connecter</w:t>
+      </w:r>
+      <w:r>
+        <w:t xml:space="preserve"> il </w:t>
+      </w:r>
+      <w:r>
+        <w:t xml:space="preserve">est nécessaire de </w:t>
+      </w:r>
+      <w:r>
+        <w:t>renseigner les champs suivant :</w:t>
       </w:r>
     </w:p>
     <w:p>
@@ -1565,10 +1675,10 @@
           <w:noProof/>
         </w:rPr>
         <w:drawing>
-          <wp:inline distT="0" distB="0" distL="0" distR="0" wp14:anchorId="462C5206" wp14:editId="7B441811">
-            <wp:extent cx="5161905" cy="247619"/>
-            <wp:effectExtent l="0" t="0" r="0" b="635"/>
-            <wp:docPr id="10" name="Image 10"/>
+          <wp:inline distT="0" distB="0" distL="0" distR="0">
+            <wp:extent cx="5760720" cy="334062"/>
+            <wp:effectExtent l="0" t="0" r="0" b="8890"/>
+            <wp:docPr id="12" name="Image 12" descr="C:\Users\Bastien\AppData\Local\Temp\SNAGHTML98ac38.PNG"/>
             <wp:cNvGraphicFramePr>
               <a:graphicFrameLocks xmlns:a="http://schemas.openxmlformats.org/drawingml/2006/main" noChangeAspect="1"/>
             </wp:cNvGraphicFramePr>
@@ -1576,23 +1686,36 @@
               <a:graphicData uri="http://schemas.openxmlformats.org/drawingml/2006/picture">
                 <pic:pic xmlns:pic="http://schemas.openxmlformats.org/drawingml/2006/picture">
                   <pic:nvPicPr>
-                    <pic:cNvPr id="0" name=""/>
-                    <pic:cNvPicPr/>
+                    <pic:cNvPr id="0" name="Picture 3" descr="C:\Users\Bastien\AppData\Local\Temp\SNAGHTML98ac38.PNG"/>
+                    <pic:cNvPicPr>
+                      <a:picLocks noChangeAspect="1" noChangeArrowheads="1"/>
+                    </pic:cNvPicPr>
                   </pic:nvPicPr>
                   <pic:blipFill>
-                    <a:blip r:embed="rId10"/>
+                    <a:blip r:embed="rId9">
+                      <a:extLst>
+                        <a:ext uri="{28A0092B-C50C-407E-A947-70E740481C1C}">
+                          <a14:useLocalDpi xmlns:a14="http://schemas.microsoft.com/office/drawing/2010/main" val="0"/>
+                        </a:ext>
+                      </a:extLst>
+                    </a:blip>
+                    <a:srcRect/>
                     <a:stretch>
                       <a:fillRect/>
                     </a:stretch>
                   </pic:blipFill>
-                  <pic:spPr>
+                  <pic:spPr bwMode="auto">
                     <a:xfrm>
                       <a:off x="0" y="0"/>
-                      <a:ext cx="5161905" cy="247619"/>
+                      <a:ext cx="5760720" cy="334062"/>
                     </a:xfrm>
                     <a:prstGeom prst="rect">
                       <a:avLst/>
                     </a:prstGeom>
+                    <a:noFill/>
+                    <a:ln>
+                      <a:noFill/>
+                    </a:ln>
                   </pic:spPr>
                 </pic:pic>
               </a:graphicData>
@@ -1603,25 +1726,53 @@
     </w:p>
     <w:p>
       <w:r>
-        <w:t>Hôte : L’adresse du robot via le wifi</w:t>
-      </w:r>
-    </w:p>
-    <w:p>
-      <w:r>
-        <w:t>Identifiant : le nom de l’utilisateur ici « pi »</w:t>
-      </w:r>
-    </w:p>
-    <w:p>
-      <w:r>
-        <w:t>Mot de passe : le mot de passe de la session ici « </w:t>
-      </w:r>
-      <w:proofErr w:type="spellStart"/>
-      <w:r>
-        <w:t>erty</w:t>
-      </w:r>
-      <w:proofErr w:type="spellEnd"/>
-      <w:r>
-        <w:t> ».</w:t>
+        <w:t>Hôte </w:t>
+      </w:r>
+      <w:r>
+        <w:t xml:space="preserve">« 10.0.0.1 » </w:t>
+      </w:r>
+      <w:r>
+        <w:t xml:space="preserve">: L’adresse du </w:t>
+      </w:r>
+      <w:r>
+        <w:t>Raspberry</w:t>
+      </w:r>
+      <w:r>
+        <w:t xml:space="preserve"> via le wifi</w:t>
+      </w:r>
+      <w:r>
+        <w:t>.</w:t>
+      </w:r>
+    </w:p>
+    <w:p>
+      <w:r>
+        <w:t>Identifiant</w:t>
+      </w:r>
+      <w:r>
+        <w:t xml:space="preserve"> </w:t>
+      </w:r>
+      <w:r>
+        <w:t>« pi »</w:t>
+      </w:r>
+      <w:r>
+        <w:t xml:space="preserve"> : le nom de l’utilisateur </w:t>
+      </w:r>
+      <w:r>
+        <w:t>du Raspberry.</w:t>
+      </w:r>
+    </w:p>
+    <w:p>
+      <w:r>
+        <w:t>Mot de passe</w:t>
+      </w:r>
+      <w:r>
+        <w:t xml:space="preserve"> « erty »</w:t>
+      </w:r>
+      <w:r>
+        <w:t xml:space="preserve"> : le </w:t>
+      </w:r>
+      <w:r>
+        <w:t>mot de passe du Raspberry.</w:t>
       </w:r>
     </w:p>
     <w:p>
@@ -1632,20 +1783,42 @@
         <w:t>est pas à renseigner.</w:t>
       </w:r>
     </w:p>
+    <w:p>
+      <w:r>
+        <w:t>Cliquez sur connexion rapide.</w:t>
+      </w:r>
+      <w:r>
+        <w:t xml:space="preserve"> </w:t>
+      </w:r>
+      <w:bookmarkStart w:id="3" w:name="_GoBack"/>
+      <w:bookmarkEnd w:id="3"/>
+    </w:p>
     <w:p/>
     <w:p>
       <w:pPr>
-        <w:pStyle w:val="Titre1"/>
+        <w:pStyle w:val="Titre2"/>
         <w:numPr>
           <w:ilvl w:val="0"/>
-          <w:numId w:val="0"/>
+          <w:numId w:val="22"/>
         </w:numPr>
       </w:pPr>
-      <w:bookmarkStart w:id="2" w:name="_Toc439867780"/>
+      <w:r>
+        <w:t>Utilisation du logiciel</w:t>
+      </w:r>
+    </w:p>
+    <w:p/>
+    <w:p/>
+    <w:p/>
+    <w:p/>
+    <w:p>
+      <w:pPr>
+        <w:pStyle w:val="Titre1"/>
+      </w:pPr>
+      <w:bookmarkStart w:id="4" w:name="_Toc440364579"/>
       <w:r>
         <w:t>Utilisation du Raspberry via ligne de commande en FTP :</w:t>
       </w:r>
-      <w:bookmarkEnd w:id="2"/>
+      <w:bookmarkEnd w:id="4"/>
     </w:p>
     <w:p>
       <w:r>
@@ -1655,15 +1828,7 @@
         <w:t>les lignes</w:t>
       </w:r>
       <w:r>
-        <w:t xml:space="preserve"> de commandes est </w:t>
-      </w:r>
-      <w:proofErr w:type="spellStart"/>
-      <w:r>
-        <w:t>putty</w:t>
-      </w:r>
-      <w:proofErr w:type="spellEnd"/>
-      <w:r>
-        <w:t> </w:t>
+        <w:t xml:space="preserve"> de commandes est putty </w:t>
       </w:r>
       <w:r>
         <w:t>(pas besoin de l’installer)</w:t>
@@ -1673,7 +1838,7 @@
       </w:r>
     </w:p>
     <w:p>
-      <w:hyperlink r:id="rId11" w:history="1">
+      <w:hyperlink r:id="rId10" w:history="1">
         <w:r>
           <w:rPr>
             <w:rStyle w:val="Lienhypertexte"/>
@@ -1702,77 +1867,45 @@
           <w:szCs w:val="27"/>
           <w:lang w:val="en-US"/>
         </w:rPr>
-        <w:t xml:space="preserve">For Windows on Intel </w:t>
-      </w:r>
-      <w:proofErr w:type="gramStart"/>
-      <w:r>
-        <w:rPr>
-          <w:b/>
-          <w:bCs/>
-          <w:color w:val="000000"/>
-          <w:sz w:val="27"/>
-          <w:szCs w:val="27"/>
+        <w:t>For Windows on Intel x86 :</w:t>
+      </w:r>
+    </w:p>
+    <w:p>
+      <w:pPr>
+        <w:rPr>
           <w:lang w:val="en-US"/>
         </w:rPr>
-        <w:t>x86</w:t>
-      </w:r>
-      <w:r>
-        <w:rPr>
-          <w:b/>
-          <w:bCs/>
-          <w:color w:val="000000"/>
-          <w:sz w:val="27"/>
-          <w:szCs w:val="27"/>
+      </w:pPr>
+      <w:r>
+        <w:rPr>
           <w:lang w:val="en-US"/>
         </w:rPr>
-        <w:t> :</w:t>
-      </w:r>
-      <w:proofErr w:type="gramEnd"/>
-    </w:p>
-    <w:p>
-      <w:pPr>
+        <w:lastRenderedPageBreak/>
+        <w:t>http://the.earth.li/~sgtatham/putty/latest/x86/putty.exe</w:t>
+      </w:r>
+    </w:p>
+    <w:p>
+      <w:r>
+        <w:t>On rentre alors l’</w:t>
+      </w:r>
+      <w:r>
+        <w:t>adresse ip du serveur internet du robot Nao : 10.0.0.1</w:t>
+      </w:r>
+      <w:r>
+        <w:t xml:space="preserve"> </w:t>
+      </w:r>
+    </w:p>
+    <w:p>
+      <w:pPr>
+        <w:jc w:val="center"/>
         <w:rPr>
           <w:lang w:val="en-US"/>
         </w:rPr>
       </w:pPr>
       <w:r>
         <w:rPr>
-          <w:lang w:val="en-US"/>
-        </w:rPr>
-        <w:t>http://the.earth.li/~sgtatham/putty/latest/x86/putty.exe</w:t>
-      </w:r>
-    </w:p>
-    <w:p>
-      <w:r>
-        <w:t>On rentre alors l’</w:t>
-      </w:r>
-      <w:r>
-        <w:t xml:space="preserve">adresse </w:t>
-      </w:r>
-      <w:proofErr w:type="spellStart"/>
-      <w:r>
-        <w:t>ip</w:t>
-      </w:r>
-      <w:proofErr w:type="spellEnd"/>
-      <w:r>
-        <w:t xml:space="preserve"> du serveur internet du robot Nao : 10.0.0.1</w:t>
-      </w:r>
-      <w:r>
-        <w:t xml:space="preserve"> </w:t>
-      </w:r>
-    </w:p>
-    <w:p>
-      <w:pPr>
-        <w:jc w:val="center"/>
-        <w:rPr>
-          <w:lang w:val="en-US"/>
-        </w:rPr>
-      </w:pPr>
-      <w:r>
-        <w:rPr>
           <w:noProof/>
         </w:rPr>
-        <w:lastRenderedPageBreak/>
         <w:drawing>
           <wp:inline distT="0" distB="0" distL="0" distR="0">
             <wp:extent cx="2297927" cy="2211430"/>
@@ -1791,7 +1924,7 @@
                     </pic:cNvPicPr>
                   </pic:nvPicPr>
                   <pic:blipFill>
-                    <a:blip r:embed="rId12">
+                    <a:blip r:embed="rId11">
                       <a:extLst>
                         <a:ext uri="{28A0092B-C50C-407E-A947-70E740481C1C}">
                           <a14:useLocalDpi xmlns:a14="http://schemas.microsoft.com/office/drawing/2010/main" val="0"/>
@@ -1830,22 +1963,24 @@
       <w:r>
         <w:t xml:space="preserve">Une console </w:t>
       </w:r>
-      <w:proofErr w:type="gramStart"/>
-      <w:r>
-        <w:t>s’ouvre on</w:t>
-      </w:r>
-      <w:proofErr w:type="gramEnd"/>
-      <w:r>
-        <w:t xml:space="preserve"> rentre alors l’identifiant “pi” ainsi que le mot de passe “</w:t>
-      </w:r>
-      <w:proofErr w:type="spellStart"/>
-      <w:r>
-        <w:t>erty</w:t>
-      </w:r>
-      <w:proofErr w:type="spellEnd"/>
-      <w:r>
-        <w:t>” :</w:t>
-      </w:r>
+      <w:r>
+        <w:t>apparait. On entre exactement le même couple identifiant mot de passe que pour FileZilla.</w:t>
+      </w:r>
+    </w:p>
+    <w:p>
+      <w:r>
+        <w:t>Identifiant « pi » : le nom de l’utilisateur du Raspberry.</w:t>
+      </w:r>
+    </w:p>
+    <w:p>
+      <w:r>
+        <w:t>Mot de passe « erty » : le mot de passe du Raspberry.</w:t>
+      </w:r>
+    </w:p>
+    <w:p>
+      <w:pPr>
+        <w:jc w:val="left"/>
+      </w:pPr>
     </w:p>
     <w:p>
       <w:pPr>
@@ -1871,6 +2006,122 @@
                 <pic:pic xmlns:pic="http://schemas.openxmlformats.org/drawingml/2006/picture">
                   <pic:nvPicPr>
                     <pic:cNvPr id="0" name="Picture 3" descr="C:\Users\Bastien\AppData\Local\Temp\SNAGHTML2d1832.PNG"/>
+                    <pic:cNvPicPr>
+                      <a:picLocks noChangeAspect="1" noChangeArrowheads="1"/>
+                    </pic:cNvPicPr>
+                  </pic:nvPicPr>
+                  <pic:blipFill>
+                    <a:blip r:embed="rId12">
+                      <a:extLst>
+                        <a:ext uri="{28A0092B-C50C-407E-A947-70E740481C1C}">
+                          <a14:useLocalDpi xmlns:a14="http://schemas.microsoft.com/office/drawing/2010/main" val="0"/>
+                        </a:ext>
+                      </a:extLst>
+                    </a:blip>
+                    <a:srcRect/>
+                    <a:stretch>
+                      <a:fillRect/>
+                    </a:stretch>
+                  </pic:blipFill>
+                  <pic:spPr bwMode="auto">
+                    <a:xfrm>
+                      <a:off x="0" y="0"/>
+                      <a:ext cx="5760720" cy="3617368"/>
+                    </a:xfrm>
+                    <a:prstGeom prst="rect">
+                      <a:avLst/>
+                    </a:prstGeom>
+                    <a:noFill/>
+                    <a:ln>
+                      <a:noFill/>
+                    </a:ln>
+                  </pic:spPr>
+                </pic:pic>
+              </a:graphicData>
+            </a:graphic>
+          </wp:inline>
+        </w:drawing>
+      </w:r>
+    </w:p>
+    <w:p>
+      <w:pPr>
+        <w:jc w:val="center"/>
+      </w:pPr>
+    </w:p>
+    <w:p>
+      <w:r>
+        <w:lastRenderedPageBreak/>
+        <w:t>On est à présent dans le Raspberry Pi</w:t>
+      </w:r>
+    </w:p>
+    <w:p>
+      <w:r>
+        <w:t xml:space="preserve">Vous pouvez dès à présent utiliser des </w:t>
+      </w:r>
+      <w:r>
+        <w:t>com</w:t>
+      </w:r>
+      <w:r>
+        <w:t>m</w:t>
+      </w:r>
+      <w:r>
+        <w:t>andes</w:t>
+      </w:r>
+      <w:r>
+        <w:t xml:space="preserve"> en invite de commande</w:t>
+      </w:r>
+      <w:r>
+        <w:t xml:space="preserve"> </w:t>
+      </w:r>
+      <w:r>
+        <w:t xml:space="preserve">tel que : </w:t>
+      </w:r>
+      <w:r>
+        <w:t xml:space="preserve">« cd » et « ls » afin de </w:t>
+      </w:r>
+      <w:r>
+        <w:t>de pouvoir respectivement se déplacer</w:t>
+      </w:r>
+      <w:r>
+        <w:t xml:space="preserve"> dans les dossier</w:t>
+      </w:r>
+      <w:r>
+        <w:t>s</w:t>
+      </w:r>
+      <w:r>
+        <w:t xml:space="preserve"> et voir l’ensemble des fichiers présent</w:t>
+      </w:r>
+      <w:r>
+        <w:t xml:space="preserve"> </w:t>
+      </w:r>
+      <w:r>
+        <w:t xml:space="preserve">à dans le dossier ou vous </w:t>
+      </w:r>
+      <w:r>
+        <w:t>êtes</w:t>
+      </w:r>
+      <w:r>
+        <w:t>.</w:t>
+      </w:r>
+    </w:p>
+    <w:p>
+      <w:r>
+        <w:rPr>
+          <w:noProof/>
+        </w:rPr>
+        <w:drawing>
+          <wp:inline distT="0" distB="0" distL="0" distR="0">
+            <wp:extent cx="5760720" cy="3617368"/>
+            <wp:effectExtent l="0" t="0" r="0" b="2540"/>
+            <wp:docPr id="15" name="Image 15" descr="C:\Users\Bastien\AppData\Local\Temp\SNAGHTML2eb220.PNG"/>
+            <wp:cNvGraphicFramePr>
+              <a:graphicFrameLocks xmlns:a="http://schemas.openxmlformats.org/drawingml/2006/main" noChangeAspect="1"/>
+            </wp:cNvGraphicFramePr>
+            <a:graphic xmlns:a="http://schemas.openxmlformats.org/drawingml/2006/main">
+              <a:graphicData uri="http://schemas.openxmlformats.org/drawingml/2006/picture">
+                <pic:pic xmlns:pic="http://schemas.openxmlformats.org/drawingml/2006/picture">
+                  <pic:nvPicPr>
+                    <pic:cNvPr id="0" name="Picture 5" descr="C:\Users\Bastien\AppData\Local\Temp\SNAGHTML2eb220.PNG"/>
                     <pic:cNvPicPr>
                       <a:picLocks noChangeAspect="1" noChangeArrowheads="1"/>
                     </pic:cNvPicPr>
@@ -1908,112 +2159,6 @@
         </w:drawing>
       </w:r>
     </w:p>
-    <w:p>
-      <w:pPr>
-        <w:jc w:val="center"/>
-      </w:pPr>
-    </w:p>
-    <w:p>
-      <w:r>
-        <w:t xml:space="preserve">Nous somme à présent </w:t>
-      </w:r>
-      <w:r>
-        <w:t>dans le Raspberry.</w:t>
-      </w:r>
-    </w:p>
-    <w:p>
-      <w:r>
-        <w:t xml:space="preserve">Nous pouvons utiliser des </w:t>
-      </w:r>
-      <w:proofErr w:type="spellStart"/>
-      <w:r>
-        <w:t>comandes</w:t>
-      </w:r>
-      <w:proofErr w:type="spellEnd"/>
-      <w:r>
-        <w:t xml:space="preserve"> « cd » et « </w:t>
-      </w:r>
-      <w:proofErr w:type="spellStart"/>
-      <w:r>
-        <w:t>ls</w:t>
-      </w:r>
-      <w:proofErr w:type="spellEnd"/>
-      <w:r>
-        <w:t xml:space="preserve"> » afin de se </w:t>
-      </w:r>
-      <w:proofErr w:type="spellStart"/>
-      <w:r>
-        <w:t>ballader</w:t>
-      </w:r>
-      <w:proofErr w:type="spellEnd"/>
-      <w:r>
-        <w:t xml:space="preserve"> dans </w:t>
-      </w:r>
-      <w:proofErr w:type="gramStart"/>
-      <w:r>
-        <w:t>les dossier</w:t>
-      </w:r>
-      <w:proofErr w:type="gramEnd"/>
-      <w:r>
-        <w:t xml:space="preserve"> et voir l’ensemble des fichiers présent : </w:t>
-      </w:r>
-    </w:p>
-    <w:p>
-      <w:r>
-        <w:rPr>
-          <w:noProof/>
-        </w:rPr>
-        <w:lastRenderedPageBreak/>
-        <w:drawing>
-          <wp:inline distT="0" distB="0" distL="0" distR="0">
-            <wp:extent cx="5760720" cy="3617368"/>
-            <wp:effectExtent l="0" t="0" r="0" b="2540"/>
-            <wp:docPr id="15" name="Image 15" descr="C:\Users\Bastien\AppData\Local\Temp\SNAGHTML2eb220.PNG"/>
-            <wp:cNvGraphicFramePr>
-              <a:graphicFrameLocks xmlns:a="http://schemas.openxmlformats.org/drawingml/2006/main" noChangeAspect="1"/>
-            </wp:cNvGraphicFramePr>
-            <a:graphic xmlns:a="http://schemas.openxmlformats.org/drawingml/2006/main">
-              <a:graphicData uri="http://schemas.openxmlformats.org/drawingml/2006/picture">
-                <pic:pic xmlns:pic="http://schemas.openxmlformats.org/drawingml/2006/picture">
-                  <pic:nvPicPr>
-                    <pic:cNvPr id="0" name="Picture 5" descr="C:\Users\Bastien\AppData\Local\Temp\SNAGHTML2eb220.PNG"/>
-                    <pic:cNvPicPr>
-                      <a:picLocks noChangeAspect="1" noChangeArrowheads="1"/>
-                    </pic:cNvPicPr>
-                  </pic:nvPicPr>
-                  <pic:blipFill>
-                    <a:blip r:embed="rId14">
-                      <a:extLst>
-                        <a:ext uri="{28A0092B-C50C-407E-A947-70E740481C1C}">
-                          <a14:useLocalDpi xmlns:a14="http://schemas.microsoft.com/office/drawing/2010/main" val="0"/>
-                        </a:ext>
-                      </a:extLst>
-                    </a:blip>
-                    <a:srcRect/>
-                    <a:stretch>
-                      <a:fillRect/>
-                    </a:stretch>
-                  </pic:blipFill>
-                  <pic:spPr bwMode="auto">
-                    <a:xfrm>
-                      <a:off x="0" y="0"/>
-                      <a:ext cx="5760720" cy="3617368"/>
-                    </a:xfrm>
-                    <a:prstGeom prst="rect">
-                      <a:avLst/>
-                    </a:prstGeom>
-                    <a:noFill/>
-                    <a:ln>
-                      <a:noFill/>
-                    </a:ln>
-                  </pic:spPr>
-                </pic:pic>
-              </a:graphicData>
-            </a:graphic>
-          </wp:inline>
-        </w:drawing>
-      </w:r>
-    </w:p>
     <w:p/>
     <w:p>
       <w:r>
@@ -2033,8 +2178,6 @@
           <w:lang w:val="en-US"/>
         </w:rPr>
       </w:pPr>
-      <w:proofErr w:type="spellStart"/>
-      <w:proofErr w:type="gramStart"/>
       <w:r>
         <w:rPr>
           <w:rFonts w:ascii="Consolas" w:hAnsi="Consolas" w:cs="Consolas"/>
@@ -2046,10 +2189,8 @@
           <w:shd w:val="clear" w:color="auto" w:fill="000000"/>
           <w:lang w:val="en-US"/>
         </w:rPr>
-        <w:t>sudo</w:t>
-      </w:r>
-      <w:proofErr w:type="spellEnd"/>
-      <w:proofErr w:type="gramEnd"/>
+        <w:t>sudo chmod -R 7</w:t>
+      </w:r>
       <w:r>
         <w:rPr>
           <w:rFonts w:ascii="Consolas" w:hAnsi="Consolas" w:cs="Consolas"/>
@@ -2061,9 +2202,8 @@
           <w:shd w:val="clear" w:color="auto" w:fill="000000"/>
           <w:lang w:val="en-US"/>
         </w:rPr>
-        <w:t xml:space="preserve"> </w:t>
-      </w:r>
-      <w:proofErr w:type="spellStart"/>
+        <w:t>77</w:t>
+      </w:r>
       <w:r>
         <w:rPr>
           <w:rFonts w:ascii="Consolas" w:hAnsi="Consolas" w:cs="Consolas"/>
@@ -2075,76 +2215,48 @@
           <w:shd w:val="clear" w:color="auto" w:fill="000000"/>
           <w:lang w:val="en-US"/>
         </w:rPr>
-        <w:t>chmod</w:t>
-      </w:r>
-      <w:proofErr w:type="spellEnd"/>
-      <w:r>
-        <w:rPr>
-          <w:rFonts w:ascii="Consolas" w:hAnsi="Consolas" w:cs="Consolas"/>
-          <w:b/>
-          <w:bCs/>
-          <w:color w:val="36D60A"/>
-          <w:sz w:val="21"/>
-          <w:szCs w:val="21"/>
+        <w:t xml:space="preserve"> /var/www</w:t>
+      </w:r>
+    </w:p>
+    <w:p>
+      <w:pPr>
+        <w:rPr>
           <w:shd w:val="clear" w:color="auto" w:fill="000000"/>
           <w:lang w:val="en-US"/>
         </w:rPr>
-        <w:t xml:space="preserve"> -R 7</w:t>
-      </w:r>
-      <w:r>
-        <w:rPr>
-          <w:rFonts w:ascii="Consolas" w:hAnsi="Consolas" w:cs="Consolas"/>
-          <w:b/>
-          <w:bCs/>
-          <w:color w:val="36D60A"/>
-          <w:sz w:val="21"/>
-          <w:szCs w:val="21"/>
+      </w:pPr>
+    </w:p>
+    <w:p>
+      <w:pPr>
+        <w:rPr>
           <w:shd w:val="clear" w:color="auto" w:fill="000000"/>
           <w:lang w:val="en-US"/>
         </w:rPr>
-        <w:t>77</w:t>
-      </w:r>
-      <w:r>
-        <w:rPr>
-          <w:rFonts w:ascii="Consolas" w:hAnsi="Consolas" w:cs="Consolas"/>
-          <w:b/>
-          <w:bCs/>
-          <w:color w:val="36D60A"/>
-          <w:sz w:val="21"/>
-          <w:szCs w:val="21"/>
+      </w:pPr>
+    </w:p>
+    <w:p>
+      <w:pPr>
+        <w:rPr>
           <w:shd w:val="clear" w:color="auto" w:fill="000000"/>
           <w:lang w:val="en-US"/>
         </w:rPr>
-        <w:t xml:space="preserve"> /</w:t>
-      </w:r>
-      <w:proofErr w:type="spellStart"/>
-      <w:r>
-        <w:rPr>
-          <w:rFonts w:ascii="Consolas" w:hAnsi="Consolas" w:cs="Consolas"/>
-          <w:b/>
-          <w:bCs/>
-          <w:color w:val="36D60A"/>
-          <w:sz w:val="21"/>
-          <w:szCs w:val="21"/>
+      </w:pPr>
+    </w:p>
+    <w:p>
+      <w:pPr>
+        <w:rPr>
           <w:shd w:val="clear" w:color="auto" w:fill="000000"/>
           <w:lang w:val="en-US"/>
         </w:rPr>
-        <w:t>var</w:t>
-      </w:r>
-      <w:proofErr w:type="spellEnd"/>
-      <w:r>
-        <w:rPr>
-          <w:rFonts w:ascii="Consolas" w:hAnsi="Consolas" w:cs="Consolas"/>
-          <w:b/>
-          <w:bCs/>
-          <w:color w:val="36D60A"/>
-          <w:sz w:val="21"/>
-          <w:szCs w:val="21"/>
+      </w:pPr>
+    </w:p>
+    <w:p>
+      <w:pPr>
+        <w:rPr>
           <w:shd w:val="clear" w:color="auto" w:fill="000000"/>
           <w:lang w:val="en-US"/>
         </w:rPr>
-        <w:t>/www</w:t>
-      </w:r>
+      </w:pPr>
     </w:p>
     <w:p>
       <w:pPr>
@@ -2153,19 +2265,36 @@
           <w:lang w:val="en-US"/>
         </w:rPr>
       </w:pPr>
-      <w:r>
+    </w:p>
+    <w:p>
+      <w:pPr>
         <w:rPr>
           <w:shd w:val="clear" w:color="auto" w:fill="000000"/>
           <w:lang w:val="en-US"/>
         </w:rPr>
-        <w:br w:type="page"/>
-      </w:r>
+      </w:pPr>
+    </w:p>
+    <w:p>
+      <w:pPr>
+        <w:rPr>
+          <w:shd w:val="clear" w:color="auto" w:fill="000000"/>
+          <w:lang w:val="en-US"/>
+        </w:rPr>
+      </w:pPr>
+    </w:p>
+    <w:p>
+      <w:pPr>
+        <w:rPr>
+          <w:shd w:val="clear" w:color="auto" w:fill="000000"/>
+          <w:lang w:val="en-US"/>
+        </w:rPr>
+      </w:pPr>
     </w:p>
     <w:p>
       <w:pPr>
         <w:pStyle w:val="Titre1"/>
       </w:pPr>
-      <w:bookmarkStart w:id="3" w:name="_Toc439867781"/>
+      <w:bookmarkStart w:id="5" w:name="_Toc440364580"/>
       <w:r>
         <w:lastRenderedPageBreak/>
         <w:t>Présentation du site du robot Nao</w:t>
@@ -2173,7 +2302,7 @@
       <w:r>
         <w:t xml:space="preserve"> partie administrateur</w:t>
       </w:r>
-      <w:bookmarkEnd w:id="3"/>
+      <w:bookmarkEnd w:id="5"/>
     </w:p>
     <w:p>
       <w:r>
@@ -2213,7 +2342,7 @@
                     </pic:cNvPicPr>
                   </pic:nvPicPr>
                   <pic:blipFill>
-                    <a:blip r:embed="rId15" cstate="print">
+                    <a:blip r:embed="rId14" cstate="print">
                       <a:extLst>
                         <a:ext uri="{28A0092B-C50C-407E-A947-70E740481C1C}">
                           <a14:useLocalDpi xmlns:a14="http://schemas.microsoft.com/office/drawing/2010/main" val="0"/>
@@ -2248,7 +2377,13 @@
     <w:p/>
     <w:p>
       <w:r>
-        <w:t xml:space="preserve">Ensuite il faudrait utiliser un couple d’identifiant valide : </w:t>
+        <w:t>Ensuite il faudrait utiliser un couple d’identifiant</w:t>
+      </w:r>
+      <w:r>
+        <w:t xml:space="preserve"> « utilisateur »,  « mot de passe » </w:t>
+      </w:r>
+      <w:r>
+        <w:t xml:space="preserve"> valide : </w:t>
       </w:r>
     </w:p>
     <w:p>
@@ -2272,7 +2407,7 @@
                     <pic:cNvPicPr/>
                   </pic:nvPicPr>
                   <pic:blipFill>
-                    <a:blip r:embed="rId16"/>
+                    <a:blip r:embed="rId15"/>
                     <a:stretch>
                       <a:fillRect/>
                     </a:stretch>
@@ -2295,17 +2430,23 @@
     </w:p>
     <w:p/>
     <w:p/>
-    <w:p>
-      <w:r>
-        <w:t>On accèdera alors à la page d’accueil dédié à l’administrateur :</w:t>
-      </w:r>
+    <w:p/>
+    <w:p>
+      <w:pPr>
+        <w:pStyle w:val="Titre2"/>
+      </w:pPr>
+      <w:bookmarkStart w:id="6" w:name="_Toc440364581"/>
+      <w:r>
+        <w:lastRenderedPageBreak/>
+        <w:t>Page d’accueil de l’administrateur</w:t>
+      </w:r>
+      <w:bookmarkEnd w:id="6"/>
     </w:p>
     <w:p>
       <w:r>
         <w:rPr>
           <w:noProof/>
         </w:rPr>
-        <w:lastRenderedPageBreak/>
         <w:drawing>
           <wp:inline distT="0" distB="0" distL="0" distR="0">
             <wp:extent cx="5760720" cy="3241005"/>
@@ -2324,7 +2465,7 @@
                     </pic:cNvPicPr>
                   </pic:nvPicPr>
                   <pic:blipFill>
-                    <a:blip r:embed="rId17" cstate="print">
+                    <a:blip r:embed="rId16" cstate="print">
                       <a:extLst>
                         <a:ext uri="{28A0092B-C50C-407E-A947-70E740481C1C}">
                           <a14:useLocalDpi xmlns:a14="http://schemas.microsoft.com/office/drawing/2010/main" val="0"/>
@@ -2393,7 +2534,6 @@
           <w:lang w:eastAsia="fr-FR"/>
         </w:rPr>
       </w:pPr>
-      <w:bookmarkStart w:id="4" w:name="_Toc439867782"/>
       <w:r>
         <w:rPr>
           <w:rFonts w:asciiTheme="majorHAnsi" w:eastAsiaTheme="majorEastAsia" w:hAnsiTheme="majorHAnsi" w:cstheme="majorBidi"/>
@@ -2405,39 +2545,63 @@
         </w:rPr>
         <w:t>Actions</w:t>
       </w:r>
-      <w:bookmarkEnd w:id="4"/>
-    </w:p>
-    <w:p>
-      <w:pPr>
-        <w:pStyle w:val="Titre2"/>
-        <w:contextualSpacing/>
-        <w:rPr>
-          <w:rFonts w:asciiTheme="minorHAnsi" w:eastAsiaTheme="minorEastAsia" w:hAnsiTheme="minorHAnsi" w:cstheme="minorBidi"/>
-          <w:b w:val="0"/>
-          <w:color w:val="auto"/>
+    </w:p>
+    <w:p>
+      <w:pPr>
+        <w:rPr>
           <w:sz w:val="23"/>
           <w:szCs w:val="23"/>
         </w:rPr>
       </w:pPr>
       <w:r>
         <w:rPr>
-          <w:rFonts w:asciiTheme="minorHAnsi" w:eastAsiaTheme="minorEastAsia" w:hAnsiTheme="minorHAnsi" w:cstheme="minorBidi"/>
-          <w:b w:val="0"/>
-          <w:color w:val="auto"/>
           <w:sz w:val="23"/>
           <w:szCs w:val="23"/>
         </w:rPr>
-        <w:t xml:space="preserve"> Avec cet item, l’administrateur peut voir les différentes séquences de contrôle de NAO, en ajouter de nouvelles et en modifier. Sera présenté ici une liste de toutes les actions disponibles.</w:t>
-      </w:r>
-    </w:p>
-    <w:p>
-      <w:pPr>
-        <w:pStyle w:val="Default"/>
+        <w:t xml:space="preserve"> </w:t>
+      </w:r>
+      <w:r>
         <w:rPr>
           <w:sz w:val="23"/>
           <w:szCs w:val="23"/>
         </w:rPr>
-      </w:pPr>
+        <w:t>Dans cette rubrique</w:t>
+      </w:r>
+      <w:r>
+        <w:rPr>
+          <w:sz w:val="23"/>
+          <w:szCs w:val="23"/>
+        </w:rPr>
+        <w:t xml:space="preserve">, l’administrateur peut </w:t>
+      </w:r>
+      <w:r>
+        <w:rPr>
+          <w:sz w:val="23"/>
+          <w:szCs w:val="23"/>
+        </w:rPr>
+        <w:t>visualiser</w:t>
+      </w:r>
+      <w:r>
+        <w:rPr>
+          <w:sz w:val="23"/>
+          <w:szCs w:val="23"/>
+        </w:rPr>
+        <w:t xml:space="preserve"> </w:t>
+      </w:r>
+      <w:r>
+        <w:rPr>
+          <w:sz w:val="23"/>
+          <w:szCs w:val="23"/>
+        </w:rPr>
+        <w:t xml:space="preserve">les différentes </w:t>
+      </w:r>
+      <w:r>
+        <w:rPr>
+          <w:sz w:val="23"/>
+          <w:szCs w:val="23"/>
+        </w:rPr>
+        <w:t>commandes simples ou complexes du robot NAO. Elle permet respectivement d’ajouter, modifier ou supprimer une commande.</w:t>
+      </w:r>
       <w:r>
         <w:rPr>
           <w:sz w:val="23"/>
@@ -2482,23 +2646,7 @@
           <w:sz w:val="23"/>
           <w:szCs w:val="23"/>
         </w:rPr>
-        <w:t xml:space="preserve">L’administrateur peut administrer (ajouter, modifier et supprimer) tous les périphériques ayant un accès à NAO. Il peut donc grâce à une liste, voir tous les périphériques autorisés ainsi que leurs informations (adresse </w:t>
-      </w:r>
-      <w:proofErr w:type="spellStart"/>
-      <w:r>
-        <w:rPr>
-          <w:sz w:val="23"/>
-          <w:szCs w:val="23"/>
-        </w:rPr>
-        <w:t>Ip</w:t>
-      </w:r>
-      <w:proofErr w:type="spellEnd"/>
-      <w:r>
-        <w:rPr>
-          <w:sz w:val="23"/>
-          <w:szCs w:val="23"/>
-        </w:rPr>
-        <w:t>, adresse MAC…).</w:t>
+        <w:t>Dans cette rubrique, l’administrateur peut visualiser l’ensemble des périphériques ayant accès ou robot avec ces informations (Adresse IP/MAC). Cette rubrique permet respectivement d’ajouter, modifier ou supprimer un périphérique.</w:t>
       </w:r>
     </w:p>
     <w:p>
@@ -2534,7 +2682,37 @@
           <w:sz w:val="23"/>
           <w:szCs w:val="23"/>
         </w:rPr>
-        <w:t xml:space="preserve">Cet item présente à l’administrateur de manière synthétique toutes les informations provenant de NAO telles que le niveau de batterie, la température des moteurs, son adresse IP, etc. Mais également des informations liées au Raspberry telles que la place restante sur la carte SD, la version de l’OS, le nombre de fichiers… </w:t>
+        <w:t>Dans cette rubrique, l’administrateur peut visualiser l’</w:t>
+      </w:r>
+      <w:r>
+        <w:rPr>
+          <w:sz w:val="23"/>
+          <w:szCs w:val="23"/>
+        </w:rPr>
+        <w:t>ensemble la température de l’ensemble des capteurs principaux du robot NAO</w:t>
+      </w:r>
+      <w:r>
+        <w:rPr>
+          <w:sz w:val="23"/>
+          <w:szCs w:val="23"/>
+        </w:rPr>
+        <w:t>, le poids total supporté sur chaque pied et l’état de la batterie du robot.</w:t>
+      </w:r>
+    </w:p>
+    <w:p>
+      <w:pPr>
+        <w:pStyle w:val="Default"/>
+        <w:rPr>
+          <w:sz w:val="23"/>
+          <w:szCs w:val="23"/>
+        </w:rPr>
+      </w:pPr>
+      <w:r>
+        <w:rPr>
+          <w:sz w:val="23"/>
+          <w:szCs w:val="23"/>
+        </w:rPr>
+        <w:t>Est aussi présent la place restante sur la carte SD.</w:t>
       </w:r>
     </w:p>
     <w:p>
@@ -2579,7 +2757,28 @@
           <w:sz w:val="23"/>
           <w:szCs w:val="23"/>
         </w:rPr>
-        <w:t xml:space="preserve">Ce bouton est un lien rapide qui permet d’accéder à tous les manuels utiles de l’application. Ici ce sera un accès vers le guide d’utilisation, d’administration et d’installation. </w:t>
+        <w:t>Cette rubrique</w:t>
+      </w:r>
+      <w:r>
+        <w:rPr>
+          <w:sz w:val="23"/>
+          <w:szCs w:val="23"/>
+        </w:rPr>
+        <w:t xml:space="preserve"> permet d’accéder à tous les manuels utiles de l’application. </w:t>
+      </w:r>
+      <w:r>
+        <w:rPr>
+          <w:sz w:val="23"/>
+          <w:szCs w:val="23"/>
+        </w:rPr>
+        <w:t>Est présent : les manuels</w:t>
+      </w:r>
+      <w:r>
+        <w:rPr>
+          <w:sz w:val="23"/>
+          <w:szCs w:val="23"/>
+        </w:rPr>
+        <w:t xml:space="preserve"> d’utilisation, d’administration et d’installation. </w:t>
       </w:r>
     </w:p>
     <w:p>
@@ -2616,54 +2815,72 @@
       </w:r>
     </w:p>
     <w:p>
-      <w:pPr>
+      <w:r>
         <w:rPr>
           <w:sz w:val="23"/>
           <w:szCs w:val="23"/>
         </w:rPr>
-      </w:pPr>
+        <w:t>Cette rubrique</w:t>
+      </w:r>
       <w:r>
         <w:rPr>
           <w:sz w:val="23"/>
           <w:szCs w:val="23"/>
         </w:rPr>
-        <w:t>C’est le bouton qui permet l’accès aux paramètres de la partie administration. Pour le moment, on pourra uniquement changer le mot de passe d’administration.</w:t>
-      </w:r>
-    </w:p>
-    <w:p/>
-    <w:p>
-      <w:pPr>
-        <w:pStyle w:val="Titre1"/>
-      </w:pPr>
-      <w:bookmarkStart w:id="5" w:name="_Toc439867783"/>
-      <w:r>
-        <w:lastRenderedPageBreak/>
-        <w:t xml:space="preserve">Administration des </w:t>
-      </w:r>
-      <w:r>
-        <w:t>actions</w:t>
-      </w:r>
-      <w:bookmarkEnd w:id="5"/>
-    </w:p>
-    <w:p>
-      <w:pPr>
+        <w:t xml:space="preserve"> permet l’accès aux paramètres de la partie administration</w:t>
+      </w:r>
+      <w:r>
         <w:rPr>
           <w:sz w:val="23"/>
           <w:szCs w:val="23"/>
         </w:rPr>
+        <w:t xml:space="preserve">. La modification du mot de passe administrateur ainsi que </w:t>
+      </w:r>
+      <w:r>
+        <w:rPr>
+          <w:sz w:val="23"/>
+          <w:szCs w:val="23"/>
+        </w:rPr>
+        <w:t>les niveaux</w:t>
+      </w:r>
+      <w:r>
+        <w:rPr>
+          <w:sz w:val="23"/>
+          <w:szCs w:val="23"/>
+        </w:rPr>
+        <w:t xml:space="preserve"> des seuils d’alertes.</w:t>
+      </w:r>
+    </w:p>
+    <w:p>
+      <w:pPr>
+        <w:pStyle w:val="Titre1"/>
+      </w:pPr>
+      <w:bookmarkStart w:id="7" w:name="_Toc440364582"/>
+      <w:r>
+        <w:lastRenderedPageBreak/>
+        <w:t>Administration des actions</w:t>
+      </w:r>
+      <w:bookmarkEnd w:id="7"/>
+    </w:p>
+    <w:p>
+      <w:pPr>
+        <w:rPr>
+          <w:sz w:val="23"/>
+          <w:szCs w:val="23"/>
+        </w:rPr>
       </w:pPr>
       <w:r>
         <w:rPr>
           <w:noProof/>
         </w:rPr>
         <w:drawing>
-          <wp:anchor distT="0" distB="0" distL="114300" distR="114300" simplePos="0" relativeHeight="251659264" behindDoc="0" locked="0" layoutInCell="1" allowOverlap="1" wp14:anchorId="54C35FEB" wp14:editId="6643A19F">
+          <wp:anchor distT="0" distB="0" distL="114300" distR="114300" simplePos="0" relativeHeight="251689984" behindDoc="0" locked="0" layoutInCell="1" allowOverlap="1" wp14:anchorId="40481087" wp14:editId="27AED719">
             <wp:simplePos x="0" y="0"/>
             <wp:positionH relativeFrom="margin">
               <wp:posOffset>0</wp:posOffset>
             </wp:positionH>
             <wp:positionV relativeFrom="margin">
-              <wp:posOffset>658495</wp:posOffset>
+              <wp:posOffset>515620</wp:posOffset>
             </wp:positionV>
             <wp:extent cx="1075690" cy="1056640"/>
             <wp:effectExtent l="0" t="0" r="0" b="0"/>
@@ -2680,7 +2897,7 @@
                     <pic:cNvPicPr/>
                   </pic:nvPicPr>
                   <pic:blipFill>
-                    <a:blip r:embed="rId18">
+                    <a:blip r:embed="rId17">
                       <a:extLst>
                         <a:ext uri="{28A0092B-C50C-407E-A947-70E740481C1C}">
                           <a14:useLocalDpi xmlns:a14="http://schemas.microsoft.com/office/drawing/2010/main" val="0"/>
@@ -2751,7 +2968,7 @@
           <w:noProof/>
         </w:rPr>
         <w:drawing>
-          <wp:inline distT="0" distB="0" distL="0" distR="0" wp14:anchorId="186DD3CD" wp14:editId="1DAF50DF">
+          <wp:inline distT="0" distB="0" distL="0" distR="0" wp14:anchorId="797E9B91" wp14:editId="09230071">
             <wp:extent cx="5760720" cy="3237508"/>
             <wp:effectExtent l="0" t="0" r="0" b="1270"/>
             <wp:docPr id="19" name="Image 19"/>
@@ -2766,7 +2983,7 @@
                     <pic:cNvPicPr/>
                   </pic:nvPicPr>
                   <pic:blipFill>
-                    <a:blip r:embed="rId19"/>
+                    <a:blip r:embed="rId18"/>
                     <a:stretch>
                       <a:fillRect/>
                     </a:stretch>
@@ -2800,15 +3017,12 @@
       <w:pPr>
         <w:pStyle w:val="Titre2"/>
       </w:pPr>
-      <w:bookmarkStart w:id="6" w:name="_Toc439867784"/>
+      <w:bookmarkStart w:id="8" w:name="_Toc440364583"/>
       <w:r>
         <w:lastRenderedPageBreak/>
-        <w:t xml:space="preserve">Ajouter une </w:t>
-      </w:r>
-      <w:r>
-        <w:t>action</w:t>
-      </w:r>
-      <w:bookmarkEnd w:id="6"/>
+        <w:t>Ajouter une action</w:t>
+      </w:r>
+      <w:bookmarkEnd w:id="8"/>
     </w:p>
     <w:p>
       <w:r>
@@ -2821,7 +3035,7 @@
           <w:noProof/>
         </w:rPr>
         <w:drawing>
-          <wp:inline distT="0" distB="0" distL="0" distR="0">
+          <wp:inline distT="0" distB="0" distL="0" distR="0" wp14:anchorId="1ED49EC8" wp14:editId="5DDC2D2E">
             <wp:extent cx="5762625" cy="3238500"/>
             <wp:effectExtent l="0" t="0" r="9525" b="0"/>
             <wp:docPr id="4" name="Image 4" descr="E:\Documents\3il\Projet NAO_BOX\screen pour tuto\Screenshot_2016-01-06-14-44-41.png"/>
@@ -2838,7 +3052,7 @@
                     </pic:cNvPicPr>
                   </pic:nvPicPr>
                   <pic:blipFill>
-                    <a:blip r:embed="rId20" cstate="print">
+                    <a:blip r:embed="rId19" cstate="print">
                       <a:extLst>
                         <a:ext uri="{28A0092B-C50C-407E-A947-70E740481C1C}">
                           <a14:useLocalDpi xmlns:a14="http://schemas.microsoft.com/office/drawing/2010/main" val="0"/>
@@ -2899,12 +3113,12 @@
       <w:pPr>
         <w:pStyle w:val="Titre1"/>
       </w:pPr>
-      <w:bookmarkStart w:id="7" w:name="_Toc439867785"/>
+      <w:bookmarkStart w:id="9" w:name="_Toc440364584"/>
       <w:r>
         <w:lastRenderedPageBreak/>
         <w:t>Administration des périphériques</w:t>
       </w:r>
-      <w:bookmarkEnd w:id="7"/>
+      <w:bookmarkEnd w:id="9"/>
     </w:p>
     <w:p>
       <w:pPr>
@@ -2918,7 +3132,7 @@
           <w:noProof/>
         </w:rPr>
         <w:drawing>
-          <wp:anchor distT="0" distB="0" distL="114300" distR="114300" simplePos="0" relativeHeight="251660288" behindDoc="0" locked="0" layoutInCell="1" allowOverlap="1" wp14:anchorId="5C4219F0" wp14:editId="6EE9E0B4">
+          <wp:anchor distT="0" distB="0" distL="114300" distR="114300" simplePos="0" relativeHeight="251636736" behindDoc="0" locked="0" layoutInCell="1" allowOverlap="1" wp14:anchorId="5C4219F0" wp14:editId="6EE9E0B4">
             <wp:simplePos x="0" y="0"/>
             <wp:positionH relativeFrom="margin">
               <wp:posOffset>46355</wp:posOffset>
@@ -2941,7 +3155,7 @@
                     <pic:cNvPicPr/>
                   </pic:nvPicPr>
                   <pic:blipFill>
-                    <a:blip r:embed="rId21">
+                    <a:blip r:embed="rId20">
                       <a:extLst>
                         <a:ext uri="{28A0092B-C50C-407E-A947-70E740481C1C}">
                           <a14:useLocalDpi xmlns:a14="http://schemas.microsoft.com/office/drawing/2010/main" val="0"/>
@@ -2979,74 +3193,30 @@
           <w:sz w:val="23"/>
           <w:szCs w:val="23"/>
         </w:rPr>
-        <w:t xml:space="preserve">peut administrer (ajouter, modifier et supprimer) tous les périphériques ayant un accès à NAO. Il peut donc grâce à une liste, voir tous les périphériques autorisés ainsi que leurs informations (adresse </w:t>
-      </w:r>
-      <w:proofErr w:type="spellStart"/>
-      <w:r>
+        <w:t>peut administrer (ajouter, modifier et supprimer) tous les périphériques ayant un accès à NAO. Il peut donc grâce à une liste, voir tous les périphériques autorisés ainsi que leurs informations (adresse Ip, adresse MAC…).</w:t>
+      </w:r>
+    </w:p>
+    <w:p>
+      <w:pPr>
         <w:rPr>
           <w:sz w:val="23"/>
           <w:szCs w:val="23"/>
         </w:rPr>
-        <w:t>Ip</w:t>
-      </w:r>
-      <w:proofErr w:type="spellEnd"/>
-      <w:r>
+      </w:pPr>
+    </w:p>
+    <w:p>
+      <w:pPr>
         <w:rPr>
           <w:sz w:val="23"/>
           <w:szCs w:val="23"/>
         </w:rPr>
-        <w:t>, adresse MAC…).</w:t>
-      </w:r>
-    </w:p>
-    <w:p>
-      <w:pPr>
+      </w:pPr>
+      <w:r>
         <w:rPr>
           <w:sz w:val="23"/>
           <w:szCs w:val="23"/>
         </w:rPr>
-      </w:pPr>
-    </w:p>
-    <w:p>
-      <w:pPr>
-        <w:rPr>
-          <w:sz w:val="23"/>
-          <w:szCs w:val="23"/>
-        </w:rPr>
-      </w:pPr>
-      <w:r>
-        <w:rPr>
-          <w:sz w:val="23"/>
-          <w:szCs w:val="23"/>
-        </w:rPr>
-        <w:t>Sur l’ensemble des actions disponible l’administrateur peut respectivement en cliquant sur les icones : afficher des informations, modifier</w:t>
-      </w:r>
-      <w:r>
-        <w:rPr>
-          <w:sz w:val="23"/>
-          <w:szCs w:val="23"/>
-        </w:rPr>
-        <w:t xml:space="preserve"> le périphérique </w:t>
-      </w:r>
-      <w:r>
-        <w:rPr>
-          <w:sz w:val="23"/>
-          <w:szCs w:val="23"/>
-        </w:rPr>
-        <w:t xml:space="preserve">et  supprimer </w:t>
-      </w:r>
-      <w:r>
-        <w:rPr>
-          <w:sz w:val="23"/>
-          <w:szCs w:val="23"/>
-        </w:rPr>
-        <w:t>un périphérique</w:t>
-      </w:r>
-      <w:r>
-        <w:rPr>
-          <w:sz w:val="23"/>
-          <w:szCs w:val="23"/>
-        </w:rPr>
-        <w:t>.</w:t>
+        <w:t>Sur l’ensemble des actions disponible l’administrateur peut respectivement en cliquant sur les icones : afficher des informations, modifier le périphérique et  supprimer un périphérique.</w:t>
       </w:r>
     </w:p>
     <w:p>
@@ -3070,7 +3240,7 @@
                     <pic:cNvPicPr/>
                   </pic:nvPicPr>
                   <pic:blipFill>
-                    <a:blip r:embed="rId22"/>
+                    <a:blip r:embed="rId21"/>
                     <a:stretch>
                       <a:fillRect/>
                     </a:stretch>
@@ -3101,11 +3271,11 @@
       <w:pPr>
         <w:pStyle w:val="Titre2"/>
       </w:pPr>
-      <w:bookmarkStart w:id="8" w:name="_Toc439867786"/>
+      <w:bookmarkStart w:id="10" w:name="_Toc440364585"/>
       <w:r>
         <w:t>Ajouter un périphérique</w:t>
       </w:r>
-      <w:bookmarkEnd w:id="8"/>
+      <w:bookmarkEnd w:id="10"/>
     </w:p>
     <w:p>
       <w:r>
@@ -3135,7 +3305,7 @@
                     </pic:cNvPicPr>
                   </pic:nvPicPr>
                   <pic:blipFill>
-                    <a:blip r:embed="rId23" cstate="print">
+                    <a:blip r:embed="rId22" cstate="print">
                       <a:extLst>
                         <a:ext uri="{28A0092B-C50C-407E-A947-70E740481C1C}">
                           <a14:useLocalDpi xmlns:a14="http://schemas.microsoft.com/office/drawing/2010/main" val="0"/>
@@ -3169,13 +3339,7 @@
     </w:p>
     <w:p>
       <w:r>
-        <w:t xml:space="preserve">Vous pourrez alors définir le nom </w:t>
-      </w:r>
-      <w:r>
-        <w:t>du périphérique</w:t>
-      </w:r>
-      <w:r>
-        <w:t xml:space="preserve"> à ajouter.</w:t>
+        <w:t>Vous pourrez alors définir le nom du périphérique à ajouter.</w:t>
       </w:r>
     </w:p>
     <w:p>
@@ -3197,12 +3361,12 @@
       <w:pPr>
         <w:pStyle w:val="Titre1"/>
       </w:pPr>
-      <w:bookmarkStart w:id="9" w:name="_Toc439867787"/>
+      <w:bookmarkStart w:id="11" w:name="_Toc440364586"/>
       <w:r>
         <w:lastRenderedPageBreak/>
         <w:t>Administration des informations</w:t>
       </w:r>
-      <w:bookmarkEnd w:id="9"/>
+      <w:bookmarkEnd w:id="11"/>
     </w:p>
     <w:p>
       <w:pPr>
@@ -3216,7 +3380,7 @@
           <w:noProof/>
         </w:rPr>
         <w:drawing>
-          <wp:anchor distT="0" distB="0" distL="114300" distR="114300" simplePos="0" relativeHeight="251661312" behindDoc="0" locked="0" layoutInCell="1" allowOverlap="1" wp14:anchorId="17FE8009" wp14:editId="19828C99">
+          <wp:anchor distT="0" distB="0" distL="114300" distR="114300" simplePos="0" relativeHeight="251650048" behindDoc="0" locked="0" layoutInCell="1" allowOverlap="1" wp14:anchorId="17FE8009" wp14:editId="19828C99">
             <wp:simplePos x="0" y="0"/>
             <wp:positionH relativeFrom="margin">
               <wp:posOffset>-86360</wp:posOffset>
@@ -3239,7 +3403,7 @@
                     <pic:cNvPicPr/>
                   </pic:nvPicPr>
                   <pic:blipFill>
-                    <a:blip r:embed="rId24">
+                    <a:blip r:embed="rId23">
                       <a:extLst>
                         <a:ext uri="{28A0092B-C50C-407E-A947-70E740481C1C}">
                           <a14:useLocalDpi xmlns:a14="http://schemas.microsoft.com/office/drawing/2010/main" val="0"/>
@@ -3312,7 +3476,7 @@
                     </pic:cNvPicPr>
                   </pic:nvPicPr>
                   <pic:blipFill>
-                    <a:blip r:embed="rId25" cstate="print">
+                    <a:blip r:embed="rId24" cstate="print">
                       <a:extLst>
                         <a:ext uri="{28A0092B-C50C-407E-A947-70E740481C1C}">
                           <a14:useLocalDpi xmlns:a14="http://schemas.microsoft.com/office/drawing/2010/main" val="0"/>
@@ -3364,12 +3528,12 @@
       <w:pPr>
         <w:pStyle w:val="Titre1"/>
       </w:pPr>
-      <w:bookmarkStart w:id="10" w:name="_Toc439867788"/>
+      <w:bookmarkStart w:id="12" w:name="_Toc440364587"/>
       <w:r>
         <w:lastRenderedPageBreak/>
         <w:t>Administration des guide</w:t>
       </w:r>
-      <w:bookmarkEnd w:id="10"/>
+      <w:bookmarkEnd w:id="12"/>
     </w:p>
     <w:p>
       <w:pPr>
@@ -3383,7 +3547,7 @@
           <w:noProof/>
         </w:rPr>
         <w:drawing>
-          <wp:anchor distT="0" distB="0" distL="114300" distR="114300" simplePos="0" relativeHeight="251662336" behindDoc="0" locked="0" layoutInCell="1" allowOverlap="1">
+          <wp:anchor distT="0" distB="0" distL="114300" distR="114300" simplePos="0" relativeHeight="251663360" behindDoc="0" locked="0" layoutInCell="1" allowOverlap="1">
             <wp:simplePos x="0" y="0"/>
             <wp:positionH relativeFrom="margin">
               <wp:posOffset>-135172</wp:posOffset>
@@ -3406,7 +3570,7 @@
                     <pic:cNvPicPr/>
                   </pic:nvPicPr>
                   <pic:blipFill>
-                    <a:blip r:embed="rId26">
+                    <a:blip r:embed="rId25">
                       <a:extLst>
                         <a:ext uri="{28A0092B-C50C-407E-A947-70E740481C1C}">
                           <a14:useLocalDpi xmlns:a14="http://schemas.microsoft.com/office/drawing/2010/main" val="0"/>
@@ -3487,7 +3651,7 @@
                     </pic:cNvPicPr>
                   </pic:nvPicPr>
                   <pic:blipFill>
-                    <a:blip r:embed="rId27" cstate="print">
+                    <a:blip r:embed="rId26" cstate="print">
                       <a:extLst>
                         <a:ext uri="{28A0092B-C50C-407E-A947-70E740481C1C}">
                           <a14:useLocalDpi xmlns:a14="http://schemas.microsoft.com/office/drawing/2010/main" val="0"/>
@@ -3540,7 +3704,7 @@
                     </pic:cNvPicPr>
                   </pic:nvPicPr>
                   <pic:blipFill>
-                    <a:blip r:embed="rId28" cstate="print">
+                    <a:blip r:embed="rId27" cstate="print">
                       <a:extLst>
                         <a:ext uri="{28A0092B-C50C-407E-A947-70E740481C1C}">
                           <a14:useLocalDpi xmlns:a14="http://schemas.microsoft.com/office/drawing/2010/main" val="0"/>
@@ -3601,7 +3765,7 @@
                     </pic:cNvPicPr>
                   </pic:nvPicPr>
                   <pic:blipFill>
-                    <a:blip r:embed="rId29" cstate="print">
+                    <a:blip r:embed="rId28" cstate="print">
                       <a:extLst>
                         <a:ext uri="{28A0092B-C50C-407E-A947-70E740481C1C}">
                           <a14:useLocalDpi xmlns:a14="http://schemas.microsoft.com/office/drawing/2010/main" val="0"/>
@@ -3637,12 +3801,12 @@
       <w:pPr>
         <w:pStyle w:val="Titre1"/>
       </w:pPr>
-      <w:bookmarkStart w:id="11" w:name="_Toc439867789"/>
+      <w:bookmarkStart w:id="13" w:name="_Toc440364588"/>
       <w:r>
         <w:lastRenderedPageBreak/>
         <w:t>Administration des utilisateurs</w:t>
       </w:r>
-      <w:bookmarkEnd w:id="11"/>
+      <w:bookmarkEnd w:id="13"/>
     </w:p>
     <w:p>
       <w:r>
@@ -3650,7 +3814,7 @@
           <w:noProof/>
         </w:rPr>
         <w:drawing>
-          <wp:anchor distT="0" distB="0" distL="114300" distR="114300" simplePos="0" relativeHeight="251663360" behindDoc="0" locked="0" layoutInCell="1" allowOverlap="1" wp14:anchorId="5D3C7980" wp14:editId="740E1982">
+          <wp:anchor distT="0" distB="0" distL="114300" distR="114300" simplePos="0" relativeHeight="251675648" behindDoc="0" locked="0" layoutInCell="1" allowOverlap="1" wp14:anchorId="5D3C7980" wp14:editId="740E1982">
             <wp:simplePos x="0" y="0"/>
             <wp:positionH relativeFrom="margin">
               <wp:posOffset>-382905</wp:posOffset>
@@ -3673,7 +3837,7 @@
                     <pic:cNvPicPr/>
                   </pic:nvPicPr>
                   <pic:blipFill>
-                    <a:blip r:embed="rId30">
+                    <a:blip r:embed="rId29">
                       <a:extLst>
                         <a:ext uri="{28A0092B-C50C-407E-A947-70E740481C1C}">
                           <a14:useLocalDpi xmlns:a14="http://schemas.microsoft.com/office/drawing/2010/main" val="0"/>
@@ -3730,7 +3894,7 @@
                     </pic:cNvPicPr>
                   </pic:nvPicPr>
                   <pic:blipFill>
-                    <a:blip r:embed="rId31" cstate="print">
+                    <a:blip r:embed="rId30" cstate="print">
                       <a:extLst>
                         <a:ext uri="{28A0092B-C50C-407E-A947-70E740481C1C}">
                           <a14:useLocalDpi xmlns:a14="http://schemas.microsoft.com/office/drawing/2010/main" val="0"/>
@@ -3762,14 +3926,85 @@
         </w:drawing>
       </w:r>
     </w:p>
-    <w:p/>
+    <w:p>
+      <w:pPr>
+        <w:pStyle w:val="Titre1"/>
+      </w:pPr>
+      <w:bookmarkStart w:id="14" w:name="_Toc440364589"/>
+      <w:r>
+        <w:t xml:space="preserve">Administration </w:t>
+      </w:r>
+      <w:r>
+        <w:t>de la base de donnée</w:t>
+      </w:r>
+      <w:bookmarkEnd w:id="14"/>
+    </w:p>
+    <w:p>
+      <w:r>
+        <w:t>Sur un navigateur Internet on se connecte directement tu la base de donnée en ajoutant « phpmyadmin » à la fin de l’adresse.</w:t>
+      </w:r>
+    </w:p>
+    <w:p>
+      <w:r>
+        <w:rPr>
+          <w:noProof/>
+        </w:rPr>
+        <w:lastRenderedPageBreak/>
+        <w:drawing>
+          <wp:inline distT="0" distB="0" distL="0" distR="0" wp14:anchorId="6724A88D" wp14:editId="3261F793">
+            <wp:extent cx="4933333" cy="6114286"/>
+            <wp:effectExtent l="0" t="0" r="635" b="1270"/>
+            <wp:docPr id="2" name="Image 2"/>
+            <wp:cNvGraphicFramePr>
+              <a:graphicFrameLocks xmlns:a="http://schemas.openxmlformats.org/drawingml/2006/main" noChangeAspect="1"/>
+            </wp:cNvGraphicFramePr>
+            <a:graphic xmlns:a="http://schemas.openxmlformats.org/drawingml/2006/main">
+              <a:graphicData uri="http://schemas.openxmlformats.org/drawingml/2006/picture">
+                <pic:pic xmlns:pic="http://schemas.openxmlformats.org/drawingml/2006/picture">
+                  <pic:nvPicPr>
+                    <pic:cNvPr id="1" name=""/>
+                    <pic:cNvPicPr/>
+                  </pic:nvPicPr>
+                  <pic:blipFill>
+                    <a:blip r:embed="rId31"/>
+                    <a:stretch>
+                      <a:fillRect/>
+                    </a:stretch>
+                  </pic:blipFill>
+                  <pic:spPr>
+                    <a:xfrm>
+                      <a:off x="0" y="0"/>
+                      <a:ext cx="4933333" cy="6114286"/>
+                    </a:xfrm>
+                    <a:prstGeom prst="rect">
+                      <a:avLst/>
+                    </a:prstGeom>
+                  </pic:spPr>
+                </pic:pic>
+              </a:graphicData>
+            </a:graphic>
+          </wp:inline>
+        </w:drawing>
+      </w:r>
+    </w:p>
+    <w:p>
+      <w:r>
+        <w:t>Pour se connecter :</w:t>
+      </w:r>
+    </w:p>
+    <w:p>
+      <w:r>
+        <w:t>Utilisateur : root</w:t>
+      </w:r>
+    </w:p>
+    <w:p>
+      <w:r>
+        <w:t>Mot de passe : Naobox3IL</w:t>
+      </w:r>
+    </w:p>
     <w:sectPr>
-      <w:headerReference w:type="even" r:id="rId32"/>
-      <w:headerReference w:type="default" r:id="rId33"/>
-      <w:footerReference w:type="even" r:id="rId34"/>
-      <w:footerReference w:type="default" r:id="rId35"/>
-      <w:headerReference w:type="first" r:id="rId36"/>
-      <w:footerReference w:type="first" r:id="rId37"/>
+      <w:headerReference w:type="default" r:id="rId32"/>
+      <w:footerReference w:type="default" r:id="rId33"/>
       <w:pgSz w:w="11906" w:h="16838"/>
       <w:pgMar w:top="1417" w:right="1417" w:bottom="1417" w:left="1417" w:header="708" w:footer="708" w:gutter="0"/>
       <w:cols w:space="708"/>
@@ -3780,7 +4015,7 @@
 </file>
 
 <file path=word/endnotes.xml><?xml version="1.0" encoding="utf-8"?>
-<w:endnotes xmlns:wpc="http://schemas.microsoft.com/office/word/2010/wordprocessingCanvas" xmlns:mc="http://schemas.openxmlformats.org/markup-compatibility/2006" xmlns:o="urn:schemas-microsoft-com:office:office" xmlns:r="http://schemas.openxmlformats.org/officeDocument/2006/relationships" xmlns:m="http://schemas.openxmlformats.org/officeDocument/2006/math" xmlns:v="urn:schemas-microsoft-com:vml" xmlns:wp14="http://schemas.microsoft.com/office/word/2010/wordprocessingDrawing" xmlns:wp="http://schemas.openxmlformats.org/drawingml/2006/wordprocessingDrawing" xmlns:w10="urn:schemas-microsoft-com:office:word" xmlns:w="http://schemas.openxmlformats.org/wordprocessingml/2006/main" xmlns:w14="http://schemas.microsoft.com/office/word/2010/wordml" xmlns:wpg="http://schemas.microsoft.com/office/word/2010/wordprocessingGroup" xmlns:wpi="http://schemas.microsoft.com/office/word/2010/wordprocessingInk" xmlns:wne="http://schemas.microsoft.com/office/word/2006/wordml" xmlns:wps="http://schemas.microsoft.com/office/word/2010/wordprocessingShape" mc:Ignorable="w14 wp14">
+<w:endnotes xmlns:wpc="http://schemas.microsoft.com/office/word/2010/wordprocessingCanvas" xmlns:mc="http://schemas.openxmlformats.org/markup-compatibility/2006" xmlns:o="urn:schemas-microsoft-com:office:office" xmlns:r="http://schemas.openxmlformats.org/officeDocument/2006/relationships" xmlns:m="http://schemas.openxmlformats.org/officeDocument/2006/math" xmlns:v="urn:schemas-microsoft-com:vml" xmlns:wp14="http://schemas.microsoft.com/office/word/2010/wordprocessingDrawing" xmlns:wp="http://schemas.openxmlformats.org/drawingml/2006/wordprocessingDrawing" xmlns:w10="urn:schemas-microsoft-com:office:word" xmlns:w="http://schemas.openxmlformats.org/wordprocessingml/2006/main" xmlns:w14="http://schemas.microsoft.com/office/word/2010/wordml" xmlns:w15="http://schemas.microsoft.com/office/word/2012/wordml" xmlns:wpg="http://schemas.microsoft.com/office/word/2010/wordprocessingGroup" xmlns:wpi="http://schemas.microsoft.com/office/word/2010/wordprocessingInk" xmlns:wne="http://schemas.microsoft.com/office/word/2006/wordml" xmlns:wps="http://schemas.microsoft.com/office/word/2010/wordprocessingShape" mc:Ignorable="w14 w15 wp14">
   <w:endnote w:type="separator" w:id="-1">
     <w:p>
       <w:pPr>
@@ -3805,17 +4040,7 @@
 </file>
 
 <file path=word/footer1.xml><?xml version="1.0" encoding="utf-8"?>
-<w:ftr xmlns:wpc="http://schemas.microsoft.com/office/word/2010/wordprocessingCanvas" xmlns:mc="http://schemas.openxmlformats.org/markup-compatibility/2006" xmlns:o="urn:schemas-microsoft-com:office:office" xmlns:r="http://schemas.openxmlformats.org/officeDocument/2006/relationships" xmlns:m="http://schemas.openxmlformats.org/officeDocument/2006/math" xmlns:v="urn:schemas-microsoft-com:vml" xmlns:wp14="http://schemas.microsoft.com/office/word/2010/wordprocessingDrawing" xmlns:wp="http://schemas.openxmlformats.org/drawingml/2006/wordprocessingDrawing" xmlns:w10="urn:schemas-microsoft-com:office:word" xmlns:w="http://schemas.openxmlformats.org/wordprocessingml/2006/main" xmlns:w14="http://schemas.microsoft.com/office/word/2010/wordml" xmlns:wpg="http://schemas.microsoft.com/office/word/2010/wordprocessingGroup" xmlns:wpi="http://schemas.microsoft.com/office/word/2010/wordprocessingInk" xmlns:wne="http://schemas.microsoft.com/office/word/2006/wordml" xmlns:wps="http://schemas.microsoft.com/office/word/2010/wordprocessingShape" mc:Ignorable="w14 wp14">
-  <w:p>
-    <w:pPr>
-      <w:pStyle w:val="Pieddepage"/>
-    </w:pPr>
-  </w:p>
-</w:ftr>
-</file>
-
-<file path=word/footer2.xml><?xml version="1.0" encoding="utf-8"?>
-<w:ftr xmlns:wpc="http://schemas.microsoft.com/office/word/2010/wordprocessingCanvas" xmlns:mc="http://schemas.openxmlformats.org/markup-compatibility/2006" xmlns:o="urn:schemas-microsoft-com:office:office" xmlns:r="http://schemas.openxmlformats.org/officeDocument/2006/relationships" xmlns:m="http://schemas.openxmlformats.org/officeDocument/2006/math" xmlns:v="urn:schemas-microsoft-com:vml" xmlns:wp14="http://schemas.microsoft.com/office/word/2010/wordprocessingDrawing" xmlns:wp="http://schemas.openxmlformats.org/drawingml/2006/wordprocessingDrawing" xmlns:w10="urn:schemas-microsoft-com:office:word" xmlns:w="http://schemas.openxmlformats.org/wordprocessingml/2006/main" xmlns:w14="http://schemas.microsoft.com/office/word/2010/wordml" xmlns:wpg="http://schemas.microsoft.com/office/word/2010/wordprocessingGroup" xmlns:wpi="http://schemas.microsoft.com/office/word/2010/wordprocessingInk" xmlns:wne="http://schemas.microsoft.com/office/word/2006/wordml" xmlns:wps="http://schemas.microsoft.com/office/word/2010/wordprocessingShape" mc:Ignorable="w14 wp14">
+<w:ftr xmlns:wpc="http://schemas.microsoft.com/office/word/2010/wordprocessingCanvas" xmlns:mc="http://schemas.openxmlformats.org/markup-compatibility/2006" xmlns:o="urn:schemas-microsoft-com:office:office" xmlns:r="http://schemas.openxmlformats.org/officeDocument/2006/relationships" xmlns:m="http://schemas.openxmlformats.org/officeDocument/2006/math" xmlns:v="urn:schemas-microsoft-com:vml" xmlns:wp14="http://schemas.microsoft.com/office/word/2010/wordprocessingDrawing" xmlns:wp="http://schemas.openxmlformats.org/drawingml/2006/wordprocessingDrawing" xmlns:w10="urn:schemas-microsoft-com:office:word" xmlns:w="http://schemas.openxmlformats.org/wordprocessingml/2006/main" xmlns:w14="http://schemas.microsoft.com/office/word/2010/wordml" xmlns:w15="http://schemas.microsoft.com/office/word/2012/wordml" xmlns:wpg="http://schemas.microsoft.com/office/word/2010/wordprocessingGroup" xmlns:wpi="http://schemas.microsoft.com/office/word/2010/wordprocessingInk" xmlns:wne="http://schemas.microsoft.com/office/word/2006/wordml" xmlns:wps="http://schemas.microsoft.com/office/word/2010/wordprocessingShape" mc:Ignorable="w14 w15 wp14">
   <w:p>
     <w:pPr>
       <w:pStyle w:val="Pieddepage"/>
@@ -3872,7 +4097,7 @@
         <w:rFonts w:ascii="Cambria" w:hAnsi="Cambria"/>
         <w:noProof/>
       </w:rPr>
-      <w:t>14</w:t>
+      <w:t>15</w:t>
     </w:r>
     <w:r>
       <w:fldChar w:fldCharType="end"/>
@@ -3886,18 +4111,8 @@
 </w:ftr>
 </file>
 
-<file path=word/footer3.xml><?xml version="1.0" encoding="utf-8"?>
-<w:ftr xmlns:wpc="http://schemas.microsoft.com/office/word/2010/wordprocessingCanvas" xmlns:mc="http://schemas.openxmlformats.org/markup-compatibility/2006" xmlns:o="urn:schemas-microsoft-com:office:office" xmlns:r="http://schemas.openxmlformats.org/officeDocument/2006/relationships" xmlns:m="http://schemas.openxmlformats.org/officeDocument/2006/math" xmlns:v="urn:schemas-microsoft-com:vml" xmlns:wp14="http://schemas.microsoft.com/office/word/2010/wordprocessingDrawing" xmlns:wp="http://schemas.openxmlformats.org/drawingml/2006/wordprocessingDrawing" xmlns:w10="urn:schemas-microsoft-com:office:word" xmlns:w="http://schemas.openxmlformats.org/wordprocessingml/2006/main" xmlns:w14="http://schemas.microsoft.com/office/word/2010/wordml" xmlns:wpg="http://schemas.microsoft.com/office/word/2010/wordprocessingGroup" xmlns:wpi="http://schemas.microsoft.com/office/word/2010/wordprocessingInk" xmlns:wne="http://schemas.microsoft.com/office/word/2006/wordml" xmlns:wps="http://schemas.microsoft.com/office/word/2010/wordprocessingShape" mc:Ignorable="w14 wp14">
-  <w:p>
-    <w:pPr>
-      <w:pStyle w:val="Pieddepage"/>
-    </w:pPr>
-  </w:p>
-</w:ftr>
-</file>
-
 <file path=word/footnotes.xml><?xml version="1.0" encoding="utf-8"?>
-<w:footnotes xmlns:wpc="http://schemas.microsoft.com/office/word/2010/wordprocessingCanvas" xmlns:mc="http://schemas.openxmlformats.org/markup-compatibility/2006" xmlns:o="urn:schemas-microsoft-com:office:office" xmlns:r="http://schemas.openxmlformats.org/officeDocument/2006/relationships" xmlns:m="http://schemas.openxmlformats.org/officeDocument/2006/math" xmlns:v="urn:schemas-microsoft-com:vml" xmlns:wp14="http://schemas.microsoft.com/office/word/2010/wordprocessingDrawing" xmlns:wp="http://schemas.openxmlformats.org/drawingml/2006/wordprocessingDrawing" xmlns:w10="urn:schemas-microsoft-com:office:word" xmlns:w="http://schemas.openxmlformats.org/wordprocessingml/2006/main" xmlns:w14="http://schemas.microsoft.com/office/word/2010/wordml" xmlns:wpg="http://schemas.microsoft.com/office/word/2010/wordprocessingGroup" xmlns:wpi="http://schemas.microsoft.com/office/word/2010/wordprocessingInk" xmlns:wne="http://schemas.microsoft.com/office/word/2006/wordml" xmlns:wps="http://schemas.microsoft.com/office/word/2010/wordprocessingShape" mc:Ignorable="w14 wp14">
+<w:footnotes xmlns:wpc="http://schemas.microsoft.com/office/word/2010/wordprocessingCanvas" xmlns:mc="http://schemas.openxmlformats.org/markup-compatibility/2006" xmlns:o="urn:schemas-microsoft-com:office:office" xmlns:r="http://schemas.openxmlformats.org/officeDocument/2006/relationships" xmlns:m="http://schemas.openxmlformats.org/officeDocument/2006/math" xmlns:v="urn:schemas-microsoft-com:vml" xmlns:wp14="http://schemas.microsoft.com/office/word/2010/wordprocessingDrawing" xmlns:wp="http://schemas.openxmlformats.org/drawingml/2006/wordprocessingDrawing" xmlns:w10="urn:schemas-microsoft-com:office:word" xmlns:w="http://schemas.openxmlformats.org/wordprocessingml/2006/main" xmlns:w14="http://schemas.microsoft.com/office/word/2010/wordml" xmlns:w15="http://schemas.microsoft.com/office/word/2012/wordml" xmlns:wpg="http://schemas.microsoft.com/office/word/2010/wordprocessingGroup" xmlns:wpi="http://schemas.microsoft.com/office/word/2010/wordprocessingInk" xmlns:wne="http://schemas.microsoft.com/office/word/2006/wordml" xmlns:wps="http://schemas.microsoft.com/office/word/2010/wordprocessingShape" mc:Ignorable="w14 w15 wp14">
   <w:footnote w:type="separator" w:id="-1">
     <w:p>
       <w:pPr>
@@ -3922,17 +4137,7 @@
 </file>
 
 <file path=word/header1.xml><?xml version="1.0" encoding="utf-8"?>
-<w:hdr xmlns:wpc="http://schemas.microsoft.com/office/word/2010/wordprocessingCanvas" xmlns:mc="http://schemas.openxmlformats.org/markup-compatibility/2006" xmlns:o="urn:schemas-microsoft-com:office:office" xmlns:r="http://schemas.openxmlformats.org/officeDocument/2006/relationships" xmlns:m="http://schemas.openxmlformats.org/officeDocument/2006/math" xmlns:v="urn:schemas-microsoft-com:vml" xmlns:wp14="http://schemas.microsoft.com/office/word/2010/wordprocessingDrawing" xmlns:wp="http://schemas.openxmlformats.org/drawingml/2006/wordprocessingDrawing" xmlns:w10="urn:schemas-microsoft-com:office:word" xmlns:w="http://schemas.openxmlformats.org/wordprocessingml/2006/main" xmlns:w14="http://schemas.microsoft.com/office/word/2010/wordml" xmlns:wpg="http://schemas.microsoft.com/office/word/2010/wordprocessingGroup" xmlns:wpi="http://schemas.microsoft.com/office/word/2010/wordprocessingInk" xmlns:wne="http://schemas.microsoft.com/office/word/2006/wordml" xmlns:wps="http://schemas.microsoft.com/office/word/2010/wordprocessingShape" mc:Ignorable="w14 wp14">
-  <w:p>
-    <w:pPr>
-      <w:pStyle w:val="En-tte"/>
-    </w:pPr>
-  </w:p>
-</w:hdr>
-</file>
-
-<file path=word/header2.xml><?xml version="1.0" encoding="utf-8"?>
-<w:hdr xmlns:wpc="http://schemas.microsoft.com/office/word/2010/wordprocessingCanvas" xmlns:mc="http://schemas.openxmlformats.org/markup-compatibility/2006" xmlns:o="urn:schemas-microsoft-com:office:office" xmlns:r="http://schemas.openxmlformats.org/officeDocument/2006/relationships" xmlns:m="http://schemas.openxmlformats.org/officeDocument/2006/math" xmlns:v="urn:schemas-microsoft-com:vml" xmlns:wp14="http://schemas.microsoft.com/office/word/2010/wordprocessingDrawing" xmlns:wp="http://schemas.openxmlformats.org/drawingml/2006/wordprocessingDrawing" xmlns:w10="urn:schemas-microsoft-com:office:word" xmlns:w="http://schemas.openxmlformats.org/wordprocessingml/2006/main" xmlns:w14="http://schemas.microsoft.com/office/word/2010/wordml" xmlns:wpg="http://schemas.microsoft.com/office/word/2010/wordprocessingGroup" xmlns:wpi="http://schemas.microsoft.com/office/word/2010/wordprocessingInk" xmlns:wne="http://schemas.microsoft.com/office/word/2006/wordml" xmlns:wps="http://schemas.microsoft.com/office/word/2010/wordprocessingShape" mc:Ignorable="w14 wp14">
+<w:hdr xmlns:wpc="http://schemas.microsoft.com/office/word/2010/wordprocessingCanvas" xmlns:mc="http://schemas.openxmlformats.org/markup-compatibility/2006" xmlns:o="urn:schemas-microsoft-com:office:office" xmlns:r="http://schemas.openxmlformats.org/officeDocument/2006/relationships" xmlns:m="http://schemas.openxmlformats.org/officeDocument/2006/math" xmlns:v="urn:schemas-microsoft-com:vml" xmlns:wp14="http://schemas.microsoft.com/office/word/2010/wordprocessingDrawing" xmlns:wp="http://schemas.openxmlformats.org/drawingml/2006/wordprocessingDrawing" xmlns:w10="urn:schemas-microsoft-com:office:word" xmlns:w="http://schemas.openxmlformats.org/wordprocessingml/2006/main" xmlns:w14="http://schemas.microsoft.com/office/word/2010/wordml" xmlns:w15="http://schemas.microsoft.com/office/word/2012/wordml" xmlns:wpg="http://schemas.microsoft.com/office/word/2010/wordprocessingGroup" xmlns:wpi="http://schemas.microsoft.com/office/word/2010/wordprocessingInk" xmlns:wne="http://schemas.microsoft.com/office/word/2006/wordml" xmlns:wps="http://schemas.microsoft.com/office/word/2010/wordprocessingShape" mc:Ignorable="w14 w15 wp14">
   <w:p>
     <w:pPr>
       <w:pStyle w:val="En-tte"/>
@@ -3975,10 +4180,8 @@
         <w:sz w:val="20"/>
         <w:szCs w:val="20"/>
       </w:rPr>
-      <w:t>06/11/2016</w:t>
+      <w:t>12/01/2016</w:t>
     </w:r>
-    <w:bookmarkStart w:id="12" w:name="_GoBack"/>
-    <w:bookmarkEnd w:id="12"/>
     <w:r>
       <w:rPr>
         <w:sz w:val="20"/>
@@ -4013,19 +4216,9 @@
 </w:hdr>
 </file>
 
-<file path=word/header3.xml><?xml version="1.0" encoding="utf-8"?>
-<w:hdr xmlns:wpc="http://schemas.microsoft.com/office/word/2010/wordprocessingCanvas" xmlns:mc="http://schemas.openxmlformats.org/markup-compatibility/2006" xmlns:o="urn:schemas-microsoft-com:office:office" xmlns:r="http://schemas.openxmlformats.org/officeDocument/2006/relationships" xmlns:m="http://schemas.openxmlformats.org/officeDocument/2006/math" xmlns:v="urn:schemas-microsoft-com:vml" xmlns:wp14="http://schemas.microsoft.com/office/word/2010/wordprocessingDrawing" xmlns:wp="http://schemas.openxmlformats.org/drawingml/2006/wordprocessingDrawing" xmlns:w10="urn:schemas-microsoft-com:office:word" xmlns:w="http://schemas.openxmlformats.org/wordprocessingml/2006/main" xmlns:w14="http://schemas.microsoft.com/office/word/2010/wordml" xmlns:wpg="http://schemas.microsoft.com/office/word/2010/wordprocessingGroup" xmlns:wpi="http://schemas.microsoft.com/office/word/2010/wordprocessingInk" xmlns:wne="http://schemas.microsoft.com/office/word/2006/wordml" xmlns:wps="http://schemas.microsoft.com/office/word/2010/wordprocessingShape" mc:Ignorable="w14 wp14">
-  <w:p>
-    <w:pPr>
-      <w:pStyle w:val="En-tte"/>
-    </w:pPr>
-  </w:p>
-</w:hdr>
-</file>
-
 <file path=word/numbering.xml><?xml version="1.0" encoding="utf-8"?>
-<w:numbering xmlns:wpc="http://schemas.microsoft.com/office/word/2010/wordprocessingCanvas" xmlns:mc="http://schemas.openxmlformats.org/markup-compatibility/2006" xmlns:o="urn:schemas-microsoft-com:office:office" xmlns:r="http://schemas.openxmlformats.org/officeDocument/2006/relationships" xmlns:m="http://schemas.openxmlformats.org/officeDocument/2006/math" xmlns:v="urn:schemas-microsoft-com:vml" xmlns:wp14="http://schemas.microsoft.com/office/word/2010/wordprocessingDrawing" xmlns:wp="http://schemas.openxmlformats.org/drawingml/2006/wordprocessingDrawing" xmlns:w10="urn:schemas-microsoft-com:office:word" xmlns:w="http://schemas.openxmlformats.org/wordprocessingml/2006/main" xmlns:w14="http://schemas.microsoft.com/office/word/2010/wordml" xmlns:wpg="http://schemas.microsoft.com/office/word/2010/wordprocessingGroup" xmlns:wpi="http://schemas.microsoft.com/office/word/2010/wordprocessingInk" xmlns:wne="http://schemas.microsoft.com/office/word/2006/wordml" xmlns:wps="http://schemas.microsoft.com/office/word/2010/wordprocessingShape" mc:Ignorable="w14 wp14">
-  <w:abstractNum w:abstractNumId="0">
+<w:numbering xmlns:wpc="http://schemas.microsoft.com/office/word/2010/wordprocessingCanvas" xmlns:mc="http://schemas.openxmlformats.org/markup-compatibility/2006" xmlns:o="urn:schemas-microsoft-com:office:office" xmlns:r="http://schemas.openxmlformats.org/officeDocument/2006/relationships" xmlns:m="http://schemas.openxmlformats.org/officeDocument/2006/math" xmlns:v="urn:schemas-microsoft-com:vml" xmlns:wp14="http://schemas.microsoft.com/office/word/2010/wordprocessingDrawing" xmlns:wp="http://schemas.openxmlformats.org/drawingml/2006/wordprocessingDrawing" xmlns:w10="urn:schemas-microsoft-com:office:word" xmlns:w="http://schemas.openxmlformats.org/wordprocessingml/2006/main" xmlns:w14="http://schemas.microsoft.com/office/word/2010/wordml" xmlns:w15="http://schemas.microsoft.com/office/word/2012/wordml" xmlns:wpg="http://schemas.microsoft.com/office/word/2010/wordprocessingGroup" xmlns:wpi="http://schemas.microsoft.com/office/word/2010/wordprocessingInk" xmlns:wne="http://schemas.microsoft.com/office/word/2006/wordml" xmlns:wps="http://schemas.microsoft.com/office/word/2010/wordprocessingShape" mc:Ignorable="w14 w15 wp14">
+  <w:abstractNum w:abstractNumId="0" w15:restartNumberingAfterBreak="0">
     <w:nsid w:val="03B97528"/>
     <w:multiLevelType w:val="hybridMultilevel"/>
     <w:tmpl w:val="A0BCC71E"/>
@@ -4138,7 +4331,7 @@
       </w:rPr>
     </w:lvl>
   </w:abstractNum>
-  <w:abstractNum w:abstractNumId="1">
+  <w:abstractNum w:abstractNumId="1" w15:restartNumberingAfterBreak="0">
     <w:nsid w:val="13D33ECC"/>
     <w:multiLevelType w:val="hybridMultilevel"/>
     <w:tmpl w:val="7BEC690E"/>
@@ -4224,7 +4417,7 @@
       </w:pPr>
     </w:lvl>
   </w:abstractNum>
-  <w:abstractNum w:abstractNumId="2">
+  <w:abstractNum w:abstractNumId="2" w15:restartNumberingAfterBreak="0">
     <w:nsid w:val="15825435"/>
     <w:multiLevelType w:val="hybridMultilevel"/>
     <w:tmpl w:val="79B44BCA"/>
@@ -4337,7 +4530,7 @@
       </w:rPr>
     </w:lvl>
   </w:abstractNum>
-  <w:abstractNum w:abstractNumId="3">
+  <w:abstractNum w:abstractNumId="3" w15:restartNumberingAfterBreak="0">
     <w:nsid w:val="173C0394"/>
     <w:multiLevelType w:val="hybridMultilevel"/>
     <w:tmpl w:val="FC1A0142"/>
@@ -4450,7 +4643,7 @@
       </w:rPr>
     </w:lvl>
   </w:abstractNum>
-  <w:abstractNum w:abstractNumId="4">
+  <w:abstractNum w:abstractNumId="4" w15:restartNumberingAfterBreak="0">
     <w:nsid w:val="2A16370F"/>
     <w:multiLevelType w:val="hybridMultilevel"/>
     <w:tmpl w:val="D9542D94"/>
@@ -4563,7 +4756,7 @@
       </w:rPr>
     </w:lvl>
   </w:abstractNum>
-  <w:abstractNum w:abstractNumId="5">
+  <w:abstractNum w:abstractNumId="5" w15:restartNumberingAfterBreak="0">
     <w:nsid w:val="330328D9"/>
     <w:multiLevelType w:val="hybridMultilevel"/>
     <w:tmpl w:val="B794588A"/>
@@ -4675,7 +4868,93 @@
       </w:rPr>
     </w:lvl>
   </w:abstractNum>
-  <w:abstractNum w:abstractNumId="6">
+  <w:abstractNum w:abstractNumId="6" w15:restartNumberingAfterBreak="0">
+    <w:nsid w:val="3D2734AB"/>
+    <w:multiLevelType w:val="hybridMultilevel"/>
+    <w:tmpl w:val="2E8ACFAC"/>
+    <w:lvl w:ilvl="0" w:tplc="A1886094">
+      <w:start w:val="1"/>
+      <w:numFmt w:val="upperRoman"/>
+      <w:lvlText w:val="%1."/>
+      <w:lvlJc w:val="right"/>
+      <w:pPr>
+        <w:ind w:left="1440" w:hanging="360"/>
+      </w:pPr>
+    </w:lvl>
+    <w:lvl w:ilvl="1" w:tplc="040C0019" w:tentative="1">
+      <w:start w:val="1"/>
+      <w:numFmt w:val="lowerLetter"/>
+      <w:lvlText w:val="%2."/>
+      <w:lvlJc w:val="left"/>
+      <w:pPr>
+        <w:ind w:left="1800" w:hanging="360"/>
+      </w:pPr>
+    </w:lvl>
+    <w:lvl w:ilvl="2" w:tplc="040C001B" w:tentative="1">
+      <w:start w:val="1"/>
+      <w:numFmt w:val="lowerRoman"/>
+      <w:lvlText w:val="%3."/>
+      <w:lvlJc w:val="right"/>
+      <w:pPr>
+        <w:ind w:left="2520" w:hanging="180"/>
+      </w:pPr>
+    </w:lvl>
+    <w:lvl w:ilvl="3" w:tplc="040C000F" w:tentative="1">
+      <w:start w:val="1"/>
+      <w:numFmt w:val="decimal"/>
+      <w:lvlText w:val="%4."/>
+      <w:lvlJc w:val="left"/>
+      <w:pPr>
+        <w:ind w:left="3240" w:hanging="360"/>
+      </w:pPr>
+    </w:lvl>
+    <w:lvl w:ilvl="4" w:tplc="040C0019" w:tentative="1">
+      <w:start w:val="1"/>
+      <w:numFmt w:val="lowerLetter"/>
+      <w:lvlText w:val="%5."/>
+      <w:lvlJc w:val="left"/>
+      <w:pPr>
+        <w:ind w:left="3960" w:hanging="360"/>
+      </w:pPr>
+    </w:lvl>
+    <w:lvl w:ilvl="5" w:tplc="040C001B" w:tentative="1">
+      <w:start w:val="1"/>
+      <w:numFmt w:val="lowerRoman"/>
+      <w:lvlText w:val="%6."/>
+      <w:lvlJc w:val="right"/>
+      <w:pPr>
+        <w:ind w:left="4680" w:hanging="180"/>
+      </w:pPr>
+    </w:lvl>
+    <w:lvl w:ilvl="6" w:tplc="040C000F" w:tentative="1">
+      <w:start w:val="1"/>
+      <w:numFmt w:val="decimal"/>
+      <w:lvlText w:val="%7."/>
+      <w:lvlJc w:val="left"/>
+      <w:pPr>
+        <w:ind w:left="5400" w:hanging="360"/>
+      </w:pPr>
+    </w:lvl>
+    <w:lvl w:ilvl="7" w:tplc="040C0019" w:tentative="1">
+      <w:start w:val="1"/>
+      <w:numFmt w:val="lowerLetter"/>
+      <w:lvlText w:val="%8."/>
+      <w:lvlJc w:val="left"/>
+      <w:pPr>
+        <w:ind w:left="6120" w:hanging="360"/>
+      </w:pPr>
+    </w:lvl>
+    <w:lvl w:ilvl="8" w:tplc="040C001B" w:tentative="1">
+      <w:start w:val="1"/>
+      <w:numFmt w:val="lowerRoman"/>
+      <w:lvlText w:val="%9."/>
+      <w:lvlJc w:val="right"/>
+      <w:pPr>
+        <w:ind w:left="6840" w:hanging="180"/>
+      </w:pPr>
+    </w:lvl>
+  </w:abstractNum>
+  <w:abstractNum w:abstractNumId="7" w15:restartNumberingAfterBreak="0">
     <w:nsid w:val="43D501D0"/>
     <w:multiLevelType w:val="hybridMultilevel"/>
     <w:tmpl w:val="CAAA7BA8"/>
@@ -4787,7 +5066,7 @@
       </w:rPr>
     </w:lvl>
   </w:abstractNum>
-  <w:abstractNum w:abstractNumId="7">
+  <w:abstractNum w:abstractNumId="8" w15:restartNumberingAfterBreak="0">
     <w:nsid w:val="48A11548"/>
     <w:multiLevelType w:val="hybridMultilevel"/>
     <w:tmpl w:val="1BCCCADE"/>
@@ -4874,7 +5153,7 @@
       </w:pPr>
     </w:lvl>
   </w:abstractNum>
-  <w:abstractNum w:abstractNumId="8">
+  <w:abstractNum w:abstractNumId="9" w15:restartNumberingAfterBreak="0">
     <w:nsid w:val="49D81552"/>
     <w:multiLevelType w:val="hybridMultilevel"/>
     <w:tmpl w:val="A350CF32"/>
@@ -4987,18 +5266,104 @@
       </w:rPr>
     </w:lvl>
   </w:abstractNum>
-  <w:abstractNum w:abstractNumId="9">
+  <w:abstractNum w:abstractNumId="10" w15:restartNumberingAfterBreak="0">
     <w:nsid w:val="4F401CCC"/>
     <w:multiLevelType w:val="hybridMultilevel"/>
-    <w:tmpl w:val="81A28D7E"/>
-    <w:lvl w:ilvl="0" w:tplc="7F16FFC6">
+    <w:tmpl w:val="3B92DE70"/>
+    <w:lvl w:ilvl="0" w:tplc="E93E75B2">
+      <w:start w:val="1"/>
+      <w:numFmt w:val="upperRoman"/>
+      <w:lvlText w:val="%1."/>
+      <w:lvlJc w:val="right"/>
+      <w:pPr>
+        <w:ind w:left="720" w:hanging="360"/>
+      </w:pPr>
+    </w:lvl>
+    <w:lvl w:ilvl="1" w:tplc="040C0019" w:tentative="1">
+      <w:start w:val="1"/>
+      <w:numFmt w:val="lowerLetter"/>
+      <w:lvlText w:val="%2."/>
+      <w:lvlJc w:val="left"/>
+      <w:pPr>
+        <w:ind w:left="1440" w:hanging="360"/>
+      </w:pPr>
+    </w:lvl>
+    <w:lvl w:ilvl="2" w:tplc="040C001B" w:tentative="1">
+      <w:start w:val="1"/>
+      <w:numFmt w:val="lowerRoman"/>
+      <w:lvlText w:val="%3."/>
+      <w:lvlJc w:val="right"/>
+      <w:pPr>
+        <w:ind w:left="2160" w:hanging="180"/>
+      </w:pPr>
+    </w:lvl>
+    <w:lvl w:ilvl="3" w:tplc="040C000F" w:tentative="1">
+      <w:start w:val="1"/>
+      <w:numFmt w:val="decimal"/>
+      <w:lvlText w:val="%4."/>
+      <w:lvlJc w:val="left"/>
+      <w:pPr>
+        <w:ind w:left="2880" w:hanging="360"/>
+      </w:pPr>
+    </w:lvl>
+    <w:lvl w:ilvl="4" w:tplc="040C0019" w:tentative="1">
+      <w:start w:val="1"/>
+      <w:numFmt w:val="lowerLetter"/>
+      <w:lvlText w:val="%5."/>
+      <w:lvlJc w:val="left"/>
+      <w:pPr>
+        <w:ind w:left="3600" w:hanging="360"/>
+      </w:pPr>
+    </w:lvl>
+    <w:lvl w:ilvl="5" w:tplc="040C001B" w:tentative="1">
+      <w:start w:val="1"/>
+      <w:numFmt w:val="lowerRoman"/>
+      <w:lvlText w:val="%6."/>
+      <w:lvlJc w:val="right"/>
+      <w:pPr>
+        <w:ind w:left="4320" w:hanging="180"/>
+      </w:pPr>
+    </w:lvl>
+    <w:lvl w:ilvl="6" w:tplc="040C000F" w:tentative="1">
+      <w:start w:val="1"/>
+      <w:numFmt w:val="decimal"/>
+      <w:lvlText w:val="%7."/>
+      <w:lvlJc w:val="left"/>
+      <w:pPr>
+        <w:ind w:left="5040" w:hanging="360"/>
+      </w:pPr>
+    </w:lvl>
+    <w:lvl w:ilvl="7" w:tplc="040C0019" w:tentative="1">
+      <w:start w:val="1"/>
+      <w:numFmt w:val="lowerLetter"/>
+      <w:lvlText w:val="%8."/>
+      <w:lvlJc w:val="left"/>
+      <w:pPr>
+        <w:ind w:left="5760" w:hanging="360"/>
+      </w:pPr>
+    </w:lvl>
+    <w:lvl w:ilvl="8" w:tplc="040C001B" w:tentative="1">
+      <w:start w:val="1"/>
+      <w:numFmt w:val="lowerRoman"/>
+      <w:lvlText w:val="%9."/>
+      <w:lvlJc w:val="right"/>
+      <w:pPr>
+        <w:ind w:left="6480" w:hanging="180"/>
+      </w:pPr>
+    </w:lvl>
+  </w:abstractNum>
+  <w:abstractNum w:abstractNumId="11" w15:restartNumberingAfterBreak="0">
+    <w:nsid w:val="50451CA1"/>
+    <w:multiLevelType w:val="hybridMultilevel"/>
+    <w:tmpl w:val="7D023CC2"/>
+    <w:lvl w:ilvl="0" w:tplc="4DB214BA">
       <w:start w:val="1"/>
       <w:numFmt w:val="upperRoman"/>
       <w:pStyle w:val="Titre1"/>
       <w:lvlText w:val="%1."/>
       <w:lvlJc w:val="right"/>
       <w:pPr>
-        <w:ind w:left="720" w:hanging="360"/>
+        <w:ind w:left="1440" w:hanging="360"/>
       </w:pPr>
     </w:lvl>
     <w:lvl w:ilvl="1" w:tplc="040C0019" w:tentative="1">
@@ -5074,8 +5439,352 @@
       </w:pPr>
     </w:lvl>
   </w:abstractNum>
+  <w:abstractNum w:abstractNumId="12" w15:restartNumberingAfterBreak="0">
+    <w:nsid w:val="5E5E122C"/>
+    <w:multiLevelType w:val="hybridMultilevel"/>
+    <w:tmpl w:val="BBAC4A28"/>
+    <w:lvl w:ilvl="0" w:tplc="523C5BC6">
+      <w:start w:val="1"/>
+      <w:numFmt w:val="upperRoman"/>
+      <w:lvlText w:val="%1."/>
+      <w:lvlJc w:val="right"/>
+      <w:pPr>
+        <w:ind w:left="1440" w:hanging="360"/>
+      </w:pPr>
+    </w:lvl>
+    <w:lvl w:ilvl="1" w:tplc="040C0019" w:tentative="1">
+      <w:start w:val="1"/>
+      <w:numFmt w:val="lowerLetter"/>
+      <w:lvlText w:val="%2."/>
+      <w:lvlJc w:val="left"/>
+      <w:pPr>
+        <w:ind w:left="1440" w:hanging="360"/>
+      </w:pPr>
+    </w:lvl>
+    <w:lvl w:ilvl="2" w:tplc="040C001B" w:tentative="1">
+      <w:start w:val="1"/>
+      <w:numFmt w:val="lowerRoman"/>
+      <w:lvlText w:val="%3."/>
+      <w:lvlJc w:val="right"/>
+      <w:pPr>
+        <w:ind w:left="2160" w:hanging="180"/>
+      </w:pPr>
+    </w:lvl>
+    <w:lvl w:ilvl="3" w:tplc="040C000F" w:tentative="1">
+      <w:start w:val="1"/>
+      <w:numFmt w:val="decimal"/>
+      <w:lvlText w:val="%4."/>
+      <w:lvlJc w:val="left"/>
+      <w:pPr>
+        <w:ind w:left="2880" w:hanging="360"/>
+      </w:pPr>
+    </w:lvl>
+    <w:lvl w:ilvl="4" w:tplc="040C0019" w:tentative="1">
+      <w:start w:val="1"/>
+      <w:numFmt w:val="lowerLetter"/>
+      <w:lvlText w:val="%5."/>
+      <w:lvlJc w:val="left"/>
+      <w:pPr>
+        <w:ind w:left="3600" w:hanging="360"/>
+      </w:pPr>
+    </w:lvl>
+    <w:lvl w:ilvl="5" w:tplc="040C001B" w:tentative="1">
+      <w:start w:val="1"/>
+      <w:numFmt w:val="lowerRoman"/>
+      <w:lvlText w:val="%6."/>
+      <w:lvlJc w:val="right"/>
+      <w:pPr>
+        <w:ind w:left="4320" w:hanging="180"/>
+      </w:pPr>
+    </w:lvl>
+    <w:lvl w:ilvl="6" w:tplc="040C000F" w:tentative="1">
+      <w:start w:val="1"/>
+      <w:numFmt w:val="decimal"/>
+      <w:lvlText w:val="%7."/>
+      <w:lvlJc w:val="left"/>
+      <w:pPr>
+        <w:ind w:left="5040" w:hanging="360"/>
+      </w:pPr>
+    </w:lvl>
+    <w:lvl w:ilvl="7" w:tplc="040C0019" w:tentative="1">
+      <w:start w:val="1"/>
+      <w:numFmt w:val="lowerLetter"/>
+      <w:lvlText w:val="%8."/>
+      <w:lvlJc w:val="left"/>
+      <w:pPr>
+        <w:ind w:left="5760" w:hanging="360"/>
+      </w:pPr>
+    </w:lvl>
+    <w:lvl w:ilvl="8" w:tplc="040C001B" w:tentative="1">
+      <w:start w:val="1"/>
+      <w:numFmt w:val="lowerRoman"/>
+      <w:lvlText w:val="%9."/>
+      <w:lvlJc w:val="right"/>
+      <w:pPr>
+        <w:ind w:left="6480" w:hanging="180"/>
+      </w:pPr>
+    </w:lvl>
+  </w:abstractNum>
+  <w:abstractNum w:abstractNumId="13" w15:restartNumberingAfterBreak="0">
+    <w:nsid w:val="5F8F4D06"/>
+    <w:multiLevelType w:val="hybridMultilevel"/>
+    <w:tmpl w:val="A684C19C"/>
+    <w:lvl w:ilvl="0" w:tplc="040C0017">
+      <w:start w:val="1"/>
+      <w:numFmt w:val="lowerLetter"/>
+      <w:lvlText w:val="%1)"/>
+      <w:lvlJc w:val="left"/>
+      <w:pPr>
+        <w:ind w:left="720" w:hanging="360"/>
+      </w:pPr>
+    </w:lvl>
+    <w:lvl w:ilvl="1" w:tplc="040C0019" w:tentative="1">
+      <w:start w:val="1"/>
+      <w:numFmt w:val="lowerLetter"/>
+      <w:lvlText w:val="%2."/>
+      <w:lvlJc w:val="left"/>
+      <w:pPr>
+        <w:ind w:left="1440" w:hanging="360"/>
+      </w:pPr>
+    </w:lvl>
+    <w:lvl w:ilvl="2" w:tplc="040C001B" w:tentative="1">
+      <w:start w:val="1"/>
+      <w:numFmt w:val="lowerRoman"/>
+      <w:lvlText w:val="%3."/>
+      <w:lvlJc w:val="right"/>
+      <w:pPr>
+        <w:ind w:left="2160" w:hanging="180"/>
+      </w:pPr>
+    </w:lvl>
+    <w:lvl w:ilvl="3" w:tplc="040C000F" w:tentative="1">
+      <w:start w:val="1"/>
+      <w:numFmt w:val="decimal"/>
+      <w:lvlText w:val="%4."/>
+      <w:lvlJc w:val="left"/>
+      <w:pPr>
+        <w:ind w:left="2880" w:hanging="360"/>
+      </w:pPr>
+    </w:lvl>
+    <w:lvl w:ilvl="4" w:tplc="040C0019" w:tentative="1">
+      <w:start w:val="1"/>
+      <w:numFmt w:val="lowerLetter"/>
+      <w:lvlText w:val="%5."/>
+      <w:lvlJc w:val="left"/>
+      <w:pPr>
+        <w:ind w:left="3600" w:hanging="360"/>
+      </w:pPr>
+    </w:lvl>
+    <w:lvl w:ilvl="5" w:tplc="040C001B" w:tentative="1">
+      <w:start w:val="1"/>
+      <w:numFmt w:val="lowerRoman"/>
+      <w:lvlText w:val="%6."/>
+      <w:lvlJc w:val="right"/>
+      <w:pPr>
+        <w:ind w:left="4320" w:hanging="180"/>
+      </w:pPr>
+    </w:lvl>
+    <w:lvl w:ilvl="6" w:tplc="040C000F" w:tentative="1">
+      <w:start w:val="1"/>
+      <w:numFmt w:val="decimal"/>
+      <w:lvlText w:val="%7."/>
+      <w:lvlJc w:val="left"/>
+      <w:pPr>
+        <w:ind w:left="5040" w:hanging="360"/>
+      </w:pPr>
+    </w:lvl>
+    <w:lvl w:ilvl="7" w:tplc="040C0019" w:tentative="1">
+      <w:start w:val="1"/>
+      <w:numFmt w:val="lowerLetter"/>
+      <w:lvlText w:val="%8."/>
+      <w:lvlJc w:val="left"/>
+      <w:pPr>
+        <w:ind w:left="5760" w:hanging="360"/>
+      </w:pPr>
+    </w:lvl>
+    <w:lvl w:ilvl="8" w:tplc="040C001B" w:tentative="1">
+      <w:start w:val="1"/>
+      <w:numFmt w:val="lowerRoman"/>
+      <w:lvlText w:val="%9."/>
+      <w:lvlJc w:val="right"/>
+      <w:pPr>
+        <w:ind w:left="6480" w:hanging="180"/>
+      </w:pPr>
+    </w:lvl>
+  </w:abstractNum>
+  <w:abstractNum w:abstractNumId="14" w15:restartNumberingAfterBreak="0">
+    <w:nsid w:val="76F57277"/>
+    <w:multiLevelType w:val="hybridMultilevel"/>
+    <w:tmpl w:val="28DAB740"/>
+    <w:lvl w:ilvl="0" w:tplc="040C0017">
+      <w:start w:val="1"/>
+      <w:numFmt w:val="lowerLetter"/>
+      <w:lvlText w:val="%1)"/>
+      <w:lvlJc w:val="left"/>
+      <w:pPr>
+        <w:ind w:left="720" w:hanging="360"/>
+      </w:pPr>
+    </w:lvl>
+    <w:lvl w:ilvl="1" w:tplc="040C0019" w:tentative="1">
+      <w:start w:val="1"/>
+      <w:numFmt w:val="lowerLetter"/>
+      <w:lvlText w:val="%2."/>
+      <w:lvlJc w:val="left"/>
+      <w:pPr>
+        <w:ind w:left="1440" w:hanging="360"/>
+      </w:pPr>
+    </w:lvl>
+    <w:lvl w:ilvl="2" w:tplc="040C001B" w:tentative="1">
+      <w:start w:val="1"/>
+      <w:numFmt w:val="lowerRoman"/>
+      <w:lvlText w:val="%3."/>
+      <w:lvlJc w:val="right"/>
+      <w:pPr>
+        <w:ind w:left="2160" w:hanging="180"/>
+      </w:pPr>
+    </w:lvl>
+    <w:lvl w:ilvl="3" w:tplc="040C000F" w:tentative="1">
+      <w:start w:val="1"/>
+      <w:numFmt w:val="decimal"/>
+      <w:lvlText w:val="%4."/>
+      <w:lvlJc w:val="left"/>
+      <w:pPr>
+        <w:ind w:left="2880" w:hanging="360"/>
+      </w:pPr>
+    </w:lvl>
+    <w:lvl w:ilvl="4" w:tplc="040C0019" w:tentative="1">
+      <w:start w:val="1"/>
+      <w:numFmt w:val="lowerLetter"/>
+      <w:lvlText w:val="%5."/>
+      <w:lvlJc w:val="left"/>
+      <w:pPr>
+        <w:ind w:left="3600" w:hanging="360"/>
+      </w:pPr>
+    </w:lvl>
+    <w:lvl w:ilvl="5" w:tplc="040C001B" w:tentative="1">
+      <w:start w:val="1"/>
+      <w:numFmt w:val="lowerRoman"/>
+      <w:lvlText w:val="%6."/>
+      <w:lvlJc w:val="right"/>
+      <w:pPr>
+        <w:ind w:left="4320" w:hanging="180"/>
+      </w:pPr>
+    </w:lvl>
+    <w:lvl w:ilvl="6" w:tplc="040C000F" w:tentative="1">
+      <w:start w:val="1"/>
+      <w:numFmt w:val="decimal"/>
+      <w:lvlText w:val="%7."/>
+      <w:lvlJc w:val="left"/>
+      <w:pPr>
+        <w:ind w:left="5040" w:hanging="360"/>
+      </w:pPr>
+    </w:lvl>
+    <w:lvl w:ilvl="7" w:tplc="040C0019" w:tentative="1">
+      <w:start w:val="1"/>
+      <w:numFmt w:val="lowerLetter"/>
+      <w:lvlText w:val="%8."/>
+      <w:lvlJc w:val="left"/>
+      <w:pPr>
+        <w:ind w:left="5760" w:hanging="360"/>
+      </w:pPr>
+    </w:lvl>
+    <w:lvl w:ilvl="8" w:tplc="040C001B" w:tentative="1">
+      <w:start w:val="1"/>
+      <w:numFmt w:val="lowerRoman"/>
+      <w:lvlText w:val="%9."/>
+      <w:lvlJc w:val="right"/>
+      <w:pPr>
+        <w:ind w:left="6480" w:hanging="180"/>
+      </w:pPr>
+    </w:lvl>
+  </w:abstractNum>
+  <w:abstractNum w:abstractNumId="15" w15:restartNumberingAfterBreak="0">
+    <w:nsid w:val="7AA9681E"/>
+    <w:multiLevelType w:val="hybridMultilevel"/>
+    <w:tmpl w:val="C1BA8F54"/>
+    <w:lvl w:ilvl="0" w:tplc="FD72847E">
+      <w:start w:val="1"/>
+      <w:numFmt w:val="upperRoman"/>
+      <w:lvlText w:val="%1."/>
+      <w:lvlJc w:val="right"/>
+      <w:pPr>
+        <w:ind w:left="1080" w:hanging="360"/>
+      </w:pPr>
+    </w:lvl>
+    <w:lvl w:ilvl="1" w:tplc="040C0019" w:tentative="1">
+      <w:start w:val="1"/>
+      <w:numFmt w:val="lowerLetter"/>
+      <w:lvlText w:val="%2."/>
+      <w:lvlJc w:val="left"/>
+      <w:pPr>
+        <w:ind w:left="1800" w:hanging="360"/>
+      </w:pPr>
+    </w:lvl>
+    <w:lvl w:ilvl="2" w:tplc="040C001B" w:tentative="1">
+      <w:start w:val="1"/>
+      <w:numFmt w:val="lowerRoman"/>
+      <w:lvlText w:val="%3."/>
+      <w:lvlJc w:val="right"/>
+      <w:pPr>
+        <w:ind w:left="2520" w:hanging="180"/>
+      </w:pPr>
+    </w:lvl>
+    <w:lvl w:ilvl="3" w:tplc="040C000F" w:tentative="1">
+      <w:start w:val="1"/>
+      <w:numFmt w:val="decimal"/>
+      <w:lvlText w:val="%4."/>
+      <w:lvlJc w:val="left"/>
+      <w:pPr>
+        <w:ind w:left="3240" w:hanging="360"/>
+      </w:pPr>
+    </w:lvl>
+    <w:lvl w:ilvl="4" w:tplc="040C0019" w:tentative="1">
+      <w:start w:val="1"/>
+      <w:numFmt w:val="lowerLetter"/>
+      <w:lvlText w:val="%5."/>
+      <w:lvlJc w:val="left"/>
+      <w:pPr>
+        <w:ind w:left="3960" w:hanging="360"/>
+      </w:pPr>
+    </w:lvl>
+    <w:lvl w:ilvl="5" w:tplc="040C001B" w:tentative="1">
+      <w:start w:val="1"/>
+      <w:numFmt w:val="lowerRoman"/>
+      <w:lvlText w:val="%6."/>
+      <w:lvlJc w:val="right"/>
+      <w:pPr>
+        <w:ind w:left="4680" w:hanging="180"/>
+      </w:pPr>
+    </w:lvl>
+    <w:lvl w:ilvl="6" w:tplc="040C000F" w:tentative="1">
+      <w:start w:val="1"/>
+      <w:numFmt w:val="decimal"/>
+      <w:lvlText w:val="%7."/>
+      <w:lvlJc w:val="left"/>
+      <w:pPr>
+        <w:ind w:left="5400" w:hanging="360"/>
+      </w:pPr>
+    </w:lvl>
+    <w:lvl w:ilvl="7" w:tplc="040C0019" w:tentative="1">
+      <w:start w:val="1"/>
+      <w:numFmt w:val="lowerLetter"/>
+      <w:lvlText w:val="%8."/>
+      <w:lvlJc w:val="left"/>
+      <w:pPr>
+        <w:ind w:left="6120" w:hanging="360"/>
+      </w:pPr>
+    </w:lvl>
+    <w:lvl w:ilvl="8" w:tplc="040C001B" w:tentative="1">
+      <w:start w:val="1"/>
+      <w:numFmt w:val="lowerRoman"/>
+      <w:lvlText w:val="%9."/>
+      <w:lvlJc w:val="right"/>
+      <w:pPr>
+        <w:ind w:left="6840" w:hanging="180"/>
+      </w:pPr>
+    </w:lvl>
+  </w:abstractNum>
   <w:num w:numId="1">
-    <w:abstractNumId w:val="8"/>
+    <w:abstractNumId w:val="9"/>
   </w:num>
   <w:num w:numId="2">
     <w:abstractNumId w:val="2"/>
@@ -5090,7 +5799,7 @@
     <w:abstractNumId w:val="3"/>
   </w:num>
   <w:num w:numId="6">
-    <w:abstractNumId w:val="9"/>
+    <w:abstractNumId w:val="10"/>
   </w:num>
   <w:num w:numId="7">
     <w:abstractNumId w:val="1"/>
@@ -5102,13 +5811,13 @@
     </w:lvlOverride>
   </w:num>
   <w:num w:numId="9">
+    <w:abstractNumId w:val="8"/>
+  </w:num>
+  <w:num w:numId="10">
     <w:abstractNumId w:val="7"/>
   </w:num>
-  <w:num w:numId="10">
-    <w:abstractNumId w:val="6"/>
-  </w:num>
   <w:num w:numId="11">
-    <w:abstractNumId w:val="9"/>
+    <w:abstractNumId w:val="10"/>
     <w:lvlOverride w:ilvl="0">
       <w:startOverride w:val="1"/>
     </w:lvlOverride>
@@ -5134,11 +5843,41 @@
       <w:startOverride w:val="1"/>
     </w:lvlOverride>
   </w:num>
+  <w:num w:numId="16">
+    <w:abstractNumId w:val="10"/>
+    <w:lvlOverride w:ilvl="0">
+      <w:startOverride w:val="1"/>
+    </w:lvlOverride>
+  </w:num>
+  <w:num w:numId="17">
+    <w:abstractNumId w:val="10"/>
+    <w:lvlOverride w:ilvl="0">
+      <w:startOverride w:val="1"/>
+    </w:lvlOverride>
+  </w:num>
+  <w:num w:numId="18">
+    <w:abstractNumId w:val="15"/>
+  </w:num>
+  <w:num w:numId="19">
+    <w:abstractNumId w:val="6"/>
+  </w:num>
+  <w:num w:numId="20">
+    <w:abstractNumId w:val="12"/>
+  </w:num>
+  <w:num w:numId="21">
+    <w:abstractNumId w:val="11"/>
+  </w:num>
+  <w:num w:numId="22">
+    <w:abstractNumId w:val="13"/>
+  </w:num>
+  <w:num w:numId="23">
+    <w:abstractNumId w:val="14"/>
+  </w:num>
 </w:numbering>
 </file>
 
 <file path=word/styles.xml><?xml version="1.0" encoding="utf-8"?>
-<w:styles xmlns:mc="http://schemas.openxmlformats.org/markup-compatibility/2006" xmlns:r="http://schemas.openxmlformats.org/officeDocument/2006/relationships" xmlns:w="http://schemas.openxmlformats.org/wordprocessingml/2006/main" xmlns:w14="http://schemas.microsoft.com/office/word/2010/wordml" mc:Ignorable="w14">
+<w:styles xmlns:mc="http://schemas.openxmlformats.org/markup-compatibility/2006" xmlns:r="http://schemas.openxmlformats.org/officeDocument/2006/relationships" xmlns:w="http://schemas.openxmlformats.org/wordprocessingml/2006/main" xmlns:w14="http://schemas.microsoft.com/office/word/2010/wordml" xmlns:w15="http://schemas.microsoft.com/office/word/2012/wordml" mc:Ignorable="w14 w15">
   <w:docDefaults>
     <w:rPrDefault>
       <w:rPr>
@@ -5154,145 +5893,378 @@
       </w:pPr>
     </w:pPrDefault>
   </w:docDefaults>
-  <w:latentStyles w:defLockedState="0" w:defUIPriority="99" w:defSemiHidden="1" w:defUnhideWhenUsed="1" w:defQFormat="0" w:count="267">
-    <w:lsdException w:name="Normal" w:semiHidden="0" w:uiPriority="0" w:unhideWhenUsed="0" w:qFormat="1"/>
-    <w:lsdException w:name="heading 1" w:semiHidden="0" w:uiPriority="9" w:unhideWhenUsed="0" w:qFormat="1"/>
-    <w:lsdException w:name="heading 2" w:uiPriority="9" w:qFormat="1"/>
-    <w:lsdException w:name="heading 3" w:uiPriority="9" w:qFormat="1"/>
-    <w:lsdException w:name="heading 4" w:uiPriority="9" w:qFormat="1"/>
-    <w:lsdException w:name="heading 5" w:uiPriority="9" w:qFormat="1"/>
-    <w:lsdException w:name="heading 6" w:uiPriority="9" w:qFormat="1"/>
-    <w:lsdException w:name="heading 7" w:uiPriority="9" w:qFormat="1"/>
-    <w:lsdException w:name="heading 8" w:uiPriority="9" w:qFormat="1"/>
-    <w:lsdException w:name="heading 9" w:uiPriority="9" w:qFormat="1"/>
-    <w:lsdException w:name="toc 1" w:uiPriority="39"/>
-    <w:lsdException w:name="toc 2" w:uiPriority="39"/>
-    <w:lsdException w:name="toc 3" w:uiPriority="39"/>
-    <w:lsdException w:name="toc 4" w:uiPriority="39"/>
-    <w:lsdException w:name="toc 5" w:uiPriority="39"/>
-    <w:lsdException w:name="toc 6" w:uiPriority="39"/>
-    <w:lsdException w:name="toc 7" w:uiPriority="39"/>
-    <w:lsdException w:name="toc 8" w:uiPriority="39"/>
-    <w:lsdException w:name="toc 9" w:uiPriority="39"/>
-    <w:lsdException w:name="header" w:uiPriority="0"/>
-    <w:lsdException w:name="caption" w:uiPriority="35" w:qFormat="1"/>
-    <w:lsdException w:name="Title" w:semiHidden="0" w:uiPriority="10" w:unhideWhenUsed="0" w:qFormat="1"/>
-    <w:lsdException w:name="Default Paragraph Font" w:uiPriority="1"/>
-    <w:lsdException w:name="Subtitle" w:semiHidden="0" w:uiPriority="11" w:unhideWhenUsed="0" w:qFormat="1"/>
-    <w:lsdException w:name="Strong" w:semiHidden="0" w:uiPriority="22" w:unhideWhenUsed="0" w:qFormat="1"/>
-    <w:lsdException w:name="Emphasis" w:semiHidden="0" w:uiPriority="20" w:unhideWhenUsed="0" w:qFormat="1"/>
-    <w:lsdException w:name="Table Grid" w:semiHidden="0" w:uiPriority="39" w:unhideWhenUsed="0"/>
-    <w:lsdException w:name="Placeholder Text" w:unhideWhenUsed="0"/>
-    <w:lsdException w:name="No Spacing" w:semiHidden="0" w:uiPriority="1" w:unhideWhenUsed="0" w:qFormat="1"/>
-    <w:lsdException w:name="Light Shading" w:semiHidden="0" w:uiPriority="60" w:unhideWhenUsed="0"/>
-    <w:lsdException w:name="Light List" w:semiHidden="0" w:uiPriority="61" w:unhideWhenUsed="0"/>
-    <w:lsdException w:name="Light Grid" w:semiHidden="0" w:uiPriority="62" w:unhideWhenUsed="0"/>
-    <w:lsdException w:name="Medium Shading 1" w:semiHidden="0" w:uiPriority="63" w:unhideWhenUsed="0"/>
-    <w:lsdException w:name="Medium Shading 2" w:semiHidden="0" w:uiPriority="64" w:unhideWhenUsed="0"/>
-    <w:lsdException w:name="Medium List 1" w:semiHidden="0" w:uiPriority="65" w:unhideWhenUsed="0"/>
-    <w:lsdException w:name="Medium List 2" w:semiHidden="0" w:uiPriority="66" w:unhideWhenUsed="0"/>
-    <w:lsdException w:name="Medium Grid 1" w:semiHidden="0" w:uiPriority="67" w:unhideWhenUsed="0"/>
-    <w:lsdException w:name="Medium Grid 2" w:semiHidden="0" w:uiPriority="68" w:unhideWhenUsed="0"/>
-    <w:lsdException w:name="Medium Grid 3" w:semiHidden="0" w:uiPriority="69" w:unhideWhenUsed="0"/>
-    <w:lsdException w:name="Dark List" w:semiHidden="0" w:uiPriority="70" w:unhideWhenUsed="0"/>
-    <w:lsdException w:name="Colorful Shading" w:semiHidden="0" w:uiPriority="71" w:unhideWhenUsed="0"/>
-    <w:lsdException w:name="Colorful List" w:semiHidden="0" w:uiPriority="72" w:unhideWhenUsed="0"/>
-    <w:lsdException w:name="Colorful Grid" w:semiHidden="0" w:uiPriority="73" w:unhideWhenUsed="0"/>
-    <w:lsdException w:name="Light Shading Accent 1" w:semiHidden="0" w:uiPriority="60" w:unhideWhenUsed="0"/>
-    <w:lsdException w:name="Light List Accent 1" w:semiHidden="0" w:uiPriority="61" w:unhideWhenUsed="0"/>
-    <w:lsdException w:name="Light Grid Accent 1" w:semiHidden="0" w:uiPriority="62" w:unhideWhenUsed="0"/>
-    <w:lsdException w:name="Medium Shading 1 Accent 1" w:semiHidden="0" w:uiPriority="63" w:unhideWhenUsed="0"/>
-    <w:lsdException w:name="Medium Shading 2 Accent 1" w:semiHidden="0" w:uiPriority="64" w:unhideWhenUsed="0"/>
-    <w:lsdException w:name="Medium List 1 Accent 1" w:semiHidden="0" w:uiPriority="65" w:unhideWhenUsed="0"/>
-    <w:lsdException w:name="Revision" w:unhideWhenUsed="0"/>
-    <w:lsdException w:name="List Paragraph" w:semiHidden="0" w:uiPriority="34" w:unhideWhenUsed="0" w:qFormat="1"/>
-    <w:lsdException w:name="Quote" w:semiHidden="0" w:uiPriority="29" w:unhideWhenUsed="0" w:qFormat="1"/>
-    <w:lsdException w:name="Intense Quote" w:semiHidden="0" w:uiPriority="30" w:unhideWhenUsed="0" w:qFormat="1"/>
-    <w:lsdException w:name="Medium List 2 Accent 1" w:semiHidden="0" w:uiPriority="66" w:unhideWhenUsed="0"/>
-    <w:lsdException w:name="Medium Grid 1 Accent 1" w:semiHidden="0" w:uiPriority="67" w:unhideWhenUsed="0"/>
-    <w:lsdException w:name="Medium Grid 2 Accent 1" w:semiHidden="0" w:uiPriority="68" w:unhideWhenUsed="0"/>
-    <w:lsdException w:name="Medium Grid 3 Accent 1" w:semiHidden="0" w:uiPriority="69" w:unhideWhenUsed="0"/>
-    <w:lsdException w:name="Dark List Accent 1" w:semiHidden="0" w:uiPriority="70" w:unhideWhenUsed="0"/>
-    <w:lsdException w:name="Colorful Shading Accent 1" w:semiHidden="0" w:uiPriority="71" w:unhideWhenUsed="0"/>
-    <w:lsdException w:name="Colorful List Accent 1" w:semiHidden="0" w:uiPriority="72" w:unhideWhenUsed="0"/>
-    <w:lsdException w:name="Colorful Grid Accent 1" w:semiHidden="0" w:uiPriority="73" w:unhideWhenUsed="0"/>
-    <w:lsdException w:name="Light Shading Accent 2" w:semiHidden="0" w:uiPriority="60" w:unhideWhenUsed="0"/>
-    <w:lsdException w:name="Light List Accent 2" w:semiHidden="0" w:uiPriority="61" w:unhideWhenUsed="0"/>
-    <w:lsdException w:name="Light Grid Accent 2" w:semiHidden="0" w:uiPriority="62" w:unhideWhenUsed="0"/>
-    <w:lsdException w:name="Medium Shading 1 Accent 2" w:semiHidden="0" w:uiPriority="63" w:unhideWhenUsed="0"/>
-    <w:lsdException w:name="Medium Shading 2 Accent 2" w:semiHidden="0" w:uiPriority="64" w:unhideWhenUsed="0"/>
-    <w:lsdException w:name="Medium List 1 Accent 2" w:semiHidden="0" w:uiPriority="65" w:unhideWhenUsed="0"/>
-    <w:lsdException w:name="Medium List 2 Accent 2" w:semiHidden="0" w:uiPriority="66" w:unhideWhenUsed="0"/>
-    <w:lsdException w:name="Medium Grid 1 Accent 2" w:semiHidden="0" w:uiPriority="67" w:unhideWhenUsed="0"/>
-    <w:lsdException w:name="Medium Grid 2 Accent 2" w:semiHidden="0" w:uiPriority="68" w:unhideWhenUsed="0"/>
-    <w:lsdException w:name="Medium Grid 3 Accent 2" w:semiHidden="0" w:uiPriority="69" w:unhideWhenUsed="0"/>
-    <w:lsdException w:name="Dark List Accent 2" w:semiHidden="0" w:uiPriority="70" w:unhideWhenUsed="0"/>
-    <w:lsdException w:name="Colorful Shading Accent 2" w:semiHidden="0" w:uiPriority="71" w:unhideWhenUsed="0"/>
-    <w:lsdException w:name="Colorful List Accent 2" w:semiHidden="0" w:uiPriority="72" w:unhideWhenUsed="0"/>
-    <w:lsdException w:name="Colorful Grid Accent 2" w:semiHidden="0" w:uiPriority="73" w:unhideWhenUsed="0"/>
-    <w:lsdException w:name="Light Shading Accent 3" w:semiHidden="0" w:uiPriority="60" w:unhideWhenUsed="0"/>
-    <w:lsdException w:name="Light List Accent 3" w:semiHidden="0" w:uiPriority="61" w:unhideWhenUsed="0"/>
-    <w:lsdException w:name="Light Grid Accent 3" w:semiHidden="0" w:uiPriority="62" w:unhideWhenUsed="0"/>
-    <w:lsdException w:name="Medium Shading 1 Accent 3" w:semiHidden="0" w:uiPriority="63" w:unhideWhenUsed="0"/>
-    <w:lsdException w:name="Medium Shading 2 Accent 3" w:semiHidden="0" w:uiPriority="64" w:unhideWhenUsed="0"/>
-    <w:lsdException w:name="Medium List 1 Accent 3" w:semiHidden="0" w:uiPriority="65" w:unhideWhenUsed="0"/>
-    <w:lsdException w:name="Medium List 2 Accent 3" w:semiHidden="0" w:uiPriority="66" w:unhideWhenUsed="0"/>
-    <w:lsdException w:name="Medium Grid 1 Accent 3" w:semiHidden="0" w:uiPriority="67" w:unhideWhenUsed="0"/>
-    <w:lsdException w:name="Medium Grid 2 Accent 3" w:semiHidden="0" w:uiPriority="68" w:unhideWhenUsed="0"/>
-    <w:lsdException w:name="Medium Grid 3 Accent 3" w:semiHidden="0" w:uiPriority="69" w:unhideWhenUsed="0"/>
-    <w:lsdException w:name="Dark List Accent 3" w:semiHidden="0" w:uiPriority="70" w:unhideWhenUsed="0"/>
-    <w:lsdException w:name="Colorful Shading Accent 3" w:semiHidden="0" w:uiPriority="71" w:unhideWhenUsed="0"/>
-    <w:lsdException w:name="Colorful List Accent 3" w:semiHidden="0" w:uiPriority="72" w:unhideWhenUsed="0"/>
-    <w:lsdException w:name="Colorful Grid Accent 3" w:semiHidden="0" w:uiPriority="73" w:unhideWhenUsed="0"/>
-    <w:lsdException w:name="Light Shading Accent 4" w:semiHidden="0" w:uiPriority="60" w:unhideWhenUsed="0"/>
-    <w:lsdException w:name="Light List Accent 4" w:semiHidden="0" w:uiPriority="61" w:unhideWhenUsed="0"/>
-    <w:lsdException w:name="Light Grid Accent 4" w:semiHidden="0" w:uiPriority="62" w:unhideWhenUsed="0"/>
-    <w:lsdException w:name="Medium Shading 1 Accent 4" w:semiHidden="0" w:uiPriority="63" w:unhideWhenUsed="0"/>
-    <w:lsdException w:name="Medium Shading 2 Accent 4" w:semiHidden="0" w:uiPriority="64" w:unhideWhenUsed="0"/>
-    <w:lsdException w:name="Medium List 1 Accent 4" w:semiHidden="0" w:uiPriority="65" w:unhideWhenUsed="0"/>
-    <w:lsdException w:name="Medium List 2 Accent 4" w:semiHidden="0" w:uiPriority="66" w:unhideWhenUsed="0"/>
-    <w:lsdException w:name="Medium Grid 1 Accent 4" w:semiHidden="0" w:uiPriority="67" w:unhideWhenUsed="0"/>
-    <w:lsdException w:name="Medium Grid 2 Accent 4" w:semiHidden="0" w:uiPriority="68" w:unhideWhenUsed="0"/>
-    <w:lsdException w:name="Medium Grid 3 Accent 4" w:semiHidden="0" w:uiPriority="69" w:unhideWhenUsed="0"/>
-    <w:lsdException w:name="Dark List Accent 4" w:semiHidden="0" w:uiPriority="70" w:unhideWhenUsed="0"/>
-    <w:lsdException w:name="Colorful Shading Accent 4" w:semiHidden="0" w:uiPriority="71" w:unhideWhenUsed="0"/>
-    <w:lsdException w:name="Colorful List Accent 4" w:semiHidden="0" w:uiPriority="72" w:unhideWhenUsed="0"/>
-    <w:lsdException w:name="Colorful Grid Accent 4" w:semiHidden="0" w:uiPriority="73" w:unhideWhenUsed="0"/>
-    <w:lsdException w:name="Light Shading Accent 5" w:semiHidden="0" w:uiPriority="60" w:unhideWhenUsed="0"/>
-    <w:lsdException w:name="Light List Accent 5" w:semiHidden="0" w:uiPriority="61" w:unhideWhenUsed="0"/>
-    <w:lsdException w:name="Light Grid Accent 5" w:semiHidden="0" w:uiPriority="62" w:unhideWhenUsed="0"/>
-    <w:lsdException w:name="Medium Shading 1 Accent 5" w:semiHidden="0" w:uiPriority="63" w:unhideWhenUsed="0"/>
-    <w:lsdException w:name="Medium Shading 2 Accent 5" w:semiHidden="0" w:uiPriority="64" w:unhideWhenUsed="0"/>
-    <w:lsdException w:name="Medium List 1 Accent 5" w:semiHidden="0" w:uiPriority="65" w:unhideWhenUsed="0"/>
-    <w:lsdException w:name="Medium List 2 Accent 5" w:semiHidden="0" w:uiPriority="66" w:unhideWhenUsed="0"/>
-    <w:lsdException w:name="Medium Grid 1 Accent 5" w:semiHidden="0" w:uiPriority="67" w:unhideWhenUsed="0"/>
-    <w:lsdException w:name="Medium Grid 2 Accent 5" w:semiHidden="0" w:uiPriority="68" w:unhideWhenUsed="0"/>
-    <w:lsdException w:name="Medium Grid 3 Accent 5" w:semiHidden="0" w:uiPriority="69" w:unhideWhenUsed="0"/>
-    <w:lsdException w:name="Dark List Accent 5" w:semiHidden="0" w:uiPriority="70" w:unhideWhenUsed="0"/>
-    <w:lsdException w:name="Colorful Shading Accent 5" w:semiHidden="0" w:uiPriority="71" w:unhideWhenUsed="0"/>
-    <w:lsdException w:name="Colorful List Accent 5" w:semiHidden="0" w:uiPriority="72" w:unhideWhenUsed="0"/>
-    <w:lsdException w:name="Colorful Grid Accent 5" w:semiHidden="0" w:uiPriority="73" w:unhideWhenUsed="0"/>
-    <w:lsdException w:name="Light Shading Accent 6" w:semiHidden="0" w:uiPriority="60" w:unhideWhenUsed="0"/>
-    <w:lsdException w:name="Light List Accent 6" w:semiHidden="0" w:uiPriority="61" w:unhideWhenUsed="0"/>
-    <w:lsdException w:name="Light Grid Accent 6" w:semiHidden="0" w:uiPriority="62" w:unhideWhenUsed="0"/>
-    <w:lsdException w:name="Medium Shading 1 Accent 6" w:semiHidden="0" w:uiPriority="63" w:unhideWhenUsed="0"/>
-    <w:lsdException w:name="Medium Shading 2 Accent 6" w:semiHidden="0" w:uiPriority="64" w:unhideWhenUsed="0"/>
-    <w:lsdException w:name="Medium List 1 Accent 6" w:semiHidden="0" w:uiPriority="65" w:unhideWhenUsed="0"/>
-    <w:lsdException w:name="Medium List 2 Accent 6" w:semiHidden="0" w:uiPriority="66" w:unhideWhenUsed="0"/>
-    <w:lsdException w:name="Medium Grid 1 Accent 6" w:semiHidden="0" w:uiPriority="67" w:unhideWhenUsed="0"/>
-    <w:lsdException w:name="Medium Grid 2 Accent 6" w:semiHidden="0" w:uiPriority="68" w:unhideWhenUsed="0"/>
-    <w:lsdException w:name="Medium Grid 3 Accent 6" w:semiHidden="0" w:uiPriority="69" w:unhideWhenUsed="0"/>
-    <w:lsdException w:name="Dark List Accent 6" w:semiHidden="0" w:uiPriority="70" w:unhideWhenUsed="0"/>
-    <w:lsdException w:name="Colorful Shading Accent 6" w:semiHidden="0" w:uiPriority="71" w:unhideWhenUsed="0"/>
-    <w:lsdException w:name="Colorful List Accent 6" w:semiHidden="0" w:uiPriority="72" w:unhideWhenUsed="0"/>
-    <w:lsdException w:name="Colorful Grid Accent 6" w:semiHidden="0" w:uiPriority="73" w:unhideWhenUsed="0"/>
-    <w:lsdException w:name="Subtle Emphasis" w:semiHidden="0" w:uiPriority="19" w:unhideWhenUsed="0" w:qFormat="1"/>
-    <w:lsdException w:name="Intense Emphasis" w:semiHidden="0" w:uiPriority="21" w:unhideWhenUsed="0" w:qFormat="1"/>
-    <w:lsdException w:name="Subtle Reference" w:semiHidden="0" w:uiPriority="31" w:unhideWhenUsed="0" w:qFormat="1"/>
-    <w:lsdException w:name="Intense Reference" w:semiHidden="0" w:uiPriority="32" w:unhideWhenUsed="0" w:qFormat="1"/>
-    <w:lsdException w:name="Book Title" w:semiHidden="0" w:uiPriority="33" w:unhideWhenUsed="0" w:qFormat="1"/>
-    <w:lsdException w:name="Bibliography" w:uiPriority="37"/>
-    <w:lsdException w:name="TOC Heading" w:uiPriority="39" w:qFormat="1"/>
+  <w:latentStyles w:defLockedState="0" w:defUIPriority="99" w:defSemiHidden="0" w:defUnhideWhenUsed="0" w:defQFormat="0" w:count="371">
+    <w:lsdException w:name="Normal" w:uiPriority="0" w:qFormat="1"/>
+    <w:lsdException w:name="heading 1" w:uiPriority="9" w:qFormat="1"/>
+    <w:lsdException w:name="heading 2" w:semiHidden="1" w:uiPriority="9" w:unhideWhenUsed="1" w:qFormat="1"/>
+    <w:lsdException w:name="heading 3" w:semiHidden="1" w:uiPriority="9" w:unhideWhenUsed="1" w:qFormat="1"/>
+    <w:lsdException w:name="heading 4" w:semiHidden="1" w:uiPriority="9" w:unhideWhenUsed="1" w:qFormat="1"/>
+    <w:lsdException w:name="heading 5" w:semiHidden="1" w:uiPriority="9" w:unhideWhenUsed="1" w:qFormat="1"/>
+    <w:lsdException w:name="heading 6" w:semiHidden="1" w:uiPriority="9" w:unhideWhenUsed="1" w:qFormat="1"/>
+    <w:lsdException w:name="heading 7" w:semiHidden="1" w:uiPriority="9" w:unhideWhenUsed="1" w:qFormat="1"/>
+    <w:lsdException w:name="heading 8" w:semiHidden="1" w:uiPriority="9" w:unhideWhenUsed="1" w:qFormat="1"/>
+    <w:lsdException w:name="heading 9" w:semiHidden="1" w:uiPriority="9" w:unhideWhenUsed="1" w:qFormat="1"/>
+    <w:lsdException w:name="index 1" w:semiHidden="1" w:unhideWhenUsed="1"/>
+    <w:lsdException w:name="index 2" w:semiHidden="1" w:unhideWhenUsed="1"/>
+    <w:lsdException w:name="index 3" w:semiHidden="1" w:unhideWhenUsed="1"/>
+    <w:lsdException w:name="index 4" w:semiHidden="1" w:unhideWhenUsed="1"/>
+    <w:lsdException w:name="index 5" w:semiHidden="1" w:unhideWhenUsed="1"/>
+    <w:lsdException w:name="index 6" w:semiHidden="1" w:unhideWhenUsed="1"/>
+    <w:lsdException w:name="index 7" w:semiHidden="1" w:unhideWhenUsed="1"/>
+    <w:lsdException w:name="index 8" w:semiHidden="1" w:unhideWhenUsed="1"/>
+    <w:lsdException w:name="index 9" w:semiHidden="1" w:unhideWhenUsed="1"/>
+    <w:lsdException w:name="toc 1" w:semiHidden="1" w:uiPriority="39" w:unhideWhenUsed="1"/>
+    <w:lsdException w:name="toc 2" w:semiHidden="1" w:uiPriority="39" w:unhideWhenUsed="1"/>
+    <w:lsdException w:name="toc 3" w:semiHidden="1" w:uiPriority="39" w:unhideWhenUsed="1"/>
+    <w:lsdException w:name="toc 4" w:semiHidden="1" w:uiPriority="39" w:unhideWhenUsed="1"/>
+    <w:lsdException w:name="toc 5" w:semiHidden="1" w:uiPriority="39" w:unhideWhenUsed="1"/>
+    <w:lsdException w:name="toc 6" w:semiHidden="1" w:uiPriority="39" w:unhideWhenUsed="1"/>
+    <w:lsdException w:name="toc 7" w:semiHidden="1" w:uiPriority="39" w:unhideWhenUsed="1"/>
+    <w:lsdException w:name="toc 8" w:semiHidden="1" w:uiPriority="39" w:unhideWhenUsed="1"/>
+    <w:lsdException w:name="toc 9" w:semiHidden="1" w:uiPriority="39" w:unhideWhenUsed="1"/>
+    <w:lsdException w:name="Normal Indent" w:semiHidden="1" w:unhideWhenUsed="1"/>
+    <w:lsdException w:name="footnote text" w:semiHidden="1" w:unhideWhenUsed="1"/>
+    <w:lsdException w:name="annotation text" w:semiHidden="1" w:unhideWhenUsed="1"/>
+    <w:lsdException w:name="header" w:semiHidden="1" w:uiPriority="0" w:unhideWhenUsed="1"/>
+    <w:lsdException w:name="footer" w:semiHidden="1" w:unhideWhenUsed="1"/>
+    <w:lsdException w:name="index heading" w:semiHidden="1" w:unhideWhenUsed="1"/>
+    <w:lsdException w:name="caption" w:semiHidden="1" w:uiPriority="35" w:unhideWhenUsed="1" w:qFormat="1"/>
+    <w:lsdException w:name="table of figures" w:semiHidden="1" w:unhideWhenUsed="1"/>
+    <w:lsdException w:name="envelope address" w:semiHidden="1" w:unhideWhenUsed="1"/>
+    <w:lsdException w:name="envelope return" w:semiHidden="1" w:unhideWhenUsed="1"/>
+    <w:lsdException w:name="footnote reference" w:semiHidden="1" w:unhideWhenUsed="1"/>
+    <w:lsdException w:name="annotation reference" w:semiHidden="1" w:unhideWhenUsed="1"/>
+    <w:lsdException w:name="line number" w:semiHidden="1" w:unhideWhenUsed="1"/>
+    <w:lsdException w:name="page number" w:semiHidden="1" w:unhideWhenUsed="1"/>
+    <w:lsdException w:name="endnote reference" w:semiHidden="1" w:unhideWhenUsed="1"/>
+    <w:lsdException w:name="endnote text" w:semiHidden="1" w:unhideWhenUsed="1"/>
+    <w:lsdException w:name="table of authorities" w:semiHidden="1" w:unhideWhenUsed="1"/>
+    <w:lsdException w:name="macro" w:semiHidden="1" w:unhideWhenUsed="1"/>
+    <w:lsdException w:name="toa heading" w:semiHidden="1" w:unhideWhenUsed="1"/>
+    <w:lsdException w:name="List" w:semiHidden="1" w:unhideWhenUsed="1"/>
+    <w:lsdException w:name="List Bullet" w:semiHidden="1" w:unhideWhenUsed="1"/>
+    <w:lsdException w:name="List Number" w:semiHidden="1" w:unhideWhenUsed="1"/>
+    <w:lsdException w:name="List 2" w:semiHidden="1" w:unhideWhenUsed="1"/>
+    <w:lsdException w:name="List 3" w:semiHidden="1" w:unhideWhenUsed="1"/>
+    <w:lsdException w:name="List 4" w:semiHidden="1" w:unhideWhenUsed="1"/>
+    <w:lsdException w:name="List 5" w:semiHidden="1" w:unhideWhenUsed="1"/>
+    <w:lsdException w:name="List Bullet 2" w:semiHidden="1" w:unhideWhenUsed="1"/>
+    <w:lsdException w:name="List Bullet 3" w:semiHidden="1" w:unhideWhenUsed="1"/>
+    <w:lsdException w:name="List Bullet 4" w:semiHidden="1" w:unhideWhenUsed="1"/>
+    <w:lsdException w:name="List Bullet 5" w:semiHidden="1" w:unhideWhenUsed="1"/>
+    <w:lsdException w:name="List Number 2" w:semiHidden="1" w:unhideWhenUsed="1"/>
+    <w:lsdException w:name="List Number 3" w:semiHidden="1" w:unhideWhenUsed="1"/>
+    <w:lsdException w:name="List Number 4" w:semiHidden="1" w:unhideWhenUsed="1"/>
+    <w:lsdException w:name="List Number 5" w:semiHidden="1" w:unhideWhenUsed="1"/>
+    <w:lsdException w:name="Title" w:uiPriority="10" w:qFormat="1"/>
+    <w:lsdException w:name="Closing" w:semiHidden="1" w:unhideWhenUsed="1"/>
+    <w:lsdException w:name="Signature" w:semiHidden="1" w:unhideWhenUsed="1"/>
+    <w:lsdException w:name="Default Paragraph Font" w:semiHidden="1" w:uiPriority="1" w:unhideWhenUsed="1"/>
+    <w:lsdException w:name="Body Text" w:semiHidden="1" w:unhideWhenUsed="1"/>
+    <w:lsdException w:name="Body Text Indent" w:semiHidden="1" w:unhideWhenUsed="1"/>
+    <w:lsdException w:name="List Continue" w:semiHidden="1" w:unhideWhenUsed="1"/>
+    <w:lsdException w:name="List Continue 2" w:semiHidden="1" w:unhideWhenUsed="1"/>
+    <w:lsdException w:name="List Continue 3" w:semiHidden="1" w:unhideWhenUsed="1"/>
+    <w:lsdException w:name="List Continue 4" w:semiHidden="1" w:unhideWhenUsed="1"/>
+    <w:lsdException w:name="List Continue 5" w:semiHidden="1" w:unhideWhenUsed="1"/>
+    <w:lsdException w:name="Message Header" w:semiHidden="1" w:unhideWhenUsed="1"/>
+    <w:lsdException w:name="Subtitle" w:uiPriority="11" w:qFormat="1"/>
+    <w:lsdException w:name="Salutation" w:semiHidden="1" w:unhideWhenUsed="1"/>
+    <w:lsdException w:name="Date" w:semiHidden="1" w:unhideWhenUsed="1"/>
+    <w:lsdException w:name="Body Text First Indent" w:semiHidden="1" w:unhideWhenUsed="1"/>
+    <w:lsdException w:name="Body Text First Indent 2" w:semiHidden="1" w:unhideWhenUsed="1"/>
+    <w:lsdException w:name="Note Heading" w:semiHidden="1" w:unhideWhenUsed="1"/>
+    <w:lsdException w:name="Body Text 2" w:semiHidden="1" w:unhideWhenUsed="1"/>
+    <w:lsdException w:name="Body Text 3" w:semiHidden="1" w:unhideWhenUsed="1"/>
+    <w:lsdException w:name="Body Text Indent 2" w:semiHidden="1" w:unhideWhenUsed="1"/>
+    <w:lsdException w:name="Body Text Indent 3" w:semiHidden="1" w:unhideWhenUsed="1"/>
+    <w:lsdException w:name="Block Text" w:semiHidden="1" w:unhideWhenUsed="1"/>
+    <w:lsdException w:name="Hyperlink" w:semiHidden="1" w:unhideWhenUsed="1"/>
+    <w:lsdException w:name="FollowedHyperlink" w:semiHidden="1" w:unhideWhenUsed="1"/>
+    <w:lsdException w:name="Strong" w:uiPriority="22" w:qFormat="1"/>
+    <w:lsdException w:name="Emphasis" w:uiPriority="20" w:qFormat="1"/>
+    <w:lsdException w:name="Document Map" w:semiHidden="1" w:unhideWhenUsed="1"/>
+    <w:lsdException w:name="Plain Text" w:semiHidden="1" w:unhideWhenUsed="1"/>
+    <w:lsdException w:name="E-mail Signature" w:semiHidden="1" w:unhideWhenUsed="1"/>
+    <w:lsdException w:name="HTML Top of Form" w:semiHidden="1" w:unhideWhenUsed="1"/>
+    <w:lsdException w:name="HTML Bottom of Form" w:semiHidden="1" w:unhideWhenUsed="1"/>
+    <w:lsdException w:name="Normal (Web)" w:semiHidden="1" w:unhideWhenUsed="1"/>
+    <w:lsdException w:name="HTML Acronym" w:semiHidden="1" w:unhideWhenUsed="1"/>
+    <w:lsdException w:name="HTML Address" w:semiHidden="1" w:unhideWhenUsed="1"/>
+    <w:lsdException w:name="HTML Cite" w:semiHidden="1" w:unhideWhenUsed="1"/>
+    <w:lsdException w:name="HTML Code" w:semiHidden="1" w:unhideWhenUsed="1"/>
+    <w:lsdException w:name="HTML Definition" w:semiHidden="1" w:unhideWhenUsed="1"/>
+    <w:lsdException w:name="HTML Keyboard" w:semiHidden="1" w:unhideWhenUsed="1"/>
+    <w:lsdException w:name="HTML Preformatted" w:semiHidden="1" w:unhideWhenUsed="1"/>
+    <w:lsdException w:name="HTML Sample" w:semiHidden="1" w:unhideWhenUsed="1"/>
+    <w:lsdException w:name="HTML Typewriter" w:semiHidden="1" w:unhideWhenUsed="1"/>
+    <w:lsdException w:name="HTML Variable" w:semiHidden="1" w:unhideWhenUsed="1"/>
+    <w:lsdException w:name="Normal Table" w:semiHidden="1" w:unhideWhenUsed="1"/>
+    <w:lsdException w:name="annotation subject" w:semiHidden="1" w:unhideWhenUsed="1"/>
+    <w:lsdException w:name="No List" w:semiHidden="1" w:unhideWhenUsed="1"/>
+    <w:lsdException w:name="Outline List 1" w:semiHidden="1" w:unhideWhenUsed="1"/>
+    <w:lsdException w:name="Outline List 2" w:semiHidden="1" w:unhideWhenUsed="1"/>
+    <w:lsdException w:name="Outline List 3" w:semiHidden="1" w:unhideWhenUsed="1"/>
+    <w:lsdException w:name="Table Simple 1" w:semiHidden="1" w:unhideWhenUsed="1"/>
+    <w:lsdException w:name="Table Simple 2" w:semiHidden="1" w:unhideWhenUsed="1"/>
+    <w:lsdException w:name="Table Simple 3" w:semiHidden="1" w:unhideWhenUsed="1"/>
+    <w:lsdException w:name="Table Classic 1" w:semiHidden="1" w:unhideWhenUsed="1"/>
+    <w:lsdException w:name="Table Classic 2" w:semiHidden="1" w:unhideWhenUsed="1"/>
+    <w:lsdException w:name="Table Classic 3" w:semiHidden="1" w:unhideWhenUsed="1"/>
+    <w:lsdException w:name="Table Classic 4" w:semiHidden="1" w:unhideWhenUsed="1"/>
+    <w:lsdException w:name="Table Colorful 1" w:semiHidden="1" w:unhideWhenUsed="1"/>
+    <w:lsdException w:name="Table Colorful 2" w:semiHidden="1" w:unhideWhenUsed="1"/>
+    <w:lsdException w:name="Table Colorful 3" w:semiHidden="1" w:unhideWhenUsed="1"/>
+    <w:lsdException w:name="Table Columns 1" w:semiHidden="1" w:unhideWhenUsed="1"/>
+    <w:lsdException w:name="Table Columns 2" w:semiHidden="1" w:unhideWhenUsed="1"/>
+    <w:lsdException w:name="Table Columns 3" w:semiHidden="1" w:unhideWhenUsed="1"/>
+    <w:lsdException w:name="Table Columns 4" w:semiHidden="1" w:unhideWhenUsed="1"/>
+    <w:lsdException w:name="Table Columns 5" w:semiHidden="1" w:unhideWhenUsed="1"/>
+    <w:lsdException w:name="Table Grid 1" w:semiHidden="1" w:unhideWhenUsed="1"/>
+    <w:lsdException w:name="Table Grid 2" w:semiHidden="1" w:unhideWhenUsed="1"/>
+    <w:lsdException w:name="Table Grid 3" w:semiHidden="1" w:unhideWhenUsed="1"/>
+    <w:lsdException w:name="Table Grid 4" w:semiHidden="1" w:unhideWhenUsed="1"/>
+    <w:lsdException w:name="Table Grid 5" w:semiHidden="1" w:unhideWhenUsed="1"/>
+    <w:lsdException w:name="Table Grid 6" w:semiHidden="1" w:unhideWhenUsed="1"/>
+    <w:lsdException w:name="Table Grid 7" w:semiHidden="1" w:unhideWhenUsed="1"/>
+    <w:lsdException w:name="Table Grid 8" w:semiHidden="1" w:unhideWhenUsed="1"/>
+    <w:lsdException w:name="Table List 1" w:semiHidden="1" w:unhideWhenUsed="1"/>
+    <w:lsdException w:name="Table List 2" w:semiHidden="1" w:unhideWhenUsed="1"/>
+    <w:lsdException w:name="Table List 3" w:semiHidden="1" w:unhideWhenUsed="1"/>
+    <w:lsdException w:name="Table List 4" w:semiHidden="1" w:unhideWhenUsed="1"/>
+    <w:lsdException w:name="Table List 5" w:semiHidden="1" w:unhideWhenUsed="1"/>
+    <w:lsdException w:name="Table List 6" w:semiHidden="1" w:unhideWhenUsed="1"/>
+    <w:lsdException w:name="Table List 7" w:semiHidden="1" w:unhideWhenUsed="1"/>
+    <w:lsdException w:name="Table List 8" w:semiHidden="1" w:unhideWhenUsed="1"/>
+    <w:lsdException w:name="Table 3D effects 1" w:semiHidden="1" w:unhideWhenUsed="1"/>
+    <w:lsdException w:name="Table 3D effects 2" w:semiHidden="1" w:unhideWhenUsed="1"/>
+    <w:lsdException w:name="Table 3D effects 3" w:semiHidden="1" w:unhideWhenUsed="1"/>
+    <w:lsdException w:name="Table Contemporary" w:semiHidden="1" w:unhideWhenUsed="1"/>
+    <w:lsdException w:name="Table Elegant" w:semiHidden="1" w:unhideWhenUsed="1"/>
+    <w:lsdException w:name="Table Professional" w:semiHidden="1" w:unhideWhenUsed="1"/>
+    <w:lsdException w:name="Table Subtle 1" w:semiHidden="1" w:unhideWhenUsed="1"/>
+    <w:lsdException w:name="Table Subtle 2" w:semiHidden="1" w:unhideWhenUsed="1"/>
+    <w:lsdException w:name="Table Web 1" w:semiHidden="1" w:unhideWhenUsed="1"/>
+    <w:lsdException w:name="Table Web 2" w:semiHidden="1" w:unhideWhenUsed="1"/>
+    <w:lsdException w:name="Table Web 3" w:semiHidden="1" w:unhideWhenUsed="1"/>
+    <w:lsdException w:name="Balloon Text" w:semiHidden="1" w:unhideWhenUsed="1"/>
+    <w:lsdException w:name="Table Grid" w:uiPriority="39"/>
+    <w:lsdException w:name="Table Theme" w:semiHidden="1" w:unhideWhenUsed="1"/>
+    <w:lsdException w:name="Placeholder Text" w:semiHidden="1"/>
+    <w:lsdException w:name="No Spacing" w:uiPriority="1" w:qFormat="1"/>
+    <w:lsdException w:name="Light Shading" w:uiPriority="60"/>
+    <w:lsdException w:name="Light List" w:uiPriority="61"/>
+    <w:lsdException w:name="Light Grid" w:uiPriority="62"/>
+    <w:lsdException w:name="Medium Shading 1" w:uiPriority="63"/>
+    <w:lsdException w:name="Medium Shading 2" w:uiPriority="64"/>
+    <w:lsdException w:name="Medium List 1" w:uiPriority="65"/>
+    <w:lsdException w:name="Medium List 2" w:uiPriority="66"/>
+    <w:lsdException w:name="Medium Grid 1" w:uiPriority="67"/>
+    <w:lsdException w:name="Medium Grid 2" w:uiPriority="68"/>
+    <w:lsdException w:name="Medium Grid 3" w:uiPriority="69"/>
+    <w:lsdException w:name="Dark List" w:uiPriority="70"/>
+    <w:lsdException w:name="Colorful Shading" w:uiPriority="71"/>
+    <w:lsdException w:name="Colorful List" w:uiPriority="72"/>
+    <w:lsdException w:name="Colorful Grid" w:uiPriority="73"/>
+    <w:lsdException w:name="Light Shading Accent 1" w:uiPriority="60"/>
+    <w:lsdException w:name="Light List Accent 1" w:uiPriority="61"/>
+    <w:lsdException w:name="Light Grid Accent 1" w:uiPriority="62"/>
+    <w:lsdException w:name="Medium Shading 1 Accent 1" w:uiPriority="63"/>
+    <w:lsdException w:name="Medium Shading 2 Accent 1" w:uiPriority="64"/>
+    <w:lsdException w:name="Medium List 1 Accent 1" w:uiPriority="65"/>
+    <w:lsdException w:name="Revision" w:semiHidden="1"/>
+    <w:lsdException w:name="List Paragraph" w:uiPriority="34" w:qFormat="1"/>
+    <w:lsdException w:name="Quote" w:uiPriority="29" w:qFormat="1"/>
+    <w:lsdException w:name="Intense Quote" w:uiPriority="30" w:qFormat="1"/>
+    <w:lsdException w:name="Medium List 2 Accent 1" w:uiPriority="66"/>
+    <w:lsdException w:name="Medium Grid 1 Accent 1" w:uiPriority="67"/>
+    <w:lsdException w:name="Medium Grid 2 Accent 1" w:uiPriority="68"/>
+    <w:lsdException w:name="Medium Grid 3 Accent 1" w:uiPriority="69"/>
+    <w:lsdException w:name="Dark List Accent 1" w:uiPriority="70"/>
+    <w:lsdException w:name="Colorful Shading Accent 1" w:uiPriority="71"/>
+    <w:lsdException w:name="Colorful List Accent 1" w:uiPriority="72"/>
+    <w:lsdException w:name="Colorful Grid Accent 1" w:uiPriority="73"/>
+    <w:lsdException w:name="Light Shading Accent 2" w:uiPriority="60"/>
+    <w:lsdException w:name="Light List Accent 2" w:uiPriority="61"/>
+    <w:lsdException w:name="Light Grid Accent 2" w:uiPriority="62"/>
+    <w:lsdException w:name="Medium Shading 1 Accent 2" w:uiPriority="63"/>
+    <w:lsdException w:name="Medium Shading 2 Accent 2" w:uiPriority="64"/>
+    <w:lsdException w:name="Medium List 1 Accent 2" w:uiPriority="65"/>
+    <w:lsdException w:name="Medium List 2 Accent 2" w:uiPriority="66"/>
+    <w:lsdException w:name="Medium Grid 1 Accent 2" w:uiPriority="67"/>
+    <w:lsdException w:name="Medium Grid 2 Accent 2" w:uiPriority="68"/>
+    <w:lsdException w:name="Medium Grid 3 Accent 2" w:uiPriority="69"/>
+    <w:lsdException w:name="Dark List Accent 2" w:uiPriority="70"/>
+    <w:lsdException w:name="Colorful Shading Accent 2" w:uiPriority="71"/>
+    <w:lsdException w:name="Colorful List Accent 2" w:uiPriority="72"/>
+    <w:lsdException w:name="Colorful Grid Accent 2" w:uiPriority="73"/>
+    <w:lsdException w:name="Light Shading Accent 3" w:uiPriority="60"/>
+    <w:lsdException w:name="Light List Accent 3" w:uiPriority="61"/>
+    <w:lsdException w:name="Light Grid Accent 3" w:uiPriority="62"/>
+    <w:lsdException w:name="Medium Shading 1 Accent 3" w:uiPriority="63"/>
+    <w:lsdException w:name="Medium Shading 2 Accent 3" w:uiPriority="64"/>
+    <w:lsdException w:name="Medium List 1 Accent 3" w:uiPriority="65"/>
+    <w:lsdException w:name="Medium List 2 Accent 3" w:uiPriority="66"/>
+    <w:lsdException w:name="Medium Grid 1 Accent 3" w:uiPriority="67"/>
+    <w:lsdException w:name="Medium Grid 2 Accent 3" w:uiPriority="68"/>
+    <w:lsdException w:name="Medium Grid 3 Accent 3" w:uiPriority="69"/>
+    <w:lsdException w:name="Dark List Accent 3" w:uiPriority="70"/>
+    <w:lsdException w:name="Colorful Shading Accent 3" w:uiPriority="71"/>
+    <w:lsdException w:name="Colorful List Accent 3" w:uiPriority="72"/>
+    <w:lsdException w:name="Colorful Grid Accent 3" w:uiPriority="73"/>
+    <w:lsdException w:name="Light Shading Accent 4" w:uiPriority="60"/>
+    <w:lsdException w:name="Light List Accent 4" w:uiPriority="61"/>
+    <w:lsdException w:name="Light Grid Accent 4" w:uiPriority="62"/>
+    <w:lsdException w:name="Medium Shading 1 Accent 4" w:uiPriority="63"/>
+    <w:lsdException w:name="Medium Shading 2 Accent 4" w:uiPriority="64"/>
+    <w:lsdException w:name="Medium List 1 Accent 4" w:uiPriority="65"/>
+    <w:lsdException w:name="Medium List 2 Accent 4" w:uiPriority="66"/>
+    <w:lsdException w:name="Medium Grid 1 Accent 4" w:uiPriority="67"/>
+    <w:lsdException w:name="Medium Grid 2 Accent 4" w:uiPriority="68"/>
+    <w:lsdException w:name="Medium Grid 3 Accent 4" w:uiPriority="69"/>
+    <w:lsdException w:name="Dark List Accent 4" w:uiPriority="70"/>
+    <w:lsdException w:name="Colorful Shading Accent 4" w:uiPriority="71"/>
+    <w:lsdException w:name="Colorful List Accent 4" w:uiPriority="72"/>
+    <w:lsdException w:name="Colorful Grid Accent 4" w:uiPriority="73"/>
+    <w:lsdException w:name="Light Shading Accent 5" w:uiPriority="60"/>
+    <w:lsdException w:name="Light List Accent 5" w:uiPriority="61"/>
+    <w:lsdException w:name="Light Grid Accent 5" w:uiPriority="62"/>
+    <w:lsdException w:name="Medium Shading 1 Accent 5" w:uiPriority="63"/>
+    <w:lsdException w:name="Medium Shading 2 Accent 5" w:uiPriority="64"/>
+    <w:lsdException w:name="Medium List 1 Accent 5" w:uiPriority="65"/>
+    <w:lsdException w:name="Medium List 2 Accent 5" w:uiPriority="66"/>
+    <w:lsdException w:name="Medium Grid 1 Accent 5" w:uiPriority="67"/>
+    <w:lsdException w:name="Medium Grid 2 Accent 5" w:uiPriority="68"/>
+    <w:lsdException w:name="Medium Grid 3 Accent 5" w:uiPriority="69"/>
+    <w:lsdException w:name="Dark List Accent 5" w:uiPriority="70"/>
+    <w:lsdException w:name="Colorful Shading Accent 5" w:uiPriority="71"/>
+    <w:lsdException w:name="Colorful List Accent 5" w:uiPriority="72"/>
+    <w:lsdException w:name="Colorful Grid Accent 5" w:uiPriority="73"/>
+    <w:lsdException w:name="Light Shading Accent 6" w:uiPriority="60"/>
+    <w:lsdException w:name="Light List Accent 6" w:uiPriority="61"/>
+    <w:lsdException w:name="Light Grid Accent 6" w:uiPriority="62"/>
+    <w:lsdException w:name="Medium Shading 1 Accent 6" w:uiPriority="63"/>
+    <w:lsdException w:name="Medium Shading 2 Accent 6" w:uiPriority="64"/>
+    <w:lsdException w:name="Medium List 1 Accent 6" w:uiPriority="65"/>
+    <w:lsdException w:name="Medium List 2 Accent 6" w:uiPriority="66"/>
+    <w:lsdException w:name="Medium Grid 1 Accent 6" w:uiPriority="67"/>
+    <w:lsdException w:name="Medium Grid 2 Accent 6" w:uiPriority="68"/>
+    <w:lsdException w:name="Medium Grid 3 Accent 6" w:uiPriority="69"/>
+    <w:lsdException w:name="Dark List Accent 6" w:uiPriority="70"/>
+    <w:lsdException w:name="Colorful Shading Accent 6" w:uiPriority="71"/>
+    <w:lsdException w:name="Colorful List Accent 6" w:uiPriority="72"/>
+    <w:lsdException w:name="Colorful Grid Accent 6" w:uiPriority="73"/>
+    <w:lsdException w:name="Subtle Emphasis" w:uiPriority="19" w:qFormat="1"/>
+    <w:lsdException w:name="Intense Emphasis" w:uiPriority="21" w:qFormat="1"/>
+    <w:lsdException w:name="Subtle Reference" w:uiPriority="31" w:qFormat="1"/>
+    <w:lsdException w:name="Intense Reference" w:uiPriority="32" w:qFormat="1"/>
+    <w:lsdException w:name="Book Title" w:uiPriority="33" w:qFormat="1"/>
+    <w:lsdException w:name="Bibliography" w:semiHidden="1" w:uiPriority="37" w:unhideWhenUsed="1"/>
+    <w:lsdException w:name="TOC Heading" w:semiHidden="1" w:uiPriority="39" w:unhideWhenUsed="1" w:qFormat="1"/>
+    <w:lsdException w:name="Plain Table 1" w:uiPriority="41"/>
+    <w:lsdException w:name="Plain Table 2" w:uiPriority="42"/>
+    <w:lsdException w:name="Plain Table 3" w:uiPriority="43"/>
+    <w:lsdException w:name="Plain Table 4" w:uiPriority="44"/>
+    <w:lsdException w:name="Plain Table 5" w:uiPriority="45"/>
+    <w:lsdException w:name="Grid Table Light" w:uiPriority="40"/>
+    <w:lsdException w:name="Grid Table 1 Light" w:uiPriority="46"/>
+    <w:lsdException w:name="Grid Table 2" w:uiPriority="47"/>
+    <w:lsdException w:name="Grid Table 3" w:uiPriority="48"/>
+    <w:lsdException w:name="Grid Table 4" w:uiPriority="49"/>
+    <w:lsdException w:name="Grid Table 5 Dark" w:uiPriority="50"/>
+    <w:lsdException w:name="Grid Table 6 Colorful" w:uiPriority="51"/>
+    <w:lsdException w:name="Grid Table 7 Colorful" w:uiPriority="52"/>
+    <w:lsdException w:name="Grid Table 1 Light Accent 1" w:uiPriority="46"/>
+    <w:lsdException w:name="Grid Table 2 Accent 1" w:uiPriority="47"/>
+    <w:lsdException w:name="Grid Table 3 Accent 1" w:uiPriority="48"/>
+    <w:lsdException w:name="Grid Table 4 Accent 1" w:uiPriority="49"/>
+    <w:lsdException w:name="Grid Table 5 Dark Accent 1" w:uiPriority="50"/>
+    <w:lsdException w:name="Grid Table 6 Colorful Accent 1" w:uiPriority="51"/>
+    <w:lsdException w:name="Grid Table 7 Colorful Accent 1" w:uiPriority="52"/>
+    <w:lsdException w:name="Grid Table 1 Light Accent 2" w:uiPriority="46"/>
+    <w:lsdException w:name="Grid Table 2 Accent 2" w:uiPriority="47"/>
+    <w:lsdException w:name="Grid Table 3 Accent 2" w:uiPriority="48"/>
+    <w:lsdException w:name="Grid Table 4 Accent 2" w:uiPriority="49"/>
+    <w:lsdException w:name="Grid Table 5 Dark Accent 2" w:uiPriority="50"/>
+    <w:lsdException w:name="Grid Table 6 Colorful Accent 2" w:uiPriority="51"/>
+    <w:lsdException w:name="Grid Table 7 Colorful Accent 2" w:uiPriority="52"/>
+    <w:lsdException w:name="Grid Table 1 Light Accent 3" w:uiPriority="46"/>
+    <w:lsdException w:name="Grid Table 2 Accent 3" w:uiPriority="47"/>
+    <w:lsdException w:name="Grid Table 3 Accent 3" w:uiPriority="48"/>
+    <w:lsdException w:name="Grid Table 4 Accent 3" w:uiPriority="49"/>
+    <w:lsdException w:name="Grid Table 5 Dark Accent 3" w:uiPriority="50"/>
+    <w:lsdException w:name="Grid Table 6 Colorful Accent 3" w:uiPriority="51"/>
+    <w:lsdException w:name="Grid Table 7 Colorful Accent 3" w:uiPriority="52"/>
+    <w:lsdException w:name="Grid Table 1 Light Accent 4" w:uiPriority="46"/>
+    <w:lsdException w:name="Grid Table 2 Accent 4" w:uiPriority="47"/>
+    <w:lsdException w:name="Grid Table 3 Accent 4" w:uiPriority="48"/>
+    <w:lsdException w:name="Grid Table 4 Accent 4" w:uiPriority="49"/>
+    <w:lsdException w:name="Grid Table 5 Dark Accent 4" w:uiPriority="50"/>
+    <w:lsdException w:name="Grid Table 6 Colorful Accent 4" w:uiPriority="51"/>
+    <w:lsdException w:name="Grid Table 7 Colorful Accent 4" w:uiPriority="52"/>
+    <w:lsdException w:name="Grid Table 1 Light Accent 5" w:uiPriority="46"/>
+    <w:lsdException w:name="Grid Table 2 Accent 5" w:uiPriority="47"/>
+    <w:lsdException w:name="Grid Table 3 Accent 5" w:uiPriority="48"/>
+    <w:lsdException w:name="Grid Table 4 Accent 5" w:uiPriority="49"/>
+    <w:lsdException w:name="Grid Table 5 Dark Accent 5" w:uiPriority="50"/>
+    <w:lsdException w:name="Grid Table 6 Colorful Accent 5" w:uiPriority="51"/>
+    <w:lsdException w:name="Grid Table 7 Colorful Accent 5" w:uiPriority="52"/>
+    <w:lsdException w:name="Grid Table 1 Light Accent 6" w:uiPriority="46"/>
+    <w:lsdException w:name="Grid Table 2 Accent 6" w:uiPriority="47"/>
+    <w:lsdException w:name="Grid Table 3 Accent 6" w:uiPriority="48"/>
+    <w:lsdException w:name="Grid Table 4 Accent 6" w:uiPriority="49"/>
+    <w:lsdException w:name="Grid Table 5 Dark Accent 6" w:uiPriority="50"/>
+    <w:lsdException w:name="Grid Table 6 Colorful Accent 6" w:uiPriority="51"/>
+    <w:lsdException w:name="Grid Table 7 Colorful Accent 6" w:uiPriority="52"/>
+    <w:lsdException w:name="List Table 1 Light" w:uiPriority="46"/>
+    <w:lsdException w:name="List Table 2" w:uiPriority="47"/>
+    <w:lsdException w:name="List Table 3" w:uiPriority="48"/>
+    <w:lsdException w:name="List Table 4" w:uiPriority="49"/>
+    <w:lsdException w:name="List Table 5 Dark" w:uiPriority="50"/>
+    <w:lsdException w:name="List Table 6 Colorful" w:uiPriority="51"/>
+    <w:lsdException w:name="List Table 7 Colorful" w:uiPriority="52"/>
+    <w:lsdException w:name="List Table 1 Light Accent 1" w:uiPriority="46"/>
+    <w:lsdException w:name="List Table 2 Accent 1" w:uiPriority="47"/>
+    <w:lsdException w:name="List Table 3 Accent 1" w:uiPriority="48"/>
+    <w:lsdException w:name="List Table 4 Accent 1" w:uiPriority="49"/>
+    <w:lsdException w:name="List Table 5 Dark Accent 1" w:uiPriority="50"/>
+    <w:lsdException w:name="List Table 6 Colorful Accent 1" w:uiPriority="51"/>
+    <w:lsdException w:name="List Table 7 Colorful Accent 1" w:uiPriority="52"/>
+    <w:lsdException w:name="List Table 1 Light Accent 2" w:uiPriority="46"/>
+    <w:lsdException w:name="List Table 2 Accent 2" w:uiPriority="47"/>
+    <w:lsdException w:name="List Table 3 Accent 2" w:uiPriority="48"/>
+    <w:lsdException w:name="List Table 4 Accent 2" w:uiPriority="49"/>
+    <w:lsdException w:name="List Table 5 Dark Accent 2" w:uiPriority="50"/>
+    <w:lsdException w:name="List Table 6 Colorful Accent 2" w:uiPriority="51"/>
+    <w:lsdException w:name="List Table 7 Colorful Accent 2" w:uiPriority="52"/>
+    <w:lsdException w:name="List Table 1 Light Accent 3" w:uiPriority="46"/>
+    <w:lsdException w:name="List Table 2 Accent 3" w:uiPriority="47"/>
+    <w:lsdException w:name="List Table 3 Accent 3" w:uiPriority="48"/>
+    <w:lsdException w:name="List Table 4 Accent 3" w:uiPriority="49"/>
+    <w:lsdException w:name="List Table 5 Dark Accent 3" w:uiPriority="50"/>
+    <w:lsdException w:name="List Table 6 Colorful Accent 3" w:uiPriority="51"/>
+    <w:lsdException w:name="List Table 7 Colorful Accent 3" w:uiPriority="52"/>
+    <w:lsdException w:name="List Table 1 Light Accent 4" w:uiPriority="46"/>
+    <w:lsdException w:name="List Table 2 Accent 4" w:uiPriority="47"/>
+    <w:lsdException w:name="List Table 3 Accent 4" w:uiPriority="48"/>
+    <w:lsdException w:name="List Table 4 Accent 4" w:uiPriority="49"/>
+    <w:lsdException w:name="List Table 5 Dark Accent 4" w:uiPriority="50"/>
+    <w:lsdException w:name="List Table 6 Colorful Accent 4" w:uiPriority="51"/>
+    <w:lsdException w:name="List Table 7 Colorful Accent 4" w:uiPriority="52"/>
+    <w:lsdException w:name="List Table 1 Light Accent 5" w:uiPriority="46"/>
+    <w:lsdException w:name="List Table 2 Accent 5" w:uiPriority="47"/>
+    <w:lsdException w:name="List Table 3 Accent 5" w:uiPriority="48"/>
+    <w:lsdException w:name="List Table 4 Accent 5" w:uiPriority="49"/>
+    <w:lsdException w:name="List Table 5 Dark Accent 5" w:uiPriority="50"/>
+    <w:lsdException w:name="List Table 6 Colorful Accent 5" w:uiPriority="51"/>
+    <w:lsdException w:name="List Table 7 Colorful Accent 5" w:uiPriority="52"/>
+    <w:lsdException w:name="List Table 1 Light Accent 6" w:uiPriority="46"/>
+    <w:lsdException w:name="List Table 2 Accent 6" w:uiPriority="47"/>
+    <w:lsdException w:name="List Table 3 Accent 6" w:uiPriority="48"/>
+    <w:lsdException w:name="List Table 4 Accent 6" w:uiPriority="49"/>
+    <w:lsdException w:name="List Table 5 Dark Accent 6" w:uiPriority="50"/>
+    <w:lsdException w:name="List Table 6 Colorful Accent 6" w:uiPriority="51"/>
+    <w:lsdException w:name="List Table 7 Colorful Accent 6" w:uiPriority="52"/>
   </w:latentStyles>
   <w:style w:type="paragraph" w:default="1" w:styleId="Normal">
     <w:name w:val="Normal"/>
@@ -5315,17 +6287,18 @@
     <w:autoRedefine/>
     <w:uiPriority w:val="9"/>
     <w:qFormat/>
-    <w:rsid w:val="00AF6074"/>
+    <w:rsid w:val="00715E93"/>
     <w:pPr>
       <w:keepNext/>
       <w:keepLines/>
       <w:numPr>
-        <w:numId w:val="6"/>
+        <w:numId w:val="21"/>
       </w:numPr>
       <w:pBdr>
         <w:bottom w:val="dotted" w:sz="8" w:space="1" w:color="2E74B5" w:themeColor="accent1" w:themeShade="BF"/>
       </w:pBdr>
       <w:spacing w:before="680" w:after="360" w:line="240" w:lineRule="auto"/>
+      <w:jc w:val="left"/>
       <w:outlineLvl w:val="0"/>
     </w:pPr>
     <w:rPr>
@@ -5430,7 +6403,6 @@
   <w:style w:type="character" w:default="1" w:styleId="Policepardfaut">
     <w:name w:val="Default Paragraph Font"/>
     <w:uiPriority w:val="1"/>
-    <w:semiHidden/>
     <w:unhideWhenUsed/>
   </w:style>
   <w:style w:type="table" w:default="1" w:styleId="TableauNormal">
@@ -5459,7 +6431,7 @@
     <w:basedOn w:val="Policepardfaut"/>
     <w:link w:val="Titre1"/>
     <w:uiPriority w:val="9"/>
-    <w:rsid w:val="00AF6074"/>
+    <w:rsid w:val="00715E93"/>
     <w:rPr>
       <w:rFonts w:ascii="Calibri Light" w:eastAsia="SimSun" w:hAnsi="Calibri Light" w:cs="Times New Roman"/>
       <w:color w:val="1F4E79" w:themeColor="accent1" w:themeShade="80"/>
@@ -5683,680 +6655,6 @@
         <w:bottom w:val="none" w:sz="0" w:space="0" w:color="auto"/>
       </w:pBdr>
       <w:spacing w:before="240" w:after="0" w:line="259" w:lineRule="auto"/>
-      <w:jc w:val="left"/>
-      <w:outlineLvl w:val="9"/>
-    </w:pPr>
-    <w:rPr>
-      <w:rFonts w:asciiTheme="majorHAnsi" w:eastAsiaTheme="majorEastAsia" w:hAnsiTheme="majorHAnsi" w:cstheme="majorBidi"/>
-      <w:color w:val="2E74B5" w:themeColor="accent1" w:themeShade="BF"/>
-      <w:szCs w:val="32"/>
-    </w:rPr>
-  </w:style>
-  <w:style w:type="paragraph" w:styleId="TM1">
-    <w:name w:val="toc 1"/>
-    <w:basedOn w:val="Normal"/>
-    <w:next w:val="Normal"/>
-    <w:autoRedefine/>
-    <w:uiPriority w:val="39"/>
-    <w:unhideWhenUsed/>
-    <w:rsid w:val="00AF6074"/>
-    <w:pPr>
-      <w:spacing w:after="100"/>
-    </w:pPr>
-  </w:style>
-  <w:style w:type="paragraph" w:styleId="TM2">
-    <w:name w:val="toc 2"/>
-    <w:basedOn w:val="Normal"/>
-    <w:next w:val="Normal"/>
-    <w:autoRedefine/>
-    <w:uiPriority w:val="39"/>
-    <w:unhideWhenUsed/>
-    <w:rsid w:val="00AF6074"/>
-    <w:pPr>
-      <w:spacing w:after="100"/>
-      <w:ind w:left="240"/>
-    </w:pPr>
-  </w:style>
-  <w:style w:type="paragraph" w:styleId="TM3">
-    <w:name w:val="toc 3"/>
-    <w:basedOn w:val="Normal"/>
-    <w:next w:val="Normal"/>
-    <w:autoRedefine/>
-    <w:uiPriority w:val="39"/>
-    <w:unhideWhenUsed/>
-    <w:rsid w:val="00AF6074"/>
-    <w:pPr>
-      <w:spacing w:after="100"/>
-      <w:ind w:left="480"/>
-    </w:pPr>
-  </w:style>
-  <w:style w:type="paragraph" w:styleId="Textedebulles">
-    <w:name w:val="Balloon Text"/>
-    <w:basedOn w:val="Normal"/>
-    <w:link w:val="TextedebullesCar"/>
-    <w:uiPriority w:val="99"/>
-    <w:semiHidden/>
-    <w:unhideWhenUsed/>
-    <w:rsid w:val="00B75E7B"/>
-    <w:pPr>
-      <w:spacing w:after="0" w:line="240" w:lineRule="auto"/>
-    </w:pPr>
-    <w:rPr>
-      <w:rFonts w:ascii="Tahoma" w:hAnsi="Tahoma" w:cs="Tahoma"/>
-      <w:sz w:val="16"/>
-      <w:szCs w:val="16"/>
-    </w:rPr>
-  </w:style>
-  <w:style w:type="character" w:customStyle="1" w:styleId="TextedebullesCar">
-    <w:name w:val="Texte de bulles Car"/>
-    <w:basedOn w:val="Policepardfaut"/>
-    <w:link w:val="Textedebulles"/>
-    <w:uiPriority w:val="99"/>
-    <w:semiHidden/>
-    <w:rsid w:val="00B75E7B"/>
-    <w:rPr>
-      <w:rFonts w:ascii="Tahoma" w:eastAsiaTheme="minorEastAsia" w:hAnsi="Tahoma" w:cs="Tahoma"/>
-      <w:sz w:val="16"/>
-      <w:szCs w:val="16"/>
-      <w:lang w:eastAsia="fr-FR"/>
-    </w:rPr>
-  </w:style>
-  <w:style w:type="paragraph" w:customStyle="1" w:styleId="Default">
-    <w:name w:val="Default"/>
-    <w:rsid w:val="00813FFC"/>
-    <w:pPr>
-      <w:autoSpaceDE w:val="0"/>
-      <w:autoSpaceDN w:val="0"/>
-      <w:adjustRightInd w:val="0"/>
-      <w:spacing w:after="0" w:line="240" w:lineRule="auto"/>
-    </w:pPr>
-    <w:rPr>
-      <w:rFonts w:ascii="Calibri" w:hAnsi="Calibri" w:cs="Calibri"/>
-      <w:color w:val="000000"/>
-      <w:sz w:val="24"/>
-      <w:szCs w:val="24"/>
-    </w:rPr>
-  </w:style>
-  <w:style w:type="character" w:customStyle="1" w:styleId="Titre4Car">
-    <w:name w:val="Titre 4 Car"/>
-    <w:basedOn w:val="Policepardfaut"/>
-    <w:link w:val="Titre4"/>
-    <w:uiPriority w:val="9"/>
-    <w:rsid w:val="00375BB7"/>
-    <w:rPr>
-      <w:rFonts w:asciiTheme="majorHAnsi" w:eastAsiaTheme="majorEastAsia" w:hAnsiTheme="majorHAnsi" w:cstheme="majorBidi"/>
-      <w:b/>
-      <w:bCs/>
-      <w:i/>
-      <w:iCs/>
-      <w:color w:val="5B9BD5" w:themeColor="accent1"/>
-      <w:sz w:val="24"/>
-      <w:lang w:eastAsia="fr-FR"/>
-    </w:rPr>
-  </w:style>
-  <w:style w:type="character" w:customStyle="1" w:styleId="Titre5Car">
-    <w:name w:val="Titre 5 Car"/>
-    <w:basedOn w:val="Policepardfaut"/>
-    <w:link w:val="Titre5"/>
-    <w:uiPriority w:val="9"/>
-    <w:rsid w:val="00375BB7"/>
-    <w:rPr>
-      <w:rFonts w:asciiTheme="majorHAnsi" w:eastAsiaTheme="majorEastAsia" w:hAnsiTheme="majorHAnsi" w:cstheme="majorBidi"/>
-      <w:color w:val="1F4D78" w:themeColor="accent1" w:themeShade="7F"/>
-      <w:sz w:val="24"/>
-      <w:lang w:eastAsia="fr-FR"/>
-    </w:rPr>
-  </w:style>
-</w:styles>
-</file>
-
-<file path=word/stylesWithEffects.xml><?xml version="1.0" encoding="utf-8"?>
-<w:styles xmlns:wpc="http://schemas.microsoft.com/office/word/2010/wordprocessingCanvas" xmlns:mc="http://schemas.openxmlformats.org/markup-compatibility/2006" xmlns:o="urn:schemas-microsoft-com:office:office" xmlns:r="http://schemas.openxmlformats.org/officeDocument/2006/relationships" xmlns:m="http://schemas.openxmlformats.org/officeDocument/2006/math" xmlns:v="urn:schemas-microsoft-com:vml" xmlns:wp14="http://schemas.microsoft.com/office/word/2010/wordprocessingDrawing" xmlns:wp="http://schemas.openxmlformats.org/drawingml/2006/wordprocessingDrawing" xmlns:w10="urn:schemas-microsoft-com:office:word" xmlns:w="http://schemas.openxmlformats.org/wordprocessingml/2006/main" xmlns:w14="http://schemas.microsoft.com/office/word/2010/wordml" xmlns:wpg="http://schemas.microsoft.com/office/word/2010/wordprocessingGroup" xmlns:wpi="http://schemas.microsoft.com/office/word/2010/wordprocessingInk" xmlns:wne="http://schemas.microsoft.com/office/word/2006/wordml" xmlns:wps="http://schemas.microsoft.com/office/word/2010/wordprocessingShape" mc:Ignorable="w14 wp14">
-  <w:docDefaults>
-    <w:rPrDefault>
-      <w:rPr>
-        <w:rFonts w:asciiTheme="minorHAnsi" w:eastAsiaTheme="minorHAnsi" w:hAnsiTheme="minorHAnsi" w:cstheme="minorBidi"/>
-        <w:sz w:val="22"/>
-        <w:szCs w:val="22"/>
-        <w:lang w:val="fr-FR" w:eastAsia="en-US" w:bidi="ar-SA"/>
-      </w:rPr>
-    </w:rPrDefault>
-    <w:pPrDefault>
-      <w:pPr>
-        <w:spacing w:after="160" w:line="259" w:lineRule="auto"/>
-      </w:pPr>
-    </w:pPrDefault>
-  </w:docDefaults>
-  <w:latentStyles w:defLockedState="0" w:defUIPriority="99" w:defSemiHidden="1" w:defUnhideWhenUsed="1" w:defQFormat="0" w:count="267">
-    <w:lsdException w:name="Normal" w:semiHidden="0" w:uiPriority="0" w:unhideWhenUsed="0" w:qFormat="1"/>
-    <w:lsdException w:name="heading 1" w:semiHidden="0" w:uiPriority="9" w:unhideWhenUsed="0" w:qFormat="1"/>
-    <w:lsdException w:name="heading 2" w:uiPriority="9" w:qFormat="1"/>
-    <w:lsdException w:name="heading 3" w:uiPriority="9" w:qFormat="1"/>
-    <w:lsdException w:name="heading 4" w:uiPriority="9" w:qFormat="1"/>
-    <w:lsdException w:name="heading 5" w:uiPriority="9" w:qFormat="1"/>
-    <w:lsdException w:name="heading 6" w:uiPriority="9" w:qFormat="1"/>
-    <w:lsdException w:name="heading 7" w:uiPriority="9" w:qFormat="1"/>
-    <w:lsdException w:name="heading 8" w:uiPriority="9" w:qFormat="1"/>
-    <w:lsdException w:name="heading 9" w:uiPriority="9" w:qFormat="1"/>
-    <w:lsdException w:name="toc 1" w:uiPriority="39"/>
-    <w:lsdException w:name="toc 2" w:uiPriority="39"/>
-    <w:lsdException w:name="toc 3" w:uiPriority="39"/>
-    <w:lsdException w:name="toc 4" w:uiPriority="39"/>
-    <w:lsdException w:name="toc 5" w:uiPriority="39"/>
-    <w:lsdException w:name="toc 6" w:uiPriority="39"/>
-    <w:lsdException w:name="toc 7" w:uiPriority="39"/>
-    <w:lsdException w:name="toc 8" w:uiPriority="39"/>
-    <w:lsdException w:name="toc 9" w:uiPriority="39"/>
-    <w:lsdException w:name="header" w:uiPriority="0"/>
-    <w:lsdException w:name="caption" w:uiPriority="35" w:qFormat="1"/>
-    <w:lsdException w:name="Title" w:semiHidden="0" w:uiPriority="10" w:unhideWhenUsed="0" w:qFormat="1"/>
-    <w:lsdException w:name="Default Paragraph Font" w:uiPriority="1"/>
-    <w:lsdException w:name="Subtitle" w:semiHidden="0" w:uiPriority="11" w:unhideWhenUsed="0" w:qFormat="1"/>
-    <w:lsdException w:name="Strong" w:semiHidden="0" w:uiPriority="22" w:unhideWhenUsed="0" w:qFormat="1"/>
-    <w:lsdException w:name="Emphasis" w:semiHidden="0" w:uiPriority="20" w:unhideWhenUsed="0" w:qFormat="1"/>
-    <w:lsdException w:name="Table Grid" w:semiHidden="0" w:uiPriority="39" w:unhideWhenUsed="0"/>
-    <w:lsdException w:name="Placeholder Text" w:unhideWhenUsed="0"/>
-    <w:lsdException w:name="No Spacing" w:semiHidden="0" w:uiPriority="1" w:unhideWhenUsed="0" w:qFormat="1"/>
-    <w:lsdException w:name="Light Shading" w:semiHidden="0" w:uiPriority="60" w:unhideWhenUsed="0"/>
-    <w:lsdException w:name="Light List" w:semiHidden="0" w:uiPriority="61" w:unhideWhenUsed="0"/>
-    <w:lsdException w:name="Light Grid" w:semiHidden="0" w:uiPriority="62" w:unhideWhenUsed="0"/>
-    <w:lsdException w:name="Medium Shading 1" w:semiHidden="0" w:uiPriority="63" w:unhideWhenUsed="0"/>
-    <w:lsdException w:name="Medium Shading 2" w:semiHidden="0" w:uiPriority="64" w:unhideWhenUsed="0"/>
-    <w:lsdException w:name="Medium List 1" w:semiHidden="0" w:uiPriority="65" w:unhideWhenUsed="0"/>
-    <w:lsdException w:name="Medium List 2" w:semiHidden="0" w:uiPriority="66" w:unhideWhenUsed="0"/>
-    <w:lsdException w:name="Medium Grid 1" w:semiHidden="0" w:uiPriority="67" w:unhideWhenUsed="0"/>
-    <w:lsdException w:name="Medium Grid 2" w:semiHidden="0" w:uiPriority="68" w:unhideWhenUsed="0"/>
-    <w:lsdException w:name="Medium Grid 3" w:semiHidden="0" w:uiPriority="69" w:unhideWhenUsed="0"/>
-    <w:lsdException w:name="Dark List" w:semiHidden="0" w:uiPriority="70" w:unhideWhenUsed="0"/>
-    <w:lsdException w:name="Colorful Shading" w:semiHidden="0" w:uiPriority="71" w:unhideWhenUsed="0"/>
-    <w:lsdException w:name="Colorful List" w:semiHidden="0" w:uiPriority="72" w:unhideWhenUsed="0"/>
-    <w:lsdException w:name="Colorful Grid" w:semiHidden="0" w:uiPriority="73" w:unhideWhenUsed="0"/>
-    <w:lsdException w:name="Light Shading Accent 1" w:semiHidden="0" w:uiPriority="60" w:unhideWhenUsed="0"/>
-    <w:lsdException w:name="Light List Accent 1" w:semiHidden="0" w:uiPriority="61" w:unhideWhenUsed="0"/>
-    <w:lsdException w:name="Light Grid Accent 1" w:semiHidden="0" w:uiPriority="62" w:unhideWhenUsed="0"/>
-    <w:lsdException w:name="Medium Shading 1 Accent 1" w:semiHidden="0" w:uiPriority="63" w:unhideWhenUsed="0"/>
-    <w:lsdException w:name="Medium Shading 2 Accent 1" w:semiHidden="0" w:uiPriority="64" w:unhideWhenUsed="0"/>
-    <w:lsdException w:name="Medium List 1 Accent 1" w:semiHidden="0" w:uiPriority="65" w:unhideWhenUsed="0"/>
-    <w:lsdException w:name="Revision" w:unhideWhenUsed="0"/>
-    <w:lsdException w:name="List Paragraph" w:semiHidden="0" w:uiPriority="34" w:unhideWhenUsed="0" w:qFormat="1"/>
-    <w:lsdException w:name="Quote" w:semiHidden="0" w:uiPriority="29" w:unhideWhenUsed="0" w:qFormat="1"/>
-    <w:lsdException w:name="Intense Quote" w:semiHidden="0" w:uiPriority="30" w:unhideWhenUsed="0" w:qFormat="1"/>
-    <w:lsdException w:name="Medium List 2 Accent 1" w:semiHidden="0" w:uiPriority="66" w:unhideWhenUsed="0"/>
-    <w:lsdException w:name="Medium Grid 1 Accent 1" w:semiHidden="0" w:uiPriority="67" w:unhideWhenUsed="0"/>
-    <w:lsdException w:name="Medium Grid 2 Accent 1" w:semiHidden="0" w:uiPriority="68" w:unhideWhenUsed="0"/>
-    <w:lsdException w:name="Medium Grid 3 Accent 1" w:semiHidden="0" w:uiPriority="69" w:unhideWhenUsed="0"/>
-    <w:lsdException w:name="Dark List Accent 1" w:semiHidden="0" w:uiPriority="70" w:unhideWhenUsed="0"/>
-    <w:lsdException w:name="Colorful Shading Accent 1" w:semiHidden="0" w:uiPriority="71" w:unhideWhenUsed="0"/>
-    <w:lsdException w:name="Colorful List Accent 1" w:semiHidden="0" w:uiPriority="72" w:unhideWhenUsed="0"/>
-    <w:lsdException w:name="Colorful Grid Accent 1" w:semiHidden="0" w:uiPriority="73" w:unhideWhenUsed="0"/>
-    <w:lsdException w:name="Light Shading Accent 2" w:semiHidden="0" w:uiPriority="60" w:unhideWhenUsed="0"/>
-    <w:lsdException w:name="Light List Accent 2" w:semiHidden="0" w:uiPriority="61" w:unhideWhenUsed="0"/>
-    <w:lsdException w:name="Light Grid Accent 2" w:semiHidden="0" w:uiPriority="62" w:unhideWhenUsed="0"/>
-    <w:lsdException w:name="Medium Shading 1 Accent 2" w:semiHidden="0" w:uiPriority="63" w:unhideWhenUsed="0"/>
-    <w:lsdException w:name="Medium Shading 2 Accent 2" w:semiHidden="0" w:uiPriority="64" w:unhideWhenUsed="0"/>
-    <w:lsdException w:name="Medium List 1 Accent 2" w:semiHidden="0" w:uiPriority="65" w:unhideWhenUsed="0"/>
-    <w:lsdException w:name="Medium List 2 Accent 2" w:semiHidden="0" w:uiPriority="66" w:unhideWhenUsed="0"/>
-    <w:lsdException w:name="Medium Grid 1 Accent 2" w:semiHidden="0" w:uiPriority="67" w:unhideWhenUsed="0"/>
-    <w:lsdException w:name="Medium Grid 2 Accent 2" w:semiHidden="0" w:uiPriority="68" w:unhideWhenUsed="0"/>
-    <w:lsdException w:name="Medium Grid 3 Accent 2" w:semiHidden="0" w:uiPriority="69" w:unhideWhenUsed="0"/>
-    <w:lsdException w:name="Dark List Accent 2" w:semiHidden="0" w:uiPriority="70" w:unhideWhenUsed="0"/>
-    <w:lsdException w:name="Colorful Shading Accent 2" w:semiHidden="0" w:uiPriority="71" w:unhideWhenUsed="0"/>
-    <w:lsdException w:name="Colorful List Accent 2" w:semiHidden="0" w:uiPriority="72" w:unhideWhenUsed="0"/>
-    <w:lsdException w:name="Colorful Grid Accent 2" w:semiHidden="0" w:uiPriority="73" w:unhideWhenUsed="0"/>
-    <w:lsdException w:name="Light Shading Accent 3" w:semiHidden="0" w:uiPriority="60" w:unhideWhenUsed="0"/>
-    <w:lsdException w:name="Light List Accent 3" w:semiHidden="0" w:uiPriority="61" w:unhideWhenUsed="0"/>
-    <w:lsdException w:name="Light Grid Accent 3" w:semiHidden="0" w:uiPriority="62" w:unhideWhenUsed="0"/>
-    <w:lsdException w:name="Medium Shading 1 Accent 3" w:semiHidden="0" w:uiPriority="63" w:unhideWhenUsed="0"/>
-    <w:lsdException w:name="Medium Shading 2 Accent 3" w:semiHidden="0" w:uiPriority="64" w:unhideWhenUsed="0"/>
-    <w:lsdException w:name="Medium List 1 Accent 3" w:semiHidden="0" w:uiPriority="65" w:unhideWhenUsed="0"/>
-    <w:lsdException w:name="Medium List 2 Accent 3" w:semiHidden="0" w:uiPriority="66" w:unhideWhenUsed="0"/>
-    <w:lsdException w:name="Medium Grid 1 Accent 3" w:semiHidden="0" w:uiPriority="67" w:unhideWhenUsed="0"/>
-    <w:lsdException w:name="Medium Grid 2 Accent 3" w:semiHidden="0" w:uiPriority="68" w:unhideWhenUsed="0"/>
-    <w:lsdException w:name="Medium Grid 3 Accent 3" w:semiHidden="0" w:uiPriority="69" w:unhideWhenUsed="0"/>
-    <w:lsdException w:name="Dark List Accent 3" w:semiHidden="0" w:uiPriority="70" w:unhideWhenUsed="0"/>
-    <w:lsdException w:name="Colorful Shading Accent 3" w:semiHidden="0" w:uiPriority="71" w:unhideWhenUsed="0"/>
-    <w:lsdException w:name="Colorful List Accent 3" w:semiHidden="0" w:uiPriority="72" w:unhideWhenUsed="0"/>
-    <w:lsdException w:name="Colorful Grid Accent 3" w:semiHidden="0" w:uiPriority="73" w:unhideWhenUsed="0"/>
-    <w:lsdException w:name="Light Shading Accent 4" w:semiHidden="0" w:uiPriority="60" w:unhideWhenUsed="0"/>
-    <w:lsdException w:name="Light List Accent 4" w:semiHidden="0" w:uiPriority="61" w:unhideWhenUsed="0"/>
-    <w:lsdException w:name="Light Grid Accent 4" w:semiHidden="0" w:uiPriority="62" w:unhideWhenUsed="0"/>
-    <w:lsdException w:name="Medium Shading 1 Accent 4" w:semiHidden="0" w:uiPriority="63" w:unhideWhenUsed="0"/>
-    <w:lsdException w:name="Medium Shading 2 Accent 4" w:semiHidden="0" w:uiPriority="64" w:unhideWhenUsed="0"/>
-    <w:lsdException w:name="Medium List 1 Accent 4" w:semiHidden="0" w:uiPriority="65" w:unhideWhenUsed="0"/>
-    <w:lsdException w:name="Medium List 2 Accent 4" w:semiHidden="0" w:uiPriority="66" w:unhideWhenUsed="0"/>
-    <w:lsdException w:name="Medium Grid 1 Accent 4" w:semiHidden="0" w:uiPriority="67" w:unhideWhenUsed="0"/>
-    <w:lsdException w:name="Medium Grid 2 Accent 4" w:semiHidden="0" w:uiPriority="68" w:unhideWhenUsed="0"/>
-    <w:lsdException w:name="Medium Grid 3 Accent 4" w:semiHidden="0" w:uiPriority="69" w:unhideWhenUsed="0"/>
-    <w:lsdException w:name="Dark List Accent 4" w:semiHidden="0" w:uiPriority="70" w:unhideWhenUsed="0"/>
-    <w:lsdException w:name="Colorful Shading Accent 4" w:semiHidden="0" w:uiPriority="71" w:unhideWhenUsed="0"/>
-    <w:lsdException w:name="Colorful List Accent 4" w:semiHidden="0" w:uiPriority="72" w:unhideWhenUsed="0"/>
-    <w:lsdException w:name="Colorful Grid Accent 4" w:semiHidden="0" w:uiPriority="73" w:unhideWhenUsed="0"/>
-    <w:lsdException w:name="Light Shading Accent 5" w:semiHidden="0" w:uiPriority="60" w:unhideWhenUsed="0"/>
-    <w:lsdException w:name="Light List Accent 5" w:semiHidden="0" w:uiPriority="61" w:unhideWhenUsed="0"/>
-    <w:lsdException w:name="Light Grid Accent 5" w:semiHidden="0" w:uiPriority="62" w:unhideWhenUsed="0"/>
-    <w:lsdException w:name="Medium Shading 1 Accent 5" w:semiHidden="0" w:uiPriority="63" w:unhideWhenUsed="0"/>
-    <w:lsdException w:name="Medium Shading 2 Accent 5" w:semiHidden="0" w:uiPriority="64" w:unhideWhenUsed="0"/>
-    <w:lsdException w:name="Medium List 1 Accent 5" w:semiHidden="0" w:uiPriority="65" w:unhideWhenUsed="0"/>
-    <w:lsdException w:name="Medium List 2 Accent 5" w:semiHidden="0" w:uiPriority="66" w:unhideWhenUsed="0"/>
-    <w:lsdException w:name="Medium Grid 1 Accent 5" w:semiHidden="0" w:uiPriority="67" w:unhideWhenUsed="0"/>
-    <w:lsdException w:name="Medium Grid 2 Accent 5" w:semiHidden="0" w:uiPriority="68" w:unhideWhenUsed="0"/>
-    <w:lsdException w:name="Medium Grid 3 Accent 5" w:semiHidden="0" w:uiPriority="69" w:unhideWhenUsed="0"/>
-    <w:lsdException w:name="Dark List Accent 5" w:semiHidden="0" w:uiPriority="70" w:unhideWhenUsed="0"/>
-    <w:lsdException w:name="Colorful Shading Accent 5" w:semiHidden="0" w:uiPriority="71" w:unhideWhenUsed="0"/>
-    <w:lsdException w:name="Colorful List Accent 5" w:semiHidden="0" w:uiPriority="72" w:unhideWhenUsed="0"/>
-    <w:lsdException w:name="Colorful Grid Accent 5" w:semiHidden="0" w:uiPriority="73" w:unhideWhenUsed="0"/>
-    <w:lsdException w:name="Light Shading Accent 6" w:semiHidden="0" w:uiPriority="60" w:unhideWhenUsed="0"/>
-    <w:lsdException w:name="Light List Accent 6" w:semiHidden="0" w:uiPriority="61" w:unhideWhenUsed="0"/>
-    <w:lsdException w:name="Light Grid Accent 6" w:semiHidden="0" w:uiPriority="62" w:unhideWhenUsed="0"/>
-    <w:lsdException w:name="Medium Shading 1 Accent 6" w:semiHidden="0" w:uiPriority="63" w:unhideWhenUsed="0"/>
-    <w:lsdException w:name="Medium Shading 2 Accent 6" w:semiHidden="0" w:uiPriority="64" w:unhideWhenUsed="0"/>
-    <w:lsdException w:name="Medium List 1 Accent 6" w:semiHidden="0" w:uiPriority="65" w:unhideWhenUsed="0"/>
-    <w:lsdException w:name="Medium List 2 Accent 6" w:semiHidden="0" w:uiPriority="66" w:unhideWhenUsed="0"/>
-    <w:lsdException w:name="Medium Grid 1 Accent 6" w:semiHidden="0" w:uiPriority="67" w:unhideWhenUsed="0"/>
-    <w:lsdException w:name="Medium Grid 2 Accent 6" w:semiHidden="0" w:uiPriority="68" w:unhideWhenUsed="0"/>
-    <w:lsdException w:name="Medium Grid 3 Accent 6" w:semiHidden="0" w:uiPriority="69" w:unhideWhenUsed="0"/>
-    <w:lsdException w:name="Dark List Accent 6" w:semiHidden="0" w:uiPriority="70" w:unhideWhenUsed="0"/>
-    <w:lsdException w:name="Colorful Shading Accent 6" w:semiHidden="0" w:uiPriority="71" w:unhideWhenUsed="0"/>
-    <w:lsdException w:name="Colorful List Accent 6" w:semiHidden="0" w:uiPriority="72" w:unhideWhenUsed="0"/>
-    <w:lsdException w:name="Colorful Grid Accent 6" w:semiHidden="0" w:uiPriority="73" w:unhideWhenUsed="0"/>
-    <w:lsdException w:name="Subtle Emphasis" w:semiHidden="0" w:uiPriority="19" w:unhideWhenUsed="0" w:qFormat="1"/>
-    <w:lsdException w:name="Intense Emphasis" w:semiHidden="0" w:uiPriority="21" w:unhideWhenUsed="0" w:qFormat="1"/>
-    <w:lsdException w:name="Subtle Reference" w:semiHidden="0" w:uiPriority="31" w:unhideWhenUsed="0" w:qFormat="1"/>
-    <w:lsdException w:name="Intense Reference" w:semiHidden="0" w:uiPriority="32" w:unhideWhenUsed="0" w:qFormat="1"/>
-    <w:lsdException w:name="Book Title" w:semiHidden="0" w:uiPriority="33" w:unhideWhenUsed="0" w:qFormat="1"/>
-    <w:lsdException w:name="Bibliography" w:uiPriority="37"/>
-    <w:lsdException w:name="TOC Heading" w:uiPriority="39" w:qFormat="1"/>
-  </w:latentStyles>
-  <w:style w:type="paragraph" w:default="1" w:styleId="Normal">
-    <w:name w:val="Normal"/>
-    <w:qFormat/>
-    <w:rsid w:val="003767F9"/>
-    <w:pPr>
-      <w:jc w:val="both"/>
-    </w:pPr>
-    <w:rPr>
-      <w:rFonts w:eastAsiaTheme="minorEastAsia"/>
-      <w:sz w:val="24"/>
-      <w:lang w:eastAsia="fr-FR"/>
-    </w:rPr>
-  </w:style>
-  <w:style w:type="paragraph" w:styleId="Titre1">
-    <w:name w:val="heading 1"/>
-    <w:basedOn w:val="Normal"/>
-    <w:next w:val="Normal"/>
-    <w:link w:val="Titre1Car"/>
-    <w:autoRedefine/>
-    <w:uiPriority w:val="9"/>
-    <w:qFormat/>
-    <w:rsid w:val="00AF6074"/>
-    <w:pPr>
-      <w:keepNext/>
-      <w:keepLines/>
-      <w:numPr>
-        <w:numId w:val="6"/>
-      </w:numPr>
-      <w:pBdr>
-        <w:bottom w:val="dotted" w:sz="8" w:space="1" w:color="2E74B5" w:themeColor="accent1" w:themeShade="BF"/>
-      </w:pBdr>
-      <w:spacing w:before="680" w:after="360" w:line="240" w:lineRule="auto"/>
-      <w:outlineLvl w:val="0"/>
-    </w:pPr>
-    <w:rPr>
-      <w:rFonts w:ascii="Calibri Light" w:eastAsia="SimSun" w:hAnsi="Calibri Light" w:cs="Times New Roman"/>
-      <w:color w:val="1F4E79" w:themeColor="accent1" w:themeShade="80"/>
-      <w:sz w:val="32"/>
-      <w:szCs w:val="30"/>
-    </w:rPr>
-  </w:style>
-  <w:style w:type="paragraph" w:styleId="Titre2">
-    <w:name w:val="heading 2"/>
-    <w:basedOn w:val="Normal"/>
-    <w:next w:val="Normal"/>
-    <w:link w:val="Titre2Car"/>
-    <w:uiPriority w:val="9"/>
-    <w:unhideWhenUsed/>
-    <w:qFormat/>
-    <w:rsid w:val="00AF6074"/>
-    <w:pPr>
-      <w:keepNext/>
-      <w:keepLines/>
-      <w:spacing w:before="160" w:after="120"/>
-      <w:outlineLvl w:val="1"/>
-    </w:pPr>
-    <w:rPr>
-      <w:rFonts w:asciiTheme="majorHAnsi" w:eastAsiaTheme="majorEastAsia" w:hAnsiTheme="majorHAnsi" w:cstheme="majorBidi"/>
-      <w:b/>
-      <w:color w:val="2E74B5" w:themeColor="accent1" w:themeShade="BF"/>
-      <w:sz w:val="26"/>
-      <w:szCs w:val="26"/>
-    </w:rPr>
-  </w:style>
-  <w:style w:type="paragraph" w:styleId="Titre3">
-    <w:name w:val="heading 3"/>
-    <w:basedOn w:val="Normal"/>
-    <w:next w:val="Normal"/>
-    <w:link w:val="Titre3Car"/>
-    <w:uiPriority w:val="9"/>
-    <w:unhideWhenUsed/>
-    <w:qFormat/>
-    <w:rsid w:val="00E973A3"/>
-    <w:pPr>
-      <w:keepNext/>
-      <w:keepLines/>
-      <w:numPr>
-        <w:numId w:val="9"/>
-      </w:numPr>
-      <w:spacing w:before="40" w:after="0"/>
-      <w:outlineLvl w:val="2"/>
-    </w:pPr>
-    <w:rPr>
-      <w:rFonts w:asciiTheme="majorHAnsi" w:eastAsiaTheme="majorEastAsia" w:hAnsiTheme="majorHAnsi" w:cstheme="majorBidi"/>
-      <w:color w:val="1F4D78" w:themeColor="accent1" w:themeShade="7F"/>
-      <w:szCs w:val="24"/>
-      <w:u w:val="single"/>
-    </w:rPr>
-  </w:style>
-  <w:style w:type="paragraph" w:styleId="Titre4">
-    <w:name w:val="heading 4"/>
-    <w:basedOn w:val="Normal"/>
-    <w:next w:val="Normal"/>
-    <w:link w:val="Titre4Car"/>
-    <w:uiPriority w:val="9"/>
-    <w:unhideWhenUsed/>
-    <w:qFormat/>
-    <w:rsid w:val="00375BB7"/>
-    <w:pPr>
-      <w:keepNext/>
-      <w:keepLines/>
-      <w:spacing w:before="200" w:after="0"/>
-      <w:outlineLvl w:val="3"/>
-    </w:pPr>
-    <w:rPr>
-      <w:rFonts w:asciiTheme="majorHAnsi" w:eastAsiaTheme="majorEastAsia" w:hAnsiTheme="majorHAnsi" w:cstheme="majorBidi"/>
-      <w:b/>
-      <w:bCs/>
-      <w:i/>
-      <w:iCs/>
-      <w:color w:val="5B9BD5" w:themeColor="accent1"/>
-    </w:rPr>
-  </w:style>
-  <w:style w:type="paragraph" w:styleId="Titre5">
-    <w:name w:val="heading 5"/>
-    <w:basedOn w:val="Normal"/>
-    <w:next w:val="Normal"/>
-    <w:link w:val="Titre5Car"/>
-    <w:uiPriority w:val="9"/>
-    <w:unhideWhenUsed/>
-    <w:qFormat/>
-    <w:rsid w:val="00375BB7"/>
-    <w:pPr>
-      <w:keepNext/>
-      <w:keepLines/>
-      <w:spacing w:before="200" w:after="0"/>
-      <w:outlineLvl w:val="4"/>
-    </w:pPr>
-    <w:rPr>
-      <w:rFonts w:asciiTheme="majorHAnsi" w:eastAsiaTheme="majorEastAsia" w:hAnsiTheme="majorHAnsi" w:cstheme="majorBidi"/>
-      <w:color w:val="1F4D78" w:themeColor="accent1" w:themeShade="7F"/>
-    </w:rPr>
-  </w:style>
-  <w:style w:type="character" w:default="1" w:styleId="Policepardfaut">
-    <w:name w:val="Default Paragraph Font"/>
-    <w:uiPriority w:val="1"/>
-    <w:semiHidden/>
-    <w:unhideWhenUsed/>
-  </w:style>
-  <w:style w:type="table" w:default="1" w:styleId="TableauNormal">
-    <w:name w:val="Normal Table"/>
-    <w:uiPriority w:val="99"/>
-    <w:semiHidden/>
-    <w:unhideWhenUsed/>
-    <w:tblPr>
-      <w:tblInd w:w="0" w:type="dxa"/>
-      <w:tblCellMar>
-        <w:top w:w="0" w:type="dxa"/>
-        <w:left w:w="108" w:type="dxa"/>
-        <w:bottom w:w="0" w:type="dxa"/>
-        <w:right w:w="108" w:type="dxa"/>
-      </w:tblCellMar>
-    </w:tblPr>
-  </w:style>
-  <w:style w:type="numbering" w:default="1" w:styleId="Aucuneliste">
-    <w:name w:val="No List"/>
-    <w:uiPriority w:val="99"/>
-    <w:semiHidden/>
-    <w:unhideWhenUsed/>
-  </w:style>
-  <w:style w:type="character" w:customStyle="1" w:styleId="Titre1Car">
-    <w:name w:val="Titre 1 Car"/>
-    <w:basedOn w:val="Policepardfaut"/>
-    <w:link w:val="Titre1"/>
-    <w:uiPriority w:val="9"/>
-    <w:rsid w:val="00AF6074"/>
-    <w:rPr>
-      <w:rFonts w:ascii="Calibri Light" w:eastAsia="SimSun" w:hAnsi="Calibri Light" w:cs="Times New Roman"/>
-      <w:color w:val="1F4E79" w:themeColor="accent1" w:themeShade="80"/>
-      <w:sz w:val="32"/>
-      <w:szCs w:val="30"/>
-      <w:lang w:eastAsia="fr-FR"/>
-    </w:rPr>
-  </w:style>
-  <w:style w:type="paragraph" w:styleId="Titre">
-    <w:name w:val="Title"/>
-    <w:basedOn w:val="Normal"/>
-    <w:next w:val="Normal"/>
-    <w:link w:val="TitreCar"/>
-    <w:autoRedefine/>
-    <w:uiPriority w:val="10"/>
-    <w:qFormat/>
-    <w:rsid w:val="005707F2"/>
-    <w:pPr>
-      <w:pBdr>
-        <w:bottom w:val="single" w:sz="8" w:space="1" w:color="1F4E79" w:themeColor="accent1" w:themeShade="80"/>
-      </w:pBdr>
-      <w:spacing w:before="480" w:after="480" w:line="240" w:lineRule="auto"/>
-      <w:contextualSpacing/>
-    </w:pPr>
-    <w:rPr>
-      <w:rFonts w:ascii="Calibri Light" w:eastAsia="SimSun" w:hAnsi="Calibri Light" w:cs="Times New Roman"/>
-      <w:color w:val="1F4E79" w:themeColor="accent1" w:themeShade="80"/>
-      <w:spacing w:val="-10"/>
-      <w:sz w:val="52"/>
-      <w:szCs w:val="52"/>
-    </w:rPr>
-  </w:style>
-  <w:style w:type="character" w:customStyle="1" w:styleId="TitreCar">
-    <w:name w:val="Titre Car"/>
-    <w:basedOn w:val="Policepardfaut"/>
-    <w:link w:val="Titre"/>
-    <w:uiPriority w:val="10"/>
-    <w:rsid w:val="005707F2"/>
-    <w:rPr>
-      <w:rFonts w:ascii="Calibri Light" w:eastAsia="SimSun" w:hAnsi="Calibri Light" w:cs="Times New Roman"/>
-      <w:color w:val="1F4E79" w:themeColor="accent1" w:themeShade="80"/>
-      <w:spacing w:val="-10"/>
-      <w:sz w:val="52"/>
-      <w:szCs w:val="52"/>
-      <w:lang w:eastAsia="fr-FR"/>
-    </w:rPr>
-  </w:style>
-  <w:style w:type="paragraph" w:styleId="Sous-titre">
-    <w:name w:val="Subtitle"/>
-    <w:basedOn w:val="Normal"/>
-    <w:next w:val="Normal"/>
-    <w:link w:val="Sous-titreCar"/>
-    <w:uiPriority w:val="11"/>
-    <w:qFormat/>
-    <w:rsid w:val="005707F2"/>
-    <w:pPr>
-      <w:numPr>
-        <w:ilvl w:val="1"/>
-      </w:numPr>
-      <w:spacing w:line="240" w:lineRule="auto"/>
-    </w:pPr>
-    <w:rPr>
-      <w:rFonts w:ascii="Calibri Light" w:eastAsia="SimSun" w:hAnsi="Calibri Light" w:cs="Times New Roman"/>
-    </w:rPr>
-  </w:style>
-  <w:style w:type="character" w:customStyle="1" w:styleId="Sous-titreCar">
-    <w:name w:val="Sous-titre Car"/>
-    <w:basedOn w:val="Policepardfaut"/>
-    <w:link w:val="Sous-titre"/>
-    <w:uiPriority w:val="11"/>
-    <w:rsid w:val="005707F2"/>
-    <w:rPr>
-      <w:rFonts w:ascii="Calibri Light" w:eastAsia="SimSun" w:hAnsi="Calibri Light" w:cs="Times New Roman"/>
-      <w:lang w:eastAsia="fr-FR"/>
-    </w:rPr>
-  </w:style>
-  <w:style w:type="paragraph" w:styleId="Sansinterligne">
-    <w:name w:val="No Spacing"/>
-    <w:uiPriority w:val="1"/>
-    <w:qFormat/>
-    <w:rsid w:val="005707F2"/>
-    <w:pPr>
-      <w:spacing w:after="0" w:line="240" w:lineRule="auto"/>
-    </w:pPr>
-    <w:rPr>
-      <w:rFonts w:eastAsiaTheme="minorEastAsia"/>
-      <w:lang w:eastAsia="fr-FR"/>
-    </w:rPr>
-  </w:style>
-  <w:style w:type="paragraph" w:styleId="Paragraphedeliste">
-    <w:name w:val="List Paragraph"/>
-    <w:basedOn w:val="Normal"/>
-    <w:uiPriority w:val="34"/>
-    <w:qFormat/>
-    <w:rsid w:val="005707F2"/>
-    <w:pPr>
-      <w:ind w:left="720"/>
-      <w:contextualSpacing/>
-    </w:pPr>
-  </w:style>
-  <w:style w:type="paragraph" w:styleId="En-tte">
-    <w:name w:val="header"/>
-    <w:basedOn w:val="Normal"/>
-    <w:link w:val="En-tteCar"/>
-    <w:unhideWhenUsed/>
-    <w:rsid w:val="005707F2"/>
-    <w:pPr>
-      <w:tabs>
-        <w:tab w:val="center" w:pos="4536"/>
-        <w:tab w:val="right" w:pos="9072"/>
-      </w:tabs>
-    </w:pPr>
-  </w:style>
-  <w:style w:type="character" w:customStyle="1" w:styleId="En-tteCar">
-    <w:name w:val="En-tête Car"/>
-    <w:basedOn w:val="Policepardfaut"/>
-    <w:link w:val="En-tte"/>
-    <w:rsid w:val="005707F2"/>
-    <w:rPr>
-      <w:rFonts w:eastAsiaTheme="minorEastAsia"/>
-      <w:lang w:eastAsia="fr-FR"/>
-    </w:rPr>
-  </w:style>
-  <w:style w:type="paragraph" w:styleId="Pieddepage">
-    <w:name w:val="footer"/>
-    <w:basedOn w:val="Normal"/>
-    <w:link w:val="PieddepageCar"/>
-    <w:uiPriority w:val="99"/>
-    <w:unhideWhenUsed/>
-    <w:rsid w:val="005707F2"/>
-    <w:pPr>
-      <w:tabs>
-        <w:tab w:val="center" w:pos="4536"/>
-        <w:tab w:val="right" w:pos="9072"/>
-      </w:tabs>
-    </w:pPr>
-  </w:style>
-  <w:style w:type="character" w:customStyle="1" w:styleId="PieddepageCar">
-    <w:name w:val="Pied de page Car"/>
-    <w:basedOn w:val="Policepardfaut"/>
-    <w:link w:val="Pieddepage"/>
-    <w:uiPriority w:val="99"/>
-    <w:rsid w:val="005707F2"/>
-    <w:rPr>
-      <w:rFonts w:eastAsiaTheme="minorEastAsia"/>
-      <w:lang w:eastAsia="fr-FR"/>
-    </w:rPr>
-  </w:style>
-  <w:style w:type="paragraph" w:customStyle="1" w:styleId="AllCapsHeading">
-    <w:name w:val="All Caps Heading"/>
-    <w:basedOn w:val="Normal"/>
-    <w:rsid w:val="005707F2"/>
-    <w:pPr>
-      <w:spacing w:after="0" w:line="240" w:lineRule="auto"/>
-    </w:pPr>
-    <w:rPr>
-      <w:rFonts w:ascii="Tahoma" w:hAnsi="Tahoma" w:cs="Tahoma"/>
-      <w:b/>
-      <w:caps/>
-      <w:color w:val="808080"/>
-      <w:spacing w:val="4"/>
-      <w:sz w:val="14"/>
-      <w:szCs w:val="14"/>
-    </w:rPr>
-  </w:style>
-  <w:style w:type="character" w:customStyle="1" w:styleId="apple-converted-space">
-    <w:name w:val="apple-converted-space"/>
-    <w:rsid w:val="005707F2"/>
-  </w:style>
-  <w:style w:type="character" w:customStyle="1" w:styleId="Titre2Car">
-    <w:name w:val="Titre 2 Car"/>
-    <w:basedOn w:val="Policepardfaut"/>
-    <w:link w:val="Titre2"/>
-    <w:uiPriority w:val="9"/>
-    <w:rsid w:val="00AF6074"/>
-    <w:rPr>
-      <w:rFonts w:asciiTheme="majorHAnsi" w:eastAsiaTheme="majorEastAsia" w:hAnsiTheme="majorHAnsi" w:cstheme="majorBidi"/>
-      <w:b/>
-      <w:color w:val="2E74B5" w:themeColor="accent1" w:themeShade="BF"/>
-      <w:sz w:val="26"/>
-      <w:szCs w:val="26"/>
-      <w:lang w:eastAsia="fr-FR"/>
-    </w:rPr>
-  </w:style>
-  <w:style w:type="character" w:styleId="Lienhypertexte">
-    <w:name w:val="Hyperlink"/>
-    <w:basedOn w:val="Policepardfaut"/>
-    <w:uiPriority w:val="99"/>
-    <w:unhideWhenUsed/>
-    <w:rsid w:val="00F464AB"/>
-    <w:rPr>
-      <w:color w:val="0000FF"/>
-      <w:u w:val="single"/>
-    </w:rPr>
-  </w:style>
-  <w:style w:type="character" w:customStyle="1" w:styleId="Titre3Car">
-    <w:name w:val="Titre 3 Car"/>
-    <w:basedOn w:val="Policepardfaut"/>
-    <w:link w:val="Titre3"/>
-    <w:uiPriority w:val="9"/>
-    <w:rsid w:val="00E973A3"/>
-    <w:rPr>
-      <w:rFonts w:asciiTheme="majorHAnsi" w:eastAsiaTheme="majorEastAsia" w:hAnsiTheme="majorHAnsi" w:cstheme="majorBidi"/>
-      <w:color w:val="1F4D78" w:themeColor="accent1" w:themeShade="7F"/>
-      <w:sz w:val="24"/>
-      <w:szCs w:val="24"/>
-      <w:u w:val="single"/>
-      <w:lang w:eastAsia="fr-FR"/>
-    </w:rPr>
-  </w:style>
-  <w:style w:type="paragraph" w:styleId="En-ttedetabledesmatires">
-    <w:name w:val="TOC Heading"/>
-    <w:basedOn w:val="Titre1"/>
-    <w:next w:val="Normal"/>
-    <w:uiPriority w:val="39"/>
-    <w:unhideWhenUsed/>
-    <w:qFormat/>
-    <w:rsid w:val="00AF6074"/>
-    <w:pPr>
-      <w:pBdr>
-        <w:bottom w:val="none" w:sz="0" w:space="0" w:color="auto"/>
-      </w:pBdr>
-      <w:spacing w:before="240" w:after="0" w:line="259" w:lineRule="auto"/>
-      <w:jc w:val="left"/>
       <w:outlineLvl w:val="9"/>
     </w:pPr>
     <w:rPr>
@@ -6738,7 +7036,7 @@
   <a:extraClrSchemeLst/>
   <a:extLst>
     <a:ext uri="{05A4C25C-085E-4340-85A3-A5531E510DB2}">
-      <thm15:themeFamily xmlns:thm15="http://schemas.microsoft.com/office/thememl/2012/main" xmlns="" name="Office Theme" id="{62F939B6-93AF-4DB8-9C6B-D6C7DFDC589F}" vid="{4A3C46E8-61CC-4603-A589-7422A47A8E4A}"/>
+      <thm15:themeFamily xmlns:thm15="http://schemas.microsoft.com/office/thememl/2012/main" name="Office Theme" id="{62F939B6-93AF-4DB8-9C6B-D6C7DFDC589F}" vid="{4A3C46E8-61CC-4603-A589-7422A47A8E4A}"/>
     </a:ext>
   </a:extLst>
 </a:theme>
@@ -6749,7 +7047,7 @@
 </file>
 
 <file path=customXml/itemProps1.xml><?xml version="1.0" encoding="utf-8"?>
-<ds:datastoreItem xmlns:ds="http://schemas.openxmlformats.org/officeDocument/2006/customXml" ds:itemID="{2A2BCA67-6BE0-4A23-ABD7-33892A79335F}">
+<ds:datastoreItem xmlns:ds="http://schemas.openxmlformats.org/officeDocument/2006/customXml" ds:itemID="{8A07CD6C-02CC-44DD-A6F5-CBEE6BC32B5C}">
   <ds:schemaRefs>
     <ds:schemaRef ds:uri="http://schemas.openxmlformats.org/officeDocument/2006/bibliography"/>
   </ds:schemaRefs>

</xml_diff>